<commit_message>
Escopo att pelo vinicius
</commit_message>
<xml_diff>
--- a/Documentacao/Escopo.docx
+++ b/Documentacao/Escopo.docx
@@ -4,426 +4,31 @@
   <w:body>
     <w:p>
       <w:pPr>
-        <w:shd w:val="clear" w:color="auto" w:fill="FFFFFF"/>
-        <w:spacing w:after="120" w:line="360" w:lineRule="atLeast"/>
-        <w:jc w:val="center"/>
-        <w:textAlignment w:val="baseline"/>
-        <w:outlineLvl w:val="1"/>
-        <w:rPr>
-          <w:rFonts w:ascii="Arial" w:eastAsia="Times New Roman" w:hAnsi="Arial" w:cs="Arial"/>
-          <w:b/>
-          <w:bCs/>
-          <w:color w:val="1A557B"/>
-          <w:sz w:val="43"/>
-          <w:szCs w:val="43"/>
-          <w:lang w:eastAsia="pt-BR"/>
-        </w:rPr>
-      </w:pPr>
-      <w:r>
-        <w:rPr>
-          <w:rFonts w:ascii="Arial" w:eastAsia="Times New Roman" w:hAnsi="Arial" w:cs="Arial"/>
-          <w:b/>
-          <w:bCs/>
-          <w:color w:val="1A557B"/>
-          <w:sz w:val="43"/>
-          <w:szCs w:val="43"/>
-          <w:lang w:eastAsia="pt-BR"/>
-        </w:rPr>
-        <w:t>Declaração de Escopo do Projeto</w:t>
-      </w:r>
-    </w:p>
-    <w:p>
-      <w:pPr>
-        <w:shd w:val="clear" w:color="auto" w:fill="FFFFFF"/>
-        <w:spacing w:after="120" w:line="360" w:lineRule="atLeast"/>
-        <w:jc w:val="center"/>
-        <w:textAlignment w:val="baseline"/>
-        <w:outlineLvl w:val="1"/>
-        <w:rPr>
-          <w:rFonts w:ascii="Arial" w:eastAsia="Times New Roman" w:hAnsi="Arial" w:cs="Arial"/>
-          <w:b/>
-          <w:bCs/>
-          <w:color w:val="1A557B"/>
-          <w:sz w:val="43"/>
-          <w:szCs w:val="43"/>
-          <w:lang w:eastAsia="pt-BR"/>
-        </w:rPr>
-      </w:pPr>
-    </w:p>
-    <w:p>
-      <w:pPr>
-        <w:shd w:val="clear" w:color="auto" w:fill="FFFFFF"/>
-        <w:spacing w:after="120" w:line="360" w:lineRule="atLeast"/>
-        <w:jc w:val="center"/>
-        <w:textAlignment w:val="baseline"/>
-        <w:outlineLvl w:val="1"/>
-        <w:rPr>
-          <w:rFonts w:ascii="Arial" w:eastAsia="Times New Roman" w:hAnsi="Arial" w:cs="Arial"/>
-          <w:b/>
-          <w:bCs/>
-          <w:color w:val="1A557B"/>
-          <w:sz w:val="43"/>
-          <w:szCs w:val="43"/>
-          <w:lang w:eastAsia="pt-BR"/>
-        </w:rPr>
-      </w:pPr>
-    </w:p>
-    <w:p>
-      <w:pPr>
+        <w:pStyle w:val="PargrafodaLista"/>
+        <w:numPr>
+          <w:ilvl w:val="0"/>
+          <w:numId w:val="22"/>
+        </w:numPr>
         <w:shd w:val="clear" w:color="auto" w:fill="FFFFFF"/>
         <w:spacing w:after="0" w:line="360" w:lineRule="atLeast"/>
         <w:textAlignment w:val="baseline"/>
         <w:outlineLvl w:val="2"/>
         <w:rPr>
           <w:rFonts w:ascii="Arial" w:eastAsia="Times New Roman" w:hAnsi="Arial" w:cs="Arial"/>
-          <w:b/>
           <w:bCs/>
-          <w:color w:val="1A557B"/>
-          <w:sz w:val="38"/>
-          <w:szCs w:val="38"/>
-          <w:lang w:eastAsia="pt-BR"/>
-        </w:rPr>
-      </w:pPr>
-      <w:bookmarkStart w:id="0" w:name="_Toc399839188"/>
-      <w:bookmarkEnd w:id="0"/>
+          <w:color w:val="000000" w:themeColor="text1"/>
+          <w:sz w:val="28"/>
+          <w:szCs w:val="28"/>
+          <w:lang w:eastAsia="pt-BR"/>
+        </w:rPr>
+      </w:pPr>
       <w:r>
         <w:rPr>
           <w:rFonts w:ascii="Arial" w:eastAsia="Times New Roman" w:hAnsi="Arial" w:cs="Arial"/>
-          <w:b/>
           <w:bCs/>
-          <w:color w:val="1A557B"/>
-          <w:sz w:val="38"/>
-          <w:szCs w:val="38"/>
-          <w:lang w:eastAsia="pt-BR"/>
-        </w:rPr>
-        <w:t>1.    Objetivo deste documento</w:t>
-      </w:r>
-    </w:p>
-    <w:p>
-      <w:pPr>
-        <w:shd w:val="clear" w:color="auto" w:fill="FFFFFF"/>
-        <w:spacing w:after="288" w:line="315" w:lineRule="atLeast"/>
-        <w:textAlignment w:val="baseline"/>
-        <w:rPr>
-          <w:rFonts w:ascii="Arial" w:eastAsia="Times New Roman" w:hAnsi="Arial" w:cs="Arial"/>
-          <w:color w:val="555555"/>
-          <w:sz w:val="21"/>
-          <w:szCs w:val="21"/>
-          <w:lang w:eastAsia="pt-BR"/>
-        </w:rPr>
-      </w:pPr>
-      <w:r>
-        <w:rPr>
-          <w:rFonts w:ascii="Arial" w:eastAsia="Times New Roman" w:hAnsi="Arial" w:cs="Arial"/>
-          <w:color w:val="555555"/>
-          <w:sz w:val="21"/>
-          <w:szCs w:val="21"/>
-          <w:lang w:eastAsia="pt-BR"/>
-        </w:rPr>
-        <w:t>Descrever de forma clara qual trabalho deverá ser realizado e detalhar as entregas que serão produzidas pelo projeto.</w:t>
-      </w:r>
-    </w:p>
-    <w:p>
-      <w:pPr>
-        <w:shd w:val="clear" w:color="auto" w:fill="FFFFFF"/>
-        <w:spacing w:after="0" w:line="360" w:lineRule="atLeast"/>
-        <w:textAlignment w:val="baseline"/>
-        <w:outlineLvl w:val="2"/>
-        <w:rPr>
-          <w:rFonts w:ascii="Arial" w:eastAsia="Times New Roman" w:hAnsi="Arial" w:cs="Arial"/>
-          <w:b/>
-          <w:bCs/>
-          <w:color w:val="1A557B"/>
-          <w:sz w:val="38"/>
-          <w:szCs w:val="38"/>
-          <w:lang w:eastAsia="pt-BR"/>
-        </w:rPr>
-      </w:pPr>
-      <w:bookmarkStart w:id="1" w:name="_Toc399839189"/>
-      <w:bookmarkEnd w:id="1"/>
-      <w:r>
-        <w:rPr>
-          <w:rFonts w:ascii="Arial" w:eastAsia="Times New Roman" w:hAnsi="Arial" w:cs="Arial"/>
-          <w:b/>
-          <w:bCs/>
-          <w:color w:val="1A557B"/>
-          <w:sz w:val="38"/>
-          <w:szCs w:val="38"/>
-          <w:lang w:eastAsia="pt-BR"/>
-        </w:rPr>
-        <w:t>2.    Objetivo do Projeto</w:t>
-      </w:r>
-    </w:p>
-    <w:p>
-      <w:pPr>
-        <w:shd w:val="clear" w:color="auto" w:fill="FFFFFF"/>
-        <w:spacing w:after="0" w:line="360" w:lineRule="atLeast"/>
-        <w:textAlignment w:val="baseline"/>
-        <w:outlineLvl w:val="2"/>
-        <w:rPr>
-          <w:rFonts w:ascii="Arial" w:eastAsia="Times New Roman" w:hAnsi="Arial" w:cs="Arial"/>
-          <w:color w:val="555555"/>
-          <w:sz w:val="21"/>
-          <w:szCs w:val="21"/>
-          <w:lang w:eastAsia="pt-BR"/>
-        </w:rPr>
-      </w:pPr>
-      <w:bookmarkStart w:id="2" w:name="_Toc399839190"/>
-      <w:bookmarkEnd w:id="2"/>
-      <w:r>
-        <w:rPr>
-          <w:rFonts w:ascii="Arial" w:eastAsia="Times New Roman" w:hAnsi="Arial" w:cs="Arial"/>
-          <w:color w:val="555555"/>
-          <w:sz w:val="21"/>
-          <w:szCs w:val="21"/>
-          <w:lang w:eastAsia="pt-BR"/>
-        </w:rPr>
-        <w:t>Desenvolver uma aplicação para a startup Easy Carros que possibilitará o cliente resolver todos os tramites relacionados há multas de veículos.</w:t>
-      </w:r>
-    </w:p>
-    <w:p>
-      <w:pPr>
-        <w:shd w:val="clear" w:color="auto" w:fill="FFFFFF"/>
-        <w:spacing w:after="0" w:line="360" w:lineRule="atLeast"/>
-        <w:textAlignment w:val="baseline"/>
-        <w:outlineLvl w:val="2"/>
-        <w:rPr>
-          <w:rFonts w:ascii="Arial" w:eastAsia="Times New Roman" w:hAnsi="Arial" w:cs="Arial"/>
-          <w:color w:val="555555"/>
-          <w:sz w:val="21"/>
-          <w:szCs w:val="21"/>
-          <w:lang w:eastAsia="pt-BR"/>
-        </w:rPr>
-      </w:pPr>
-    </w:p>
-    <w:p>
-      <w:pPr>
-        <w:shd w:val="clear" w:color="auto" w:fill="FFFFFF"/>
-        <w:spacing w:after="0" w:line="360" w:lineRule="atLeast"/>
-        <w:textAlignment w:val="baseline"/>
-        <w:outlineLvl w:val="2"/>
-        <w:rPr>
-          <w:rFonts w:ascii="Arial" w:eastAsia="Times New Roman" w:hAnsi="Arial" w:cs="Arial"/>
-          <w:b/>
-          <w:bCs/>
-          <w:color w:val="1A557B"/>
-          <w:sz w:val="38"/>
-          <w:szCs w:val="38"/>
-          <w:lang w:eastAsia="pt-BR"/>
-        </w:rPr>
-      </w:pPr>
-      <w:r>
-        <w:rPr>
-          <w:rFonts w:ascii="Arial" w:eastAsia="Times New Roman" w:hAnsi="Arial" w:cs="Arial"/>
-          <w:b/>
-          <w:bCs/>
-          <w:color w:val="1A557B"/>
-          <w:sz w:val="38"/>
-          <w:szCs w:val="38"/>
-          <w:lang w:eastAsia="pt-BR"/>
-        </w:rPr>
-        <w:t>3.    Justificativa do Projeto</w:t>
-      </w:r>
-    </w:p>
-    <w:p>
-      <w:pPr>
-        <w:shd w:val="clear" w:color="auto" w:fill="FFFFFF"/>
-        <w:spacing w:after="0" w:line="360" w:lineRule="atLeast"/>
-        <w:textAlignment w:val="baseline"/>
-        <w:outlineLvl w:val="2"/>
-        <w:rPr>
-          <w:rFonts w:ascii="Arial" w:eastAsia="Times New Roman" w:hAnsi="Arial" w:cs="Arial"/>
-          <w:color w:val="555555"/>
-          <w:sz w:val="21"/>
-          <w:szCs w:val="21"/>
-          <w:lang w:eastAsia="pt-BR"/>
-        </w:rPr>
-      </w:pPr>
-      <w:bookmarkStart w:id="3" w:name="_Toc399839191"/>
-      <w:bookmarkEnd w:id="3"/>
-      <w:r>
-        <w:rPr>
-          <w:rFonts w:ascii="Arial" w:eastAsia="Times New Roman" w:hAnsi="Arial" w:cs="Arial"/>
-          <w:color w:val="555555"/>
-          <w:sz w:val="21"/>
-          <w:szCs w:val="21"/>
-          <w:lang w:eastAsia="pt-BR"/>
-        </w:rPr>
-        <w:t>A empresa não possui uma aplicação aonde o usuário possa remotamente contestar as multas atreladas carro sem grandes dores de cabeça.</w:t>
-      </w:r>
-    </w:p>
-    <w:p>
-      <w:pPr>
-        <w:shd w:val="clear" w:color="auto" w:fill="FFFFFF"/>
-        <w:spacing w:after="0" w:line="360" w:lineRule="atLeast"/>
-        <w:textAlignment w:val="baseline"/>
-        <w:outlineLvl w:val="2"/>
-        <w:rPr>
-          <w:rFonts w:ascii="Arial" w:eastAsia="Times New Roman" w:hAnsi="Arial" w:cs="Arial"/>
-          <w:color w:val="555555"/>
-          <w:sz w:val="21"/>
-          <w:szCs w:val="21"/>
-          <w:lang w:eastAsia="pt-BR"/>
-        </w:rPr>
-      </w:pPr>
-    </w:p>
-    <w:p>
-      <w:pPr>
-        <w:shd w:val="clear" w:color="auto" w:fill="FFFFFF"/>
-        <w:spacing w:after="0" w:line="360" w:lineRule="atLeast"/>
-        <w:textAlignment w:val="baseline"/>
-        <w:outlineLvl w:val="2"/>
-        <w:rPr>
-          <w:rFonts w:ascii="Arial" w:eastAsia="Times New Roman" w:hAnsi="Arial" w:cs="Arial"/>
-          <w:b/>
-          <w:bCs/>
-          <w:color w:val="1A557B"/>
-          <w:sz w:val="38"/>
-          <w:szCs w:val="38"/>
-          <w:lang w:eastAsia="pt-BR"/>
-        </w:rPr>
-      </w:pPr>
-      <w:r>
-        <w:rPr>
-          <w:rFonts w:ascii="Arial" w:eastAsia="Times New Roman" w:hAnsi="Arial" w:cs="Arial"/>
-          <w:b/>
-          <w:bCs/>
-          <w:color w:val="1A557B"/>
-          <w:sz w:val="38"/>
-          <w:szCs w:val="38"/>
-          <w:lang w:eastAsia="pt-BR"/>
-        </w:rPr>
-        <w:t>4.    Descrição Geral do Projeto</w:t>
-      </w:r>
-    </w:p>
-    <w:p>
-      <w:pPr>
-        <w:shd w:val="clear" w:color="auto" w:fill="FFFFFF"/>
-        <w:spacing w:after="288" w:line="315" w:lineRule="atLeast"/>
-        <w:textAlignment w:val="baseline"/>
-        <w:rPr>
-          <w:rFonts w:ascii="Arial" w:eastAsia="Times New Roman" w:hAnsi="Arial" w:cs="Arial"/>
-          <w:color w:val="555555"/>
-          <w:sz w:val="21"/>
-          <w:szCs w:val="21"/>
-          <w:lang w:eastAsia="pt-BR"/>
-        </w:rPr>
-      </w:pPr>
-      <w:r>
-        <w:rPr>
-          <w:rFonts w:ascii="Arial" w:eastAsia="Times New Roman" w:hAnsi="Arial" w:cs="Arial"/>
-          <w:color w:val="555555"/>
-          <w:sz w:val="21"/>
-          <w:szCs w:val="21"/>
-          <w:lang w:eastAsia="pt-BR"/>
-        </w:rPr>
-        <w:t xml:space="preserve">O projeto terá início em </w:t>
-      </w:r>
-      <w:r>
-        <w:rPr>
-          <w:rFonts w:ascii="Arial" w:eastAsia="Times New Roman" w:hAnsi="Arial" w:cs="Arial"/>
-          <w:color w:val="555555"/>
-          <w:sz w:val="21"/>
-          <w:szCs w:val="21"/>
-          <w:lang w:eastAsia="pt-BR"/>
-        </w:rPr>
-        <w:t>agosto de 2016</w:t>
-      </w:r>
-      <w:r>
-        <w:rPr>
-          <w:rFonts w:ascii="Arial" w:eastAsia="Times New Roman" w:hAnsi="Arial" w:cs="Arial"/>
-          <w:color w:val="555555"/>
-          <w:sz w:val="21"/>
-          <w:szCs w:val="21"/>
-          <w:lang w:eastAsia="pt-BR"/>
-        </w:rPr>
-        <w:t>, o projeto será uma aplicação web/mobile onde funcionara na base de um marketplace, onde faremos a ponte entre o consumidor e o prestador de serviço.</w:t>
-      </w:r>
-    </w:p>
-    <w:p>
-      <w:pPr>
-        <w:shd w:val="clear" w:color="auto" w:fill="FFFFFF"/>
-        <w:spacing w:after="0" w:line="360" w:lineRule="atLeast"/>
-        <w:textAlignment w:val="baseline"/>
-        <w:outlineLvl w:val="2"/>
-        <w:rPr>
-          <w:rFonts w:ascii="Arial" w:eastAsia="Times New Roman" w:hAnsi="Arial" w:cs="Arial"/>
-          <w:b/>
-          <w:bCs/>
-          <w:color w:val="1A557B"/>
-          <w:sz w:val="38"/>
-          <w:szCs w:val="38"/>
-          <w:lang w:eastAsia="pt-BR"/>
-        </w:rPr>
-      </w:pPr>
-      <w:bookmarkStart w:id="4" w:name="_Toc399839192"/>
-      <w:bookmarkEnd w:id="4"/>
-      <w:r>
-        <w:rPr>
-          <w:rFonts w:ascii="Arial" w:eastAsia="Times New Roman" w:hAnsi="Arial" w:cs="Arial"/>
-          <w:b/>
-          <w:bCs/>
-          <w:color w:val="1A557B"/>
-          <w:sz w:val="38"/>
-          <w:szCs w:val="38"/>
-          <w:lang w:eastAsia="pt-BR"/>
-        </w:rPr>
-        <w:t>5.    Definição de Escopo</w:t>
-      </w:r>
-    </w:p>
-    <w:p>
-      <w:pPr>
-        <w:shd w:val="clear" w:color="auto" w:fill="FFFFFF"/>
-        <w:spacing w:after="0" w:line="360" w:lineRule="atLeast"/>
-        <w:textAlignment w:val="baseline"/>
-        <w:outlineLvl w:val="2"/>
-        <w:rPr>
-          <w:rFonts w:ascii="Arial" w:eastAsia="Times New Roman" w:hAnsi="Arial" w:cs="Arial"/>
-          <w:color w:val="555555"/>
-          <w:sz w:val="21"/>
-          <w:szCs w:val="21"/>
-          <w:lang w:eastAsia="pt-BR"/>
-        </w:rPr>
-      </w:pPr>
-      <w:bookmarkStart w:id="5" w:name="_Toc399839193"/>
-      <w:bookmarkEnd w:id="5"/>
-    </w:p>
-    <w:p>
-      <w:pPr>
-        <w:shd w:val="clear" w:color="auto" w:fill="FFFFFF"/>
-        <w:spacing w:after="0" w:line="360" w:lineRule="atLeast"/>
-        <w:textAlignment w:val="baseline"/>
-        <w:outlineLvl w:val="2"/>
-        <w:rPr>
-          <w:rFonts w:ascii="Arial" w:eastAsia="Times New Roman" w:hAnsi="Arial" w:cs="Arial"/>
-          <w:b/>
-          <w:bCs/>
-          <w:color w:val="1A557B"/>
-          <w:sz w:val="38"/>
-          <w:szCs w:val="38"/>
-          <w:lang w:eastAsia="pt-BR"/>
-        </w:rPr>
-      </w:pPr>
-      <w:r>
-        <w:rPr>
-          <w:rFonts w:ascii="Arial" w:eastAsia="Times New Roman" w:hAnsi="Arial" w:cs="Arial"/>
-          <w:b/>
-          <w:bCs/>
-          <w:color w:val="1A557B"/>
-          <w:sz w:val="38"/>
-          <w:szCs w:val="38"/>
-          <w:lang w:eastAsia="pt-BR"/>
-        </w:rPr>
-        <w:t>5.1.   </w:t>
-      </w:r>
-      <w:r>
-        <w:rPr>
-          <w:rFonts w:ascii="Arial" w:eastAsia="Times New Roman" w:hAnsi="Arial" w:cs="Arial"/>
-          <w:b/>
-          <w:bCs/>
-          <w:color w:val="1A557B"/>
-          <w:sz w:val="38"/>
-          <w:szCs w:val="38"/>
+          <w:color w:val="000000" w:themeColor="text1"/>
+          <w:sz w:val="28"/>
+          <w:szCs w:val="28"/>
           <w:lang w:eastAsia="pt-BR"/>
         </w:rPr>
         <w:t>Escopo do Produto</w:t>
@@ -431,43 +36,38 @@
     </w:p>
     <w:p>
       <w:pPr>
-        <w:shd w:val="clear" w:color="auto" w:fill="FFFFFF"/>
-        <w:spacing w:after="288" w:line="315" w:lineRule="atLeast"/>
-        <w:textAlignment w:val="baseline"/>
-        <w:rPr>
-          <w:rFonts w:ascii="Arial" w:eastAsia="Times New Roman" w:hAnsi="Arial" w:cs="Arial"/>
-          <w:color w:val="555555"/>
-          <w:sz w:val="21"/>
-          <w:szCs w:val="21"/>
+        <w:pStyle w:val="SemEspaamento"/>
+        <w:ind w:firstLine="708"/>
+        <w:rPr>
+          <w:rFonts w:ascii="Arial" w:hAnsi="Arial" w:cs="Arial"/>
+          <w:sz w:val="24"/>
+          <w:szCs w:val="24"/>
           <w:lang w:eastAsia="pt-BR"/>
         </w:rPr>
       </w:pPr>
       <w:r>
         <w:rPr>
-          <w:rFonts w:ascii="Arial" w:eastAsia="Times New Roman" w:hAnsi="Arial" w:cs="Arial"/>
-          <w:color w:val="555555"/>
-          <w:sz w:val="21"/>
-          <w:szCs w:val="21"/>
+          <w:rFonts w:ascii="Arial" w:hAnsi="Arial" w:cs="Arial"/>
+          <w:sz w:val="24"/>
+          <w:szCs w:val="24"/>
           <w:lang w:eastAsia="pt-BR"/>
         </w:rPr>
         <w:t xml:space="preserve">O projeto </w:t>
       </w:r>
       <w:r>
         <w:rPr>
-          <w:rFonts w:ascii="Arial" w:eastAsia="Times New Roman" w:hAnsi="Arial" w:cs="Arial"/>
-          <w:color w:val="555555"/>
-          <w:sz w:val="21"/>
-          <w:szCs w:val="21"/>
+          <w:rFonts w:ascii="Arial" w:hAnsi="Arial" w:cs="Arial"/>
+          <w:sz w:val="24"/>
+          <w:szCs w:val="24"/>
           <w:lang w:eastAsia="pt-BR"/>
         </w:rPr>
         <w:t>terá</w:t>
       </w:r>
       <w:r>
         <w:rPr>
-          <w:rFonts w:ascii="Arial" w:eastAsia="Times New Roman" w:hAnsi="Arial" w:cs="Arial"/>
-          <w:color w:val="555555"/>
-          <w:sz w:val="21"/>
-          <w:szCs w:val="21"/>
+          <w:rFonts w:ascii="Arial" w:hAnsi="Arial" w:cs="Arial"/>
+          <w:sz w:val="24"/>
+          <w:szCs w:val="24"/>
           <w:lang w:eastAsia="pt-BR"/>
         </w:rPr>
         <w:t xml:space="preserve"> uma versão web e uma versão mobile nativa.</w:t>
@@ -475,1354 +75,132 @@
     </w:p>
     <w:p>
       <w:pPr>
-        <w:shd w:val="clear" w:color="auto" w:fill="FFFFFF"/>
-        <w:spacing w:after="288" w:line="315" w:lineRule="atLeast"/>
-        <w:textAlignment w:val="baseline"/>
-        <w:rPr>
-          <w:rFonts w:ascii="Arial" w:eastAsia="Times New Roman" w:hAnsi="Arial" w:cs="Arial"/>
-          <w:color w:val="555555"/>
-          <w:sz w:val="21"/>
-          <w:szCs w:val="21"/>
-          <w:lang w:eastAsia="pt-BR"/>
-        </w:rPr>
-      </w:pPr>
-      <w:bookmarkStart w:id="6" w:name="_Toc399839194"/>
-      <w:bookmarkEnd w:id="6"/>
+        <w:pStyle w:val="SemEspaamento"/>
+        <w:ind w:firstLine="708"/>
+        <w:rPr>
+          <w:rFonts w:ascii="Arial" w:hAnsi="Arial" w:cs="Arial"/>
+          <w:sz w:val="24"/>
+          <w:szCs w:val="24"/>
+          <w:lang w:eastAsia="pt-BR"/>
+        </w:rPr>
+      </w:pPr>
+      <w:bookmarkStart w:id="0" w:name="_Toc399839194"/>
+      <w:bookmarkEnd w:id="0"/>
       <w:r>
         <w:rPr>
-          <w:rFonts w:ascii="Arial" w:eastAsia="Times New Roman" w:hAnsi="Arial" w:cs="Arial"/>
-          <w:color w:val="555555"/>
-          <w:sz w:val="21"/>
-          <w:szCs w:val="21"/>
-          <w:lang w:eastAsia="pt-BR"/>
-        </w:rPr>
-        <w:t>Sua funcionalidade principal será a contestação de multas, onde o usuário (consumidor) irá enviar uma foto da multa com alguns dados chaves e o motivo pelo qual acredita que não foi merecedor da multa, feito isso a aplicação passara esses dados para o prestador de serviço credenciado que tomará todas as medidas cabíveis para a resolução do problema.</w:t>
+          <w:rFonts w:ascii="Arial" w:hAnsi="Arial" w:cs="Arial"/>
+          <w:sz w:val="24"/>
+          <w:szCs w:val="24"/>
+          <w:lang w:eastAsia="pt-BR"/>
+        </w:rPr>
+        <w:t xml:space="preserve">Sua funcionalidade principal será a contestação de multas, onde o usuário (consumidor) irá enviar uma foto da multa com alguns dados chaves e o motivo pelo qual acredita </w:t>
+      </w:r>
+      <w:r>
+        <w:rPr>
+          <w:rFonts w:ascii="Arial" w:hAnsi="Arial" w:cs="Arial"/>
+          <w:sz w:val="24"/>
+          <w:szCs w:val="24"/>
+          <w:lang w:eastAsia="pt-BR"/>
+        </w:rPr>
+        <w:t>que não foi merecedor da mesma, feito isso a aplicação passará</w:t>
+      </w:r>
+      <w:r>
+        <w:rPr>
+          <w:rFonts w:ascii="Arial" w:hAnsi="Arial" w:cs="Arial"/>
+          <w:sz w:val="24"/>
+          <w:szCs w:val="24"/>
+          <w:lang w:eastAsia="pt-BR"/>
+        </w:rPr>
+        <w:t xml:space="preserve"> esses dados para o</w:t>
+      </w:r>
+      <w:r>
+        <w:rPr>
+          <w:rFonts w:ascii="Arial" w:hAnsi="Arial" w:cs="Arial"/>
+          <w:sz w:val="24"/>
+          <w:szCs w:val="24"/>
+          <w:lang w:eastAsia="pt-BR"/>
+        </w:rPr>
+        <w:t xml:space="preserve"> administrador do sistema, que avaliará e autorizará ou não o envio para o</w:t>
+      </w:r>
+      <w:r>
+        <w:rPr>
+          <w:rFonts w:ascii="Arial" w:hAnsi="Arial" w:cs="Arial"/>
+          <w:sz w:val="24"/>
+          <w:szCs w:val="24"/>
+          <w:lang w:eastAsia="pt-BR"/>
+        </w:rPr>
+        <w:t xml:space="preserve"> prestador de serviço credenciado que tomará todas as medidas cabíveis para a resolução do problema.</w:t>
       </w:r>
     </w:p>
     <w:p>
       <w:pPr>
-        <w:shd w:val="clear" w:color="auto" w:fill="FFFFFF"/>
-        <w:spacing w:after="0" w:line="360" w:lineRule="atLeast"/>
-        <w:textAlignment w:val="baseline"/>
-        <w:outlineLvl w:val="2"/>
-        <w:rPr>
-          <w:rFonts w:ascii="Arial" w:eastAsia="Times New Roman" w:hAnsi="Arial" w:cs="Arial"/>
-          <w:b/>
-          <w:bCs/>
-          <w:color w:val="1A557B"/>
-          <w:sz w:val="38"/>
-          <w:szCs w:val="38"/>
+        <w:pStyle w:val="SemEspaamento"/>
+        <w:rPr>
+          <w:rFonts w:ascii="Arial" w:hAnsi="Arial" w:cs="Arial"/>
+          <w:sz w:val="24"/>
+          <w:szCs w:val="24"/>
+          <w:lang w:eastAsia="pt-BR"/>
+        </w:rPr>
+      </w:pPr>
+    </w:p>
+    <w:p>
+      <w:pPr>
+        <w:pStyle w:val="SemEspaamento"/>
+        <w:numPr>
+          <w:ilvl w:val="0"/>
+          <w:numId w:val="22"/>
+        </w:numPr>
+        <w:rPr>
+          <w:rFonts w:ascii="Arial" w:hAnsi="Arial" w:cs="Arial"/>
+          <w:sz w:val="28"/>
+          <w:szCs w:val="28"/>
           <w:lang w:eastAsia="pt-BR"/>
         </w:rPr>
       </w:pPr>
       <w:r>
         <w:rPr>
-          <w:rFonts w:ascii="Arial" w:eastAsia="Times New Roman" w:hAnsi="Arial" w:cs="Arial"/>
-          <w:b/>
-          <w:bCs/>
-          <w:color w:val="1A557B"/>
-          <w:sz w:val="38"/>
-          <w:szCs w:val="38"/>
-          <w:lang w:eastAsia="pt-BR"/>
-        </w:rPr>
-        <w:t xml:space="preserve">5.2.  </w:t>
+          <w:rFonts w:ascii="Arial" w:hAnsi="Arial" w:cs="Arial"/>
+          <w:sz w:val="28"/>
+          <w:szCs w:val="28"/>
+          <w:lang w:eastAsia="pt-BR"/>
+        </w:rPr>
+        <w:t xml:space="preserve">Requisitos </w:t>
       </w:r>
       <w:r>
         <w:rPr>
-          <w:rFonts w:ascii="Arial" w:eastAsia="Times New Roman" w:hAnsi="Arial" w:cs="Arial"/>
-          <w:b/>
-          <w:bCs/>
-          <w:color w:val="1A557B"/>
-          <w:sz w:val="38"/>
-          <w:szCs w:val="38"/>
-          <w:lang w:eastAsia="pt-BR"/>
-        </w:rPr>
-        <w:t>Escopo do Projeto</w:t>
+          <w:rFonts w:ascii="Arial" w:hAnsi="Arial" w:cs="Arial"/>
+          <w:sz w:val="28"/>
+          <w:szCs w:val="28"/>
+          <w:lang w:eastAsia="pt-BR"/>
+        </w:rPr>
+        <w:t>Funcionais</w:t>
       </w:r>
     </w:p>
     <w:p>
       <w:pPr>
-        <w:shd w:val="clear" w:color="auto" w:fill="FFFFFF"/>
-        <w:spacing w:after="0" w:line="360" w:lineRule="atLeast"/>
-        <w:textAlignment w:val="baseline"/>
-        <w:outlineLvl w:val="2"/>
-        <w:rPr>
-          <w:rFonts w:ascii="Arial" w:eastAsia="Times New Roman" w:hAnsi="Arial" w:cs="Arial"/>
-          <w:b/>
-          <w:bCs/>
-          <w:color w:val="1A557B"/>
-          <w:sz w:val="38"/>
-          <w:szCs w:val="38"/>
-          <w:lang w:eastAsia="pt-BR"/>
-        </w:rPr>
-      </w:pPr>
-      <w:bookmarkStart w:id="7" w:name="_Toc399839195"/>
-      <w:bookmarkEnd w:id="7"/>
-    </w:p>
-    <w:p>
-      <w:pPr>
-        <w:shd w:val="clear" w:color="auto" w:fill="FFFFFF"/>
-        <w:spacing w:after="0" w:line="360" w:lineRule="atLeast"/>
-        <w:textAlignment w:val="baseline"/>
-        <w:outlineLvl w:val="2"/>
-        <w:rPr>
-          <w:rFonts w:ascii="Arial" w:eastAsia="Times New Roman" w:hAnsi="Arial" w:cs="Arial"/>
-          <w:b/>
-          <w:bCs/>
-          <w:color w:val="1A557B"/>
-          <w:sz w:val="38"/>
-          <w:szCs w:val="38"/>
+        <w:pStyle w:val="SemEspaamento"/>
+        <w:ind w:left="720"/>
+        <w:rPr>
+          <w:rFonts w:ascii="Arial" w:hAnsi="Arial" w:cs="Arial"/>
+          <w:sz w:val="24"/>
+          <w:szCs w:val="24"/>
           <w:lang w:eastAsia="pt-BR"/>
         </w:rPr>
       </w:pPr>
       <w:r>
         <w:rPr>
-          <w:rFonts w:ascii="Arial" w:eastAsia="Times New Roman" w:hAnsi="Arial" w:cs="Arial"/>
-          <w:b/>
-          <w:bCs/>
-          <w:color w:val="1A557B"/>
-          <w:sz w:val="38"/>
-          <w:szCs w:val="38"/>
-          <w:lang w:eastAsia="pt-BR"/>
-        </w:rPr>
-        <w:t>5.2.1.   Infraestrutura</w:t>
-      </w:r>
-    </w:p>
-    <w:p>
-      <w:pPr>
-        <w:shd w:val="clear" w:color="auto" w:fill="FFFFFF"/>
-        <w:spacing w:after="0" w:line="360" w:lineRule="atLeast"/>
-        <w:textAlignment w:val="baseline"/>
-        <w:outlineLvl w:val="2"/>
-        <w:rPr>
-          <w:rFonts w:ascii="Arial" w:eastAsia="Times New Roman" w:hAnsi="Arial" w:cs="Arial"/>
-          <w:b/>
-          <w:bCs/>
-          <w:color w:val="1A557B"/>
-          <w:sz w:val="38"/>
-          <w:szCs w:val="38"/>
-          <w:lang w:eastAsia="pt-BR"/>
-        </w:rPr>
-      </w:pPr>
-      <w:bookmarkStart w:id="8" w:name="_Toc399839196"/>
-      <w:bookmarkEnd w:id="8"/>
-    </w:p>
-    <w:p>
-      <w:pPr>
-        <w:shd w:val="clear" w:color="auto" w:fill="FFFFFF"/>
-        <w:spacing w:after="0" w:line="360" w:lineRule="atLeast"/>
-        <w:textAlignment w:val="baseline"/>
-        <w:outlineLvl w:val="2"/>
-        <w:rPr>
-          <w:rFonts w:ascii="Arial" w:eastAsia="Times New Roman" w:hAnsi="Arial" w:cs="Arial"/>
-          <w:b/>
-          <w:bCs/>
-          <w:color w:val="1A557B"/>
-          <w:sz w:val="38"/>
-          <w:szCs w:val="38"/>
-          <w:lang w:eastAsia="pt-BR"/>
-        </w:rPr>
-      </w:pPr>
-      <w:r>
-        <w:rPr>
-          <w:rFonts w:ascii="Arial" w:eastAsia="Times New Roman" w:hAnsi="Arial" w:cs="Arial"/>
-          <w:b/>
-          <w:bCs/>
-          <w:color w:val="1A557B"/>
-          <w:sz w:val="38"/>
-          <w:szCs w:val="38"/>
-          <w:lang w:eastAsia="pt-BR"/>
-        </w:rPr>
-        <w:t>?</w:t>
-      </w:r>
-    </w:p>
-    <w:p>
-      <w:pPr>
-        <w:shd w:val="clear" w:color="auto" w:fill="FFFFFF"/>
-        <w:spacing w:after="0" w:line="360" w:lineRule="atLeast"/>
-        <w:textAlignment w:val="baseline"/>
-        <w:outlineLvl w:val="2"/>
-        <w:rPr>
-          <w:rFonts w:ascii="Arial" w:eastAsia="Times New Roman" w:hAnsi="Arial" w:cs="Arial"/>
-          <w:b/>
-          <w:bCs/>
-          <w:color w:val="1A557B"/>
-          <w:sz w:val="38"/>
-          <w:szCs w:val="38"/>
-          <w:lang w:eastAsia="pt-BR"/>
-        </w:rPr>
-      </w:pPr>
-      <w:r>
-        <w:rPr>
-          <w:rFonts w:ascii="Arial" w:eastAsia="Times New Roman" w:hAnsi="Arial" w:cs="Arial"/>
-          <w:b/>
-          <w:bCs/>
-          <w:color w:val="1A557B"/>
-          <w:sz w:val="38"/>
-          <w:szCs w:val="38"/>
-          <w:lang w:eastAsia="pt-BR"/>
-        </w:rPr>
-        <w:lastRenderedPageBreak/>
-        <w:t>5.2.2.   Tecnologia</w:t>
-      </w:r>
-    </w:p>
-    <w:p>
-      <w:pPr>
-        <w:shd w:val="clear" w:color="auto" w:fill="FFFFFF"/>
-        <w:spacing w:after="0" w:line="360" w:lineRule="atLeast"/>
-        <w:textAlignment w:val="baseline"/>
-        <w:outlineLvl w:val="2"/>
-        <w:rPr>
-          <w:rFonts w:ascii="Arial" w:eastAsia="Times New Roman" w:hAnsi="Arial" w:cs="Arial"/>
-          <w:color w:val="555555"/>
-          <w:sz w:val="21"/>
-          <w:szCs w:val="21"/>
-          <w:lang w:eastAsia="pt-BR"/>
-        </w:rPr>
-      </w:pPr>
-      <w:bookmarkStart w:id="9" w:name="_Toc399839197"/>
-      <w:bookmarkEnd w:id="9"/>
-      <w:r>
-        <w:rPr>
-          <w:rFonts w:ascii="Arial" w:eastAsia="Times New Roman" w:hAnsi="Arial" w:cs="Arial"/>
-          <w:color w:val="555555"/>
-          <w:sz w:val="21"/>
-          <w:szCs w:val="21"/>
-          <w:lang w:eastAsia="pt-BR"/>
-        </w:rPr>
-        <w:t>Utilizaremos Java (Spring) como linguagem de programação na parte de backend, tanto na versão web como mobile;</w:t>
-      </w:r>
-    </w:p>
-    <w:p>
-      <w:pPr>
-        <w:shd w:val="clear" w:color="auto" w:fill="FFFFFF"/>
-        <w:spacing w:after="0" w:line="360" w:lineRule="atLeast"/>
-        <w:textAlignment w:val="baseline"/>
-        <w:outlineLvl w:val="2"/>
-        <w:rPr>
-          <w:rFonts w:ascii="Arial" w:eastAsia="Times New Roman" w:hAnsi="Arial" w:cs="Arial"/>
-          <w:color w:val="555555"/>
-          <w:sz w:val="21"/>
-          <w:szCs w:val="21"/>
-          <w:lang w:eastAsia="pt-BR"/>
-        </w:rPr>
-      </w:pPr>
-    </w:p>
-    <w:p>
-      <w:pPr>
-        <w:shd w:val="clear" w:color="auto" w:fill="FFFFFF"/>
-        <w:spacing w:after="0" w:line="360" w:lineRule="atLeast"/>
-        <w:textAlignment w:val="baseline"/>
-        <w:outlineLvl w:val="2"/>
-        <w:rPr>
-          <w:rFonts w:ascii="Arial" w:eastAsia="Times New Roman" w:hAnsi="Arial" w:cs="Arial"/>
-          <w:color w:val="555555"/>
-          <w:sz w:val="21"/>
-          <w:szCs w:val="21"/>
-          <w:lang w:eastAsia="pt-BR"/>
-        </w:rPr>
-      </w:pPr>
-      <w:r>
-        <w:rPr>
-          <w:rFonts w:ascii="Arial" w:eastAsia="Times New Roman" w:hAnsi="Arial" w:cs="Arial"/>
-          <w:color w:val="555555"/>
-          <w:sz w:val="21"/>
-          <w:szCs w:val="21"/>
-          <w:lang w:eastAsia="pt-BR"/>
-        </w:rPr>
-        <w:t xml:space="preserve">Na parte de </w:t>
-      </w:r>
-      <w:proofErr w:type="spellStart"/>
-      <w:r>
-        <w:rPr>
-          <w:rFonts w:ascii="Arial" w:eastAsia="Times New Roman" w:hAnsi="Arial" w:cs="Arial"/>
-          <w:color w:val="555555"/>
-          <w:sz w:val="21"/>
-          <w:szCs w:val="21"/>
-          <w:lang w:eastAsia="pt-BR"/>
-        </w:rPr>
-        <w:t>frontend</w:t>
-      </w:r>
-      <w:proofErr w:type="spellEnd"/>
-      <w:r>
-        <w:rPr>
-          <w:rFonts w:ascii="Arial" w:eastAsia="Times New Roman" w:hAnsi="Arial" w:cs="Arial"/>
-          <w:color w:val="555555"/>
-          <w:sz w:val="21"/>
-          <w:szCs w:val="21"/>
-          <w:lang w:eastAsia="pt-BR"/>
-        </w:rPr>
-        <w:t xml:space="preserve"> será desenvolvido em HTML </w:t>
-      </w:r>
-      <w:proofErr w:type="gramStart"/>
-      <w:r>
-        <w:rPr>
-          <w:rFonts w:ascii="Arial" w:eastAsia="Times New Roman" w:hAnsi="Arial" w:cs="Arial"/>
-          <w:color w:val="555555"/>
-          <w:sz w:val="21"/>
-          <w:szCs w:val="21"/>
-          <w:lang w:eastAsia="pt-BR"/>
-        </w:rPr>
-        <w:t>5 ,</w:t>
-      </w:r>
-      <w:proofErr w:type="gramEnd"/>
-      <w:r>
-        <w:rPr>
-          <w:rFonts w:ascii="Arial" w:eastAsia="Times New Roman" w:hAnsi="Arial" w:cs="Arial"/>
-          <w:color w:val="555555"/>
-          <w:sz w:val="21"/>
-          <w:szCs w:val="21"/>
-          <w:lang w:eastAsia="pt-BR"/>
-        </w:rPr>
-        <w:t xml:space="preserve"> </w:t>
-      </w:r>
-      <w:proofErr w:type="spellStart"/>
-      <w:r>
-        <w:rPr>
-          <w:rFonts w:ascii="Arial" w:eastAsia="Times New Roman" w:hAnsi="Arial" w:cs="Arial"/>
-          <w:color w:val="555555"/>
-          <w:sz w:val="21"/>
-          <w:szCs w:val="21"/>
-          <w:lang w:eastAsia="pt-BR"/>
-        </w:rPr>
-        <w:t>JavaScript</w:t>
-      </w:r>
-      <w:proofErr w:type="spellEnd"/>
-      <w:r>
-        <w:rPr>
-          <w:rFonts w:ascii="Arial" w:eastAsia="Times New Roman" w:hAnsi="Arial" w:cs="Arial"/>
-          <w:color w:val="555555"/>
-          <w:sz w:val="21"/>
-          <w:szCs w:val="21"/>
-          <w:lang w:eastAsia="pt-BR"/>
-        </w:rPr>
-        <w:t xml:space="preserve"> e CSS 3;</w:t>
-      </w:r>
-    </w:p>
-    <w:p>
-      <w:pPr>
-        <w:shd w:val="clear" w:color="auto" w:fill="FFFFFF"/>
-        <w:spacing w:after="0" w:line="360" w:lineRule="atLeast"/>
-        <w:textAlignment w:val="baseline"/>
-        <w:outlineLvl w:val="2"/>
-        <w:rPr>
-          <w:rFonts w:ascii="Arial" w:eastAsia="Times New Roman" w:hAnsi="Arial" w:cs="Arial"/>
-          <w:color w:val="555555"/>
-          <w:sz w:val="21"/>
-          <w:szCs w:val="21"/>
-          <w:lang w:eastAsia="pt-BR"/>
-        </w:rPr>
-      </w:pPr>
-    </w:p>
-    <w:p>
-      <w:pPr>
-        <w:shd w:val="clear" w:color="auto" w:fill="FFFFFF"/>
-        <w:spacing w:after="0" w:line="360" w:lineRule="atLeast"/>
-        <w:textAlignment w:val="baseline"/>
-        <w:outlineLvl w:val="2"/>
-        <w:rPr>
-          <w:rFonts w:ascii="Arial" w:eastAsia="Times New Roman" w:hAnsi="Arial" w:cs="Arial"/>
-          <w:color w:val="555555"/>
-          <w:sz w:val="21"/>
-          <w:szCs w:val="21"/>
-          <w:lang w:eastAsia="pt-BR"/>
-        </w:rPr>
-      </w:pPr>
-      <w:r>
-        <w:rPr>
-          <w:rFonts w:ascii="Arial" w:eastAsia="Times New Roman" w:hAnsi="Arial" w:cs="Arial"/>
-          <w:color w:val="555555"/>
-          <w:sz w:val="21"/>
-          <w:szCs w:val="21"/>
-          <w:lang w:eastAsia="pt-BR"/>
-        </w:rPr>
-        <w:t>Photoshop para Design,</w:t>
-      </w:r>
-    </w:p>
-    <w:p>
-      <w:pPr>
-        <w:shd w:val="clear" w:color="auto" w:fill="FFFFFF"/>
-        <w:spacing w:after="0" w:line="360" w:lineRule="atLeast"/>
-        <w:textAlignment w:val="baseline"/>
-        <w:outlineLvl w:val="2"/>
-        <w:rPr>
-          <w:rFonts w:ascii="Arial" w:eastAsia="Times New Roman" w:hAnsi="Arial" w:cs="Arial"/>
-          <w:color w:val="555555"/>
-          <w:sz w:val="21"/>
-          <w:szCs w:val="21"/>
-          <w:lang w:eastAsia="pt-BR"/>
-        </w:rPr>
-      </w:pPr>
-    </w:p>
-    <w:p>
-      <w:pPr>
-        <w:shd w:val="clear" w:color="auto" w:fill="FFFFFF"/>
-        <w:spacing w:after="0" w:line="360" w:lineRule="atLeast"/>
-        <w:textAlignment w:val="baseline"/>
-        <w:outlineLvl w:val="2"/>
-        <w:rPr>
-          <w:rFonts w:ascii="Arial" w:eastAsia="Times New Roman" w:hAnsi="Arial" w:cs="Arial"/>
-          <w:color w:val="555555"/>
-          <w:sz w:val="21"/>
-          <w:szCs w:val="21"/>
-          <w:lang w:eastAsia="pt-BR"/>
-        </w:rPr>
-      </w:pPr>
-    </w:p>
-    <w:p>
-      <w:pPr>
-        <w:shd w:val="clear" w:color="auto" w:fill="FFFFFF"/>
-        <w:spacing w:after="0" w:line="360" w:lineRule="atLeast"/>
-        <w:textAlignment w:val="baseline"/>
-        <w:outlineLvl w:val="2"/>
-        <w:rPr>
-          <w:rFonts w:ascii="Arial" w:eastAsia="Times New Roman" w:hAnsi="Arial" w:cs="Arial"/>
-          <w:b/>
-          <w:bCs/>
-          <w:color w:val="1A557B"/>
-          <w:sz w:val="38"/>
-          <w:szCs w:val="38"/>
-          <w:lang w:eastAsia="pt-BR"/>
-        </w:rPr>
-      </w:pPr>
-      <w:r>
-        <w:rPr>
-          <w:rFonts w:ascii="Arial" w:eastAsia="Times New Roman" w:hAnsi="Arial" w:cs="Arial"/>
-          <w:b/>
-          <w:bCs/>
-          <w:color w:val="1A557B"/>
-          <w:sz w:val="38"/>
-          <w:szCs w:val="38"/>
-          <w:lang w:eastAsia="pt-BR"/>
-        </w:rPr>
-        <w:t>5.2.3.   Divulgação</w:t>
-      </w:r>
-    </w:p>
-    <w:p>
-      <w:pPr>
-        <w:shd w:val="clear" w:color="auto" w:fill="FFFFFF"/>
-        <w:spacing w:after="0" w:line="360" w:lineRule="atLeast"/>
-        <w:textAlignment w:val="baseline"/>
-        <w:outlineLvl w:val="2"/>
-        <w:rPr>
-          <w:rFonts w:ascii="Arial" w:eastAsia="Times New Roman" w:hAnsi="Arial" w:cs="Arial"/>
-          <w:b/>
-          <w:bCs/>
-          <w:color w:val="1A557B"/>
-          <w:sz w:val="38"/>
-          <w:szCs w:val="38"/>
-          <w:lang w:eastAsia="pt-BR"/>
-        </w:rPr>
-      </w:pPr>
-      <w:r>
-        <w:rPr>
-          <w:rFonts w:ascii="Arial" w:eastAsia="Times New Roman" w:hAnsi="Arial" w:cs="Arial"/>
-          <w:b/>
-          <w:bCs/>
-          <w:color w:val="1A557B"/>
-          <w:sz w:val="38"/>
-          <w:szCs w:val="38"/>
-          <w:lang w:eastAsia="pt-BR"/>
-        </w:rPr>
-        <w:t>?</w:t>
-      </w:r>
-    </w:p>
-    <w:p>
-      <w:pPr>
-        <w:spacing w:after="0" w:line="315" w:lineRule="atLeast"/>
-        <w:textAlignment w:val="baseline"/>
-        <w:rPr>
-          <w:rFonts w:ascii="Arial" w:eastAsia="Times New Roman" w:hAnsi="Arial" w:cs="Arial"/>
-          <w:color w:val="555555"/>
-          <w:sz w:val="21"/>
-          <w:szCs w:val="21"/>
-          <w:lang w:eastAsia="pt-BR"/>
-        </w:rPr>
-      </w:pPr>
-    </w:p>
-    <w:p>
-      <w:pPr>
-        <w:spacing w:after="0" w:line="315" w:lineRule="atLeast"/>
-        <w:textAlignment w:val="baseline"/>
-        <w:rPr>
-          <w:rFonts w:ascii="Arial" w:eastAsia="Times New Roman" w:hAnsi="Arial" w:cs="Arial"/>
-          <w:color w:val="555555"/>
-          <w:sz w:val="21"/>
-          <w:szCs w:val="21"/>
-          <w:lang w:eastAsia="pt-BR"/>
-        </w:rPr>
-      </w:pPr>
-    </w:p>
-    <w:p>
-      <w:pPr>
-        <w:shd w:val="clear" w:color="auto" w:fill="FFFFFF"/>
-        <w:spacing w:after="0" w:line="360" w:lineRule="atLeast"/>
-        <w:textAlignment w:val="baseline"/>
-        <w:outlineLvl w:val="2"/>
-        <w:rPr>
-          <w:rFonts w:ascii="Arial" w:eastAsia="Times New Roman" w:hAnsi="Arial" w:cs="Arial"/>
-          <w:b/>
-          <w:bCs/>
-          <w:color w:val="1A557B"/>
-          <w:sz w:val="38"/>
-          <w:szCs w:val="38"/>
-          <w:lang w:eastAsia="pt-BR"/>
-        </w:rPr>
-      </w:pPr>
-      <w:bookmarkStart w:id="10" w:name="_Toc399839198"/>
-      <w:bookmarkEnd w:id="10"/>
-      <w:r>
-        <w:rPr>
-          <w:rFonts w:ascii="Arial" w:eastAsia="Times New Roman" w:hAnsi="Arial" w:cs="Arial"/>
-          <w:b/>
-          <w:bCs/>
-          <w:color w:val="1A557B"/>
-          <w:sz w:val="38"/>
-          <w:szCs w:val="38"/>
-          <w:lang w:eastAsia="pt-BR"/>
-        </w:rPr>
-        <w:t>5.2.4.   Operacional</w:t>
-      </w:r>
-    </w:p>
-    <w:p>
-      <w:pPr>
-        <w:shd w:val="clear" w:color="auto" w:fill="FFFFFF"/>
-        <w:spacing w:after="288" w:line="315" w:lineRule="atLeast"/>
-        <w:textAlignment w:val="baseline"/>
-        <w:rPr>
-          <w:rFonts w:ascii="Arial" w:eastAsia="Times New Roman" w:hAnsi="Arial" w:cs="Arial"/>
-          <w:color w:val="555555"/>
-          <w:sz w:val="21"/>
-          <w:szCs w:val="21"/>
-          <w:lang w:eastAsia="pt-BR"/>
-        </w:rPr>
-      </w:pPr>
-      <w:r>
-        <w:rPr>
-          <w:rFonts w:ascii="Arial" w:eastAsia="Times New Roman" w:hAnsi="Arial" w:cs="Arial"/>
-          <w:color w:val="555555"/>
-          <w:sz w:val="21"/>
-          <w:szCs w:val="21"/>
-          <w:lang w:eastAsia="pt-BR"/>
-        </w:rPr>
-        <w:t>Descrição macro das principais atividades que serão realizadas pela equipe operacional.</w:t>
-      </w:r>
-    </w:p>
-    <w:p>
-      <w:pPr>
-        <w:numPr>
-          <w:ilvl w:val="0"/>
-          <w:numId w:val="8"/>
-        </w:numPr>
-        <w:spacing w:after="0" w:line="315" w:lineRule="atLeast"/>
-        <w:ind w:left="0"/>
-        <w:textAlignment w:val="baseline"/>
-        <w:rPr>
-          <w:rFonts w:ascii="Arial" w:eastAsia="Times New Roman" w:hAnsi="Arial" w:cs="Arial"/>
-          <w:color w:val="555555"/>
-          <w:sz w:val="21"/>
-          <w:szCs w:val="21"/>
-          <w:lang w:eastAsia="pt-BR"/>
-        </w:rPr>
-      </w:pPr>
-      <w:r>
-        <w:rPr>
-          <w:rFonts w:ascii="Arial" w:eastAsia="Times New Roman" w:hAnsi="Arial" w:cs="Arial"/>
-          <w:b/>
-          <w:bCs/>
-          <w:color w:val="555555"/>
-          <w:sz w:val="21"/>
-          <w:szCs w:val="21"/>
-          <w:bdr w:val="none" w:sz="0" w:space="0" w:color="auto" w:frame="1"/>
-          <w:lang w:eastAsia="pt-BR"/>
-        </w:rPr>
-        <w:t xml:space="preserve">Levantamento de requisitos: </w:t>
+          <w:rFonts w:ascii="Arial" w:hAnsi="Arial" w:cs="Arial"/>
+          <w:sz w:val="24"/>
+          <w:szCs w:val="24"/>
+          <w:lang w:eastAsia="pt-BR"/>
+        </w:rPr>
+        <w:t>RF01- O sistema irá cadastrar cliente</w:t>
       </w:r>
       <w:r>
         <w:rPr>
-          <w:rFonts w:ascii="Arial" w:eastAsia="Times New Roman" w:hAnsi="Arial" w:cs="Arial"/>
-          <w:bCs/>
-          <w:color w:val="555555"/>
-          <w:sz w:val="21"/>
-          <w:szCs w:val="21"/>
-          <w:bdr w:val="none" w:sz="0" w:space="0" w:color="auto" w:frame="1"/>
-          <w:lang w:eastAsia="pt-BR"/>
-        </w:rPr>
-        <w:t>faremos toda a análise de requisitos necessários para a construção do projeto.</w:t>
-      </w:r>
-    </w:p>
-    <w:p>
-      <w:pPr>
-        <w:numPr>
-          <w:ilvl w:val="0"/>
-          <w:numId w:val="8"/>
-        </w:numPr>
-        <w:spacing w:after="0" w:line="315" w:lineRule="atLeast"/>
-        <w:ind w:left="0"/>
-        <w:textAlignment w:val="baseline"/>
-        <w:rPr>
-          <w:rFonts w:ascii="Arial" w:eastAsia="Times New Roman" w:hAnsi="Arial" w:cs="Arial"/>
-          <w:b/>
-          <w:color w:val="555555"/>
-          <w:sz w:val="21"/>
-          <w:szCs w:val="21"/>
-          <w:lang w:eastAsia="pt-BR"/>
-        </w:rPr>
-      </w:pPr>
-      <w:r>
-        <w:rPr>
-          <w:rFonts w:ascii="Arial" w:eastAsia="Times New Roman" w:hAnsi="Arial" w:cs="Arial"/>
-          <w:b/>
-          <w:color w:val="555555"/>
-          <w:sz w:val="21"/>
-          <w:szCs w:val="21"/>
-          <w:lang w:eastAsia="pt-BR"/>
-        </w:rPr>
-        <w:t>Desenvolvimento do Layout/Design:</w:t>
-      </w:r>
-      <w:r>
-        <w:rPr>
-          <w:rFonts w:ascii="Arial" w:eastAsia="Times New Roman" w:hAnsi="Arial" w:cs="Arial"/>
-          <w:b/>
-          <w:color w:val="555555"/>
-          <w:sz w:val="21"/>
-          <w:szCs w:val="21"/>
-          <w:lang w:eastAsia="pt-BR"/>
-        </w:rPr>
-        <w:t xml:space="preserve"> </w:t>
-      </w:r>
-      <w:r>
-        <w:rPr>
-          <w:rFonts w:ascii="Arial" w:eastAsia="Times New Roman" w:hAnsi="Arial" w:cs="Arial"/>
-          <w:color w:val="555555"/>
-          <w:sz w:val="21"/>
-          <w:szCs w:val="21"/>
-          <w:lang w:eastAsia="pt-BR"/>
-        </w:rPr>
-        <w:t>O designer da equipe fará os layouts e paletas de cores a serem seguidas pelo o resto do projeto.</w:t>
-      </w:r>
-    </w:p>
-    <w:p>
-      <w:pPr>
-        <w:numPr>
-          <w:ilvl w:val="0"/>
-          <w:numId w:val="8"/>
-        </w:numPr>
-        <w:spacing w:after="0" w:line="315" w:lineRule="atLeast"/>
-        <w:ind w:left="0"/>
-        <w:textAlignment w:val="baseline"/>
-        <w:rPr>
-          <w:rFonts w:ascii="Arial" w:eastAsia="Times New Roman" w:hAnsi="Arial" w:cs="Arial"/>
-          <w:b/>
-          <w:color w:val="555555"/>
-          <w:sz w:val="21"/>
-          <w:szCs w:val="21"/>
-          <w:lang w:eastAsia="pt-BR"/>
-        </w:rPr>
-      </w:pPr>
-      <w:r>
-        <w:rPr>
-          <w:rFonts w:ascii="Arial" w:eastAsia="Times New Roman" w:hAnsi="Arial" w:cs="Arial"/>
-          <w:b/>
-          <w:color w:val="555555"/>
-          <w:sz w:val="21"/>
-          <w:szCs w:val="21"/>
-          <w:lang w:eastAsia="pt-BR"/>
-        </w:rPr>
-        <w:t xml:space="preserve">Desenvolvimento Backend: </w:t>
-      </w:r>
-      <w:r>
-        <w:rPr>
-          <w:rFonts w:ascii="Arial" w:eastAsia="Times New Roman" w:hAnsi="Arial" w:cs="Arial"/>
-          <w:color w:val="555555"/>
-          <w:sz w:val="21"/>
-          <w:szCs w:val="21"/>
-          <w:lang w:eastAsia="pt-BR"/>
-        </w:rPr>
-        <w:t xml:space="preserve">A equipe destacada para a construção de backend desenvolvera o mesmo, ligando as api’s </w:t>
-      </w:r>
-      <w:proofErr w:type="gramStart"/>
-      <w:r>
-        <w:rPr>
-          <w:rFonts w:ascii="Arial" w:eastAsia="Times New Roman" w:hAnsi="Arial" w:cs="Arial"/>
-          <w:color w:val="555555"/>
-          <w:sz w:val="21"/>
-          <w:szCs w:val="21"/>
-          <w:lang w:eastAsia="pt-BR"/>
-        </w:rPr>
-        <w:t>necessárias via</w:t>
-      </w:r>
-      <w:proofErr w:type="gramEnd"/>
-      <w:r>
-        <w:rPr>
-          <w:rFonts w:ascii="Arial" w:eastAsia="Times New Roman" w:hAnsi="Arial" w:cs="Arial"/>
-          <w:color w:val="555555"/>
-          <w:sz w:val="21"/>
-          <w:szCs w:val="21"/>
-          <w:lang w:eastAsia="pt-BR"/>
-        </w:rPr>
-        <w:t xml:space="preserve"> webservice.</w:t>
-      </w:r>
-    </w:p>
-    <w:p>
-      <w:pPr>
-        <w:numPr>
-          <w:ilvl w:val="0"/>
-          <w:numId w:val="8"/>
-        </w:numPr>
-        <w:spacing w:after="0" w:line="315" w:lineRule="atLeast"/>
-        <w:ind w:left="0"/>
-        <w:textAlignment w:val="baseline"/>
-        <w:rPr>
-          <w:rFonts w:ascii="Arial" w:eastAsia="Times New Roman" w:hAnsi="Arial" w:cs="Arial"/>
-          <w:b/>
-          <w:color w:val="555555"/>
-          <w:sz w:val="21"/>
-          <w:szCs w:val="21"/>
-          <w:lang w:eastAsia="pt-BR"/>
-        </w:rPr>
-      </w:pPr>
-      <w:r>
-        <w:rPr>
-          <w:rFonts w:ascii="Arial" w:eastAsia="Times New Roman" w:hAnsi="Arial" w:cs="Arial"/>
-          <w:b/>
-          <w:color w:val="555555"/>
-          <w:sz w:val="21"/>
-          <w:szCs w:val="21"/>
-          <w:lang w:eastAsia="pt-BR"/>
-        </w:rPr>
-        <w:t xml:space="preserve">Desenvolvimento Frontend: </w:t>
-      </w:r>
-      <w:r>
-        <w:rPr>
-          <w:rFonts w:ascii="Arial" w:eastAsia="Times New Roman" w:hAnsi="Arial" w:cs="Arial"/>
-          <w:color w:val="555555"/>
-          <w:sz w:val="21"/>
-          <w:szCs w:val="21"/>
-          <w:lang w:eastAsia="pt-BR"/>
-        </w:rPr>
-        <w:t xml:space="preserve">A equipe destacada para a construção do </w:t>
-      </w:r>
-      <w:proofErr w:type="spellStart"/>
-      <w:r>
-        <w:rPr>
-          <w:rFonts w:ascii="Arial" w:eastAsia="Times New Roman" w:hAnsi="Arial" w:cs="Arial"/>
-          <w:color w:val="555555"/>
-          <w:sz w:val="21"/>
-          <w:szCs w:val="21"/>
-          <w:lang w:eastAsia="pt-BR"/>
-        </w:rPr>
-        <w:t>frontend</w:t>
-      </w:r>
-      <w:proofErr w:type="spellEnd"/>
-      <w:r>
-        <w:rPr>
-          <w:rFonts w:ascii="Arial" w:eastAsia="Times New Roman" w:hAnsi="Arial" w:cs="Arial"/>
-          <w:color w:val="555555"/>
-          <w:sz w:val="21"/>
-          <w:szCs w:val="21"/>
-          <w:lang w:eastAsia="pt-BR"/>
-        </w:rPr>
-        <w:t xml:space="preserve"> realizara o mesmo seguindo o layout preestabelecido.</w:t>
-      </w:r>
-    </w:p>
-    <w:p>
-      <w:pPr>
-        <w:spacing w:after="0" w:line="315" w:lineRule="atLeast"/>
-        <w:textAlignment w:val="baseline"/>
-        <w:rPr>
-          <w:rFonts w:ascii="Arial" w:eastAsia="Times New Roman" w:hAnsi="Arial" w:cs="Arial"/>
-          <w:color w:val="555555"/>
-          <w:sz w:val="21"/>
-          <w:szCs w:val="21"/>
-          <w:lang w:eastAsia="pt-BR"/>
-        </w:rPr>
-      </w:pPr>
-    </w:p>
-    <w:p>
-      <w:pPr>
-        <w:shd w:val="clear" w:color="auto" w:fill="FFFFFF"/>
-        <w:spacing w:after="0" w:line="360" w:lineRule="atLeast"/>
-        <w:textAlignment w:val="baseline"/>
-        <w:outlineLvl w:val="2"/>
-        <w:rPr>
-          <w:rFonts w:ascii="Arial" w:eastAsia="Times New Roman" w:hAnsi="Arial" w:cs="Arial"/>
-          <w:b/>
-          <w:bCs/>
-          <w:color w:val="1A557B"/>
-          <w:sz w:val="38"/>
-          <w:szCs w:val="38"/>
-          <w:lang w:eastAsia="pt-BR"/>
-        </w:rPr>
-      </w:pPr>
-      <w:bookmarkStart w:id="11" w:name="_Toc399839199"/>
-      <w:bookmarkEnd w:id="11"/>
-      <w:r>
-        <w:rPr>
-          <w:rFonts w:ascii="Arial" w:eastAsia="Times New Roman" w:hAnsi="Arial" w:cs="Arial"/>
-          <w:b/>
-          <w:bCs/>
-          <w:color w:val="1A557B"/>
-          <w:sz w:val="38"/>
-          <w:szCs w:val="38"/>
-          <w:lang w:eastAsia="pt-BR"/>
-        </w:rPr>
-        <w:t>5.3.         Exclusão de Escopo</w:t>
-      </w:r>
-    </w:p>
-    <w:p>
-      <w:pPr>
-        <w:shd w:val="clear" w:color="auto" w:fill="FFFFFF"/>
-        <w:spacing w:after="0" w:line="360" w:lineRule="atLeast"/>
-        <w:textAlignment w:val="baseline"/>
-        <w:outlineLvl w:val="2"/>
-        <w:rPr>
-          <w:rFonts w:ascii="Arial" w:eastAsia="Times New Roman" w:hAnsi="Arial" w:cs="Arial"/>
-          <w:b/>
-          <w:bCs/>
-          <w:color w:val="1A557B"/>
-          <w:sz w:val="38"/>
-          <w:szCs w:val="38"/>
-          <w:lang w:eastAsia="pt-BR"/>
-        </w:rPr>
-      </w:pPr>
-    </w:p>
-    <w:p>
-      <w:pPr>
-        <w:pStyle w:val="PargrafodaLista"/>
-        <w:numPr>
-          <w:ilvl w:val="0"/>
-          <w:numId w:val="18"/>
-        </w:numPr>
-        <w:spacing w:after="0" w:line="315" w:lineRule="atLeast"/>
-        <w:textAlignment w:val="baseline"/>
-        <w:rPr>
-          <w:rFonts w:ascii="Arial" w:eastAsia="Times New Roman" w:hAnsi="Arial" w:cs="Arial"/>
-          <w:color w:val="555555"/>
-          <w:sz w:val="21"/>
-          <w:szCs w:val="21"/>
-          <w:lang w:eastAsia="pt-BR"/>
-        </w:rPr>
-      </w:pPr>
-      <w:r>
-        <w:rPr>
-          <w:rFonts w:ascii="Arial" w:eastAsia="Times New Roman" w:hAnsi="Arial" w:cs="Arial"/>
-          <w:color w:val="555555"/>
-          <w:sz w:val="21"/>
-          <w:szCs w:val="21"/>
-          <w:lang w:eastAsia="pt-BR"/>
-        </w:rPr>
-        <w:t>Uso da base de dados do cliente (</w:t>
-      </w:r>
-      <w:proofErr w:type="spellStart"/>
-      <w:r>
-        <w:rPr>
-          <w:rFonts w:ascii="Arial" w:eastAsia="Times New Roman" w:hAnsi="Arial" w:cs="Arial"/>
-          <w:color w:val="555555"/>
-          <w:sz w:val="21"/>
-          <w:szCs w:val="21"/>
-          <w:lang w:eastAsia="pt-BR"/>
-        </w:rPr>
-        <w:t>EasyCarros</w:t>
-      </w:r>
-      <w:proofErr w:type="spellEnd"/>
-      <w:r>
-        <w:rPr>
-          <w:rFonts w:ascii="Arial" w:eastAsia="Times New Roman" w:hAnsi="Arial" w:cs="Arial"/>
-          <w:color w:val="555555"/>
-          <w:sz w:val="21"/>
-          <w:szCs w:val="21"/>
-          <w:lang w:eastAsia="pt-BR"/>
-        </w:rPr>
-        <w:t>).</w:t>
-      </w:r>
-    </w:p>
-    <w:p>
-      <w:pPr>
-        <w:pStyle w:val="PargrafodaLista"/>
-        <w:numPr>
-          <w:ilvl w:val="0"/>
-          <w:numId w:val="18"/>
-        </w:numPr>
-        <w:spacing w:after="0" w:line="315" w:lineRule="atLeast"/>
-        <w:textAlignment w:val="baseline"/>
-        <w:rPr>
-          <w:rFonts w:ascii="Arial" w:eastAsia="Times New Roman" w:hAnsi="Arial" w:cs="Arial"/>
-          <w:color w:val="555555"/>
-          <w:sz w:val="21"/>
-          <w:szCs w:val="21"/>
-          <w:lang w:eastAsia="pt-BR"/>
-        </w:rPr>
-      </w:pPr>
-      <w:r>
-        <w:rPr>
-          <w:rFonts w:ascii="Arial" w:eastAsia="Times New Roman" w:hAnsi="Arial" w:cs="Arial"/>
-          <w:color w:val="555555"/>
-          <w:sz w:val="21"/>
-          <w:szCs w:val="21"/>
-          <w:lang w:eastAsia="pt-BR"/>
-        </w:rPr>
-        <w:t xml:space="preserve">Integração com </w:t>
-      </w:r>
-      <w:proofErr w:type="spellStart"/>
-      <w:r>
-        <w:rPr>
-          <w:rFonts w:ascii="Arial" w:eastAsia="Times New Roman" w:hAnsi="Arial" w:cs="Arial"/>
-          <w:color w:val="555555"/>
-          <w:sz w:val="21"/>
-          <w:szCs w:val="21"/>
-          <w:lang w:eastAsia="pt-BR"/>
-        </w:rPr>
-        <w:t>api</w:t>
-      </w:r>
-      <w:proofErr w:type="spellEnd"/>
-      <w:r>
-        <w:rPr>
-          <w:rFonts w:ascii="Arial" w:eastAsia="Times New Roman" w:hAnsi="Arial" w:cs="Arial"/>
-          <w:color w:val="555555"/>
-          <w:sz w:val="21"/>
-          <w:szCs w:val="21"/>
-          <w:lang w:eastAsia="pt-BR"/>
-        </w:rPr>
-        <w:t xml:space="preserve"> da Easy Carros.</w:t>
-      </w:r>
-    </w:p>
-    <w:p>
-      <w:pPr>
-        <w:pStyle w:val="PargrafodaLista"/>
-        <w:spacing w:after="0" w:line="315" w:lineRule="atLeast"/>
-        <w:textAlignment w:val="baseline"/>
-        <w:rPr>
-          <w:rFonts w:ascii="Arial" w:eastAsia="Times New Roman" w:hAnsi="Arial" w:cs="Arial"/>
-          <w:color w:val="555555"/>
-          <w:sz w:val="21"/>
-          <w:szCs w:val="21"/>
-          <w:lang w:eastAsia="pt-BR"/>
-        </w:rPr>
-      </w:pPr>
-    </w:p>
-    <w:p>
-      <w:pPr>
-        <w:shd w:val="clear" w:color="auto" w:fill="FFFFFF"/>
-        <w:spacing w:after="0" w:line="360" w:lineRule="atLeast"/>
-        <w:textAlignment w:val="baseline"/>
-        <w:outlineLvl w:val="2"/>
-        <w:rPr>
-          <w:rFonts w:ascii="Arial" w:eastAsia="Times New Roman" w:hAnsi="Arial" w:cs="Arial"/>
-          <w:b/>
-          <w:bCs/>
-          <w:color w:val="1A557B"/>
-          <w:sz w:val="38"/>
-          <w:szCs w:val="38"/>
-          <w:lang w:eastAsia="pt-BR"/>
-        </w:rPr>
-      </w:pPr>
-      <w:bookmarkStart w:id="12" w:name="_Toc399839200"/>
-      <w:bookmarkEnd w:id="12"/>
-      <w:r>
-        <w:rPr>
-          <w:rFonts w:ascii="Arial" w:eastAsia="Times New Roman" w:hAnsi="Arial" w:cs="Arial"/>
-          <w:b/>
-          <w:bCs/>
-          <w:color w:val="1A557B"/>
-          <w:sz w:val="38"/>
-          <w:szCs w:val="38"/>
-          <w:lang w:eastAsia="pt-BR"/>
-        </w:rPr>
-        <w:t>6.    Critérios de Aceitação</w:t>
-      </w:r>
-    </w:p>
-    <w:p>
-      <w:pPr>
-        <w:shd w:val="clear" w:color="auto" w:fill="FFFFFF"/>
-        <w:spacing w:after="0" w:line="360" w:lineRule="atLeast"/>
-        <w:textAlignment w:val="baseline"/>
-        <w:outlineLvl w:val="2"/>
-        <w:rPr>
-          <w:rFonts w:ascii="Arial" w:eastAsia="Times New Roman" w:hAnsi="Arial" w:cs="Arial"/>
-          <w:b/>
-          <w:bCs/>
-          <w:color w:val="1A557B"/>
-          <w:sz w:val="38"/>
-          <w:szCs w:val="38"/>
-          <w:lang w:eastAsia="pt-BR"/>
-        </w:rPr>
-      </w:pPr>
-    </w:p>
-    <w:p>
-      <w:pPr>
-        <w:shd w:val="clear" w:color="auto" w:fill="FFFFFF"/>
-        <w:spacing w:after="0" w:line="360" w:lineRule="atLeast"/>
-        <w:textAlignment w:val="baseline"/>
-        <w:outlineLvl w:val="2"/>
-        <w:rPr>
-          <w:rFonts w:ascii="Arial" w:eastAsia="Times New Roman" w:hAnsi="Arial" w:cs="Arial"/>
-          <w:b/>
-          <w:bCs/>
-          <w:color w:val="1A557B"/>
-          <w:sz w:val="38"/>
-          <w:szCs w:val="38"/>
-          <w:lang w:eastAsia="pt-BR"/>
-        </w:rPr>
-      </w:pPr>
-      <w:bookmarkStart w:id="13" w:name="_Toc399839201"/>
-      <w:bookmarkEnd w:id="13"/>
-      <w:r>
-        <w:rPr>
-          <w:rFonts w:ascii="Arial" w:eastAsia="Times New Roman" w:hAnsi="Arial" w:cs="Arial"/>
-          <w:b/>
-          <w:bCs/>
-          <w:color w:val="1A557B"/>
-          <w:sz w:val="38"/>
-          <w:szCs w:val="38"/>
-          <w:lang w:eastAsia="pt-BR"/>
-        </w:rPr>
-        <w:t>6.1.         Produto</w:t>
-      </w:r>
-    </w:p>
-    <w:p>
-      <w:pPr>
-        <w:shd w:val="clear" w:color="auto" w:fill="FFFFFF"/>
-        <w:spacing w:after="0" w:line="360" w:lineRule="atLeast"/>
-        <w:textAlignment w:val="baseline"/>
-        <w:outlineLvl w:val="2"/>
-        <w:rPr>
-          <w:rFonts w:ascii="Arial" w:eastAsia="Times New Roman" w:hAnsi="Arial" w:cs="Arial"/>
-          <w:b/>
-          <w:bCs/>
-          <w:color w:val="1A557B"/>
-          <w:sz w:val="38"/>
-          <w:szCs w:val="38"/>
-          <w:lang w:eastAsia="pt-BR"/>
-        </w:rPr>
-      </w:pPr>
-      <w:r>
-        <w:rPr>
-          <w:rFonts w:ascii="Arial" w:eastAsia="Times New Roman" w:hAnsi="Arial" w:cs="Arial"/>
-          <w:b/>
-          <w:bCs/>
-          <w:color w:val="1A557B"/>
-          <w:sz w:val="38"/>
-          <w:szCs w:val="38"/>
-          <w:lang w:eastAsia="pt-BR"/>
-        </w:rPr>
-        <w:t>?</w:t>
-      </w:r>
-    </w:p>
-    <w:p>
-      <w:pPr>
-        <w:shd w:val="clear" w:color="auto" w:fill="FFFFFF"/>
-        <w:spacing w:after="0" w:line="360" w:lineRule="atLeast"/>
-        <w:textAlignment w:val="baseline"/>
-        <w:outlineLvl w:val="2"/>
-        <w:rPr>
-          <w:rFonts w:ascii="Arial" w:eastAsia="Times New Roman" w:hAnsi="Arial" w:cs="Arial"/>
-          <w:b/>
-          <w:bCs/>
-          <w:color w:val="1A557B"/>
-          <w:sz w:val="38"/>
-          <w:szCs w:val="38"/>
-          <w:lang w:eastAsia="pt-BR"/>
-        </w:rPr>
-      </w:pPr>
-      <w:bookmarkStart w:id="14" w:name="_Toc399839202"/>
-      <w:bookmarkEnd w:id="14"/>
-      <w:r>
-        <w:rPr>
-          <w:rFonts w:ascii="Arial" w:eastAsia="Times New Roman" w:hAnsi="Arial" w:cs="Arial"/>
-          <w:b/>
-          <w:bCs/>
-          <w:color w:val="1A557B"/>
-          <w:sz w:val="38"/>
-          <w:szCs w:val="38"/>
-          <w:lang w:eastAsia="pt-BR"/>
-        </w:rPr>
-        <w:t>6.2.         Projeto</w:t>
-      </w:r>
-      <w:bookmarkStart w:id="15" w:name="_Toc399839203"/>
-      <w:bookmarkEnd w:id="15"/>
-    </w:p>
-    <w:p>
-      <w:pPr>
-        <w:shd w:val="clear" w:color="auto" w:fill="FFFFFF"/>
-        <w:spacing w:after="0" w:line="360" w:lineRule="atLeast"/>
-        <w:textAlignment w:val="baseline"/>
-        <w:outlineLvl w:val="2"/>
-        <w:rPr>
-          <w:rFonts w:ascii="Arial" w:eastAsia="Times New Roman" w:hAnsi="Arial" w:cs="Arial"/>
-          <w:b/>
-          <w:bCs/>
-          <w:color w:val="1A557B"/>
-          <w:sz w:val="38"/>
-          <w:szCs w:val="38"/>
-          <w:lang w:eastAsia="pt-BR"/>
-        </w:rPr>
-      </w:pPr>
-      <w:r>
-        <w:rPr>
-          <w:rFonts w:ascii="Arial" w:eastAsia="Times New Roman" w:hAnsi="Arial" w:cs="Arial"/>
-          <w:b/>
-          <w:bCs/>
-          <w:color w:val="1A557B"/>
-          <w:sz w:val="38"/>
-          <w:szCs w:val="38"/>
-          <w:lang w:eastAsia="pt-BR"/>
-        </w:rPr>
-        <w:t>?</w:t>
-      </w:r>
-    </w:p>
-    <w:p>
-      <w:pPr>
-        <w:shd w:val="clear" w:color="auto" w:fill="FFFFFF"/>
-        <w:spacing w:after="0" w:line="360" w:lineRule="atLeast"/>
-        <w:textAlignment w:val="baseline"/>
-        <w:outlineLvl w:val="2"/>
-        <w:rPr>
-          <w:rFonts w:ascii="Arial" w:eastAsia="Times New Roman" w:hAnsi="Arial" w:cs="Arial"/>
-          <w:b/>
-          <w:bCs/>
-          <w:color w:val="1A557B"/>
-          <w:sz w:val="38"/>
-          <w:szCs w:val="38"/>
-          <w:lang w:eastAsia="pt-BR"/>
-        </w:rPr>
-      </w:pPr>
-      <w:r>
-        <w:rPr>
-          <w:rFonts w:ascii="Arial" w:eastAsia="Times New Roman" w:hAnsi="Arial" w:cs="Arial"/>
-          <w:b/>
-          <w:bCs/>
-          <w:color w:val="1A557B"/>
-          <w:sz w:val="38"/>
-          <w:szCs w:val="38"/>
-          <w:lang w:eastAsia="pt-BR"/>
-        </w:rPr>
-        <w:lastRenderedPageBreak/>
-        <w:t>7.   </w:t>
-      </w:r>
-      <w:proofErr w:type="gramStart"/>
-      <w:r>
-        <w:rPr>
-          <w:rFonts w:ascii="Arial" w:eastAsia="Times New Roman" w:hAnsi="Arial" w:cs="Arial"/>
-          <w:b/>
-          <w:bCs/>
-          <w:color w:val="1A557B"/>
-          <w:sz w:val="38"/>
-          <w:szCs w:val="38"/>
-          <w:lang w:eastAsia="pt-BR"/>
-        </w:rPr>
-        <w:t xml:space="preserve"> Principais</w:t>
-      </w:r>
-      <w:proofErr w:type="gramEnd"/>
-      <w:r>
-        <w:rPr>
-          <w:rFonts w:ascii="Arial" w:eastAsia="Times New Roman" w:hAnsi="Arial" w:cs="Arial"/>
-          <w:b/>
-          <w:bCs/>
-          <w:color w:val="1A557B"/>
-          <w:sz w:val="38"/>
-          <w:szCs w:val="38"/>
-          <w:lang w:eastAsia="pt-BR"/>
-        </w:rPr>
-        <w:t xml:space="preserve"> entregas, estimativas de tempo e custo</w:t>
-      </w:r>
-    </w:p>
-    <w:p>
-      <w:pPr>
-        <w:spacing w:after="0" w:line="315" w:lineRule="atLeast"/>
-        <w:textAlignment w:val="baseline"/>
-        <w:rPr>
-          <w:rFonts w:ascii="Arial" w:eastAsia="Times New Roman" w:hAnsi="Arial" w:cs="Arial"/>
-          <w:color w:val="555555"/>
-          <w:sz w:val="21"/>
-          <w:szCs w:val="21"/>
-          <w:lang w:eastAsia="pt-BR"/>
-        </w:rPr>
-      </w:pPr>
-    </w:p>
-    <w:p>
-      <w:pPr>
-        <w:pStyle w:val="PargrafodaLista"/>
-        <w:numPr>
-          <w:ilvl w:val="0"/>
-          <w:numId w:val="19"/>
-        </w:numPr>
-        <w:spacing w:after="0" w:line="315" w:lineRule="atLeast"/>
-        <w:textAlignment w:val="baseline"/>
-        <w:rPr>
-          <w:rFonts w:ascii="Arial" w:eastAsia="Times New Roman" w:hAnsi="Arial" w:cs="Arial"/>
-          <w:color w:val="555555"/>
-          <w:sz w:val="21"/>
-          <w:szCs w:val="21"/>
-          <w:lang w:eastAsia="pt-BR"/>
-        </w:rPr>
-      </w:pPr>
-      <w:r>
-        <w:rPr>
-          <w:rFonts w:ascii="Arial" w:eastAsia="Times New Roman" w:hAnsi="Arial" w:cs="Arial"/>
-          <w:color w:val="555555"/>
-          <w:sz w:val="21"/>
-          <w:szCs w:val="21"/>
-          <w:lang w:eastAsia="pt-BR"/>
-        </w:rPr>
-        <w:t>Definiç</w:t>
-      </w:r>
-      <w:r>
-        <w:rPr>
-          <w:rFonts w:ascii="Arial" w:eastAsia="Times New Roman" w:hAnsi="Arial" w:cs="Arial"/>
-          <w:color w:val="555555"/>
-          <w:sz w:val="21"/>
-          <w:szCs w:val="21"/>
-          <w:lang w:eastAsia="pt-BR"/>
-        </w:rPr>
-        <w:t>ão de ideias (briefing)</w:t>
-      </w:r>
-    </w:p>
-    <w:p>
-      <w:pPr>
-        <w:pStyle w:val="PargrafodaLista"/>
-        <w:numPr>
-          <w:ilvl w:val="0"/>
-          <w:numId w:val="19"/>
-        </w:numPr>
-        <w:spacing w:after="0" w:line="315" w:lineRule="atLeast"/>
-        <w:textAlignment w:val="baseline"/>
-        <w:rPr>
-          <w:rFonts w:ascii="Arial" w:eastAsia="Times New Roman" w:hAnsi="Arial" w:cs="Arial"/>
-          <w:color w:val="555555"/>
-          <w:sz w:val="21"/>
-          <w:szCs w:val="21"/>
-          <w:lang w:eastAsia="pt-BR"/>
-        </w:rPr>
-      </w:pPr>
-      <w:r>
-        <w:rPr>
-          <w:rFonts w:ascii="Arial" w:eastAsia="Times New Roman" w:hAnsi="Arial" w:cs="Arial"/>
-          <w:color w:val="555555"/>
-          <w:sz w:val="21"/>
-          <w:szCs w:val="21"/>
-          <w:lang w:eastAsia="pt-BR"/>
-        </w:rPr>
-        <w:t>Distribuição de tarefas.</w:t>
-      </w:r>
-    </w:p>
-    <w:p>
-      <w:pPr>
-        <w:pStyle w:val="PargrafodaLista"/>
-        <w:numPr>
-          <w:ilvl w:val="0"/>
-          <w:numId w:val="19"/>
-        </w:numPr>
-        <w:spacing w:after="0" w:line="315" w:lineRule="atLeast"/>
-        <w:textAlignment w:val="baseline"/>
-        <w:rPr>
-          <w:rFonts w:ascii="Arial" w:eastAsia="Times New Roman" w:hAnsi="Arial" w:cs="Arial"/>
-          <w:color w:val="555555"/>
-          <w:sz w:val="21"/>
-          <w:szCs w:val="21"/>
-          <w:lang w:eastAsia="pt-BR"/>
-        </w:rPr>
-      </w:pPr>
-      <w:r>
-        <w:rPr>
-          <w:rFonts w:ascii="Arial" w:eastAsia="Times New Roman" w:hAnsi="Arial" w:cs="Arial"/>
-          <w:color w:val="555555"/>
-          <w:sz w:val="21"/>
-          <w:szCs w:val="21"/>
-          <w:lang w:eastAsia="pt-BR"/>
-        </w:rPr>
-        <w:t>Documentação.</w:t>
-      </w:r>
-    </w:p>
-    <w:p>
-      <w:pPr>
-        <w:pStyle w:val="PargrafodaLista"/>
-        <w:numPr>
-          <w:ilvl w:val="0"/>
-          <w:numId w:val="19"/>
-        </w:numPr>
-        <w:spacing w:after="0" w:line="315" w:lineRule="atLeast"/>
-        <w:textAlignment w:val="baseline"/>
-        <w:rPr>
-          <w:rFonts w:ascii="Arial" w:eastAsia="Times New Roman" w:hAnsi="Arial" w:cs="Arial"/>
-          <w:color w:val="555555"/>
-          <w:sz w:val="21"/>
-          <w:szCs w:val="21"/>
-          <w:lang w:eastAsia="pt-BR"/>
-        </w:rPr>
-      </w:pPr>
-      <w:r>
-        <w:rPr>
-          <w:rFonts w:ascii="Arial" w:eastAsia="Times New Roman" w:hAnsi="Arial" w:cs="Arial"/>
-          <w:color w:val="555555"/>
-          <w:sz w:val="21"/>
-          <w:szCs w:val="21"/>
-          <w:lang w:eastAsia="pt-BR"/>
-        </w:rPr>
-        <w:t xml:space="preserve">Protótipo em typeform. </w:t>
-      </w:r>
-    </w:p>
-    <w:p>
-      <w:pPr>
-        <w:pStyle w:val="PargrafodaLista"/>
-        <w:numPr>
-          <w:ilvl w:val="0"/>
-          <w:numId w:val="19"/>
-        </w:numPr>
-        <w:spacing w:after="0" w:line="315" w:lineRule="atLeast"/>
-        <w:textAlignment w:val="baseline"/>
-        <w:rPr>
-          <w:rFonts w:ascii="Arial" w:eastAsia="Times New Roman" w:hAnsi="Arial" w:cs="Arial"/>
-          <w:color w:val="555555"/>
-          <w:sz w:val="21"/>
-          <w:szCs w:val="21"/>
-          <w:lang w:eastAsia="pt-BR"/>
-        </w:rPr>
-      </w:pPr>
-      <w:r>
-        <w:rPr>
-          <w:rFonts w:ascii="Arial" w:eastAsia="Times New Roman" w:hAnsi="Arial" w:cs="Arial"/>
-          <w:color w:val="555555"/>
-          <w:sz w:val="21"/>
-          <w:szCs w:val="21"/>
-          <w:lang w:eastAsia="pt-BR"/>
-        </w:rPr>
-        <w:t>Desenvolvimento de Layouts (web/mobile).</w:t>
-      </w:r>
-    </w:p>
-    <w:p>
-      <w:pPr>
-        <w:pStyle w:val="PargrafodaLista"/>
-        <w:numPr>
-          <w:ilvl w:val="0"/>
-          <w:numId w:val="19"/>
-        </w:numPr>
-        <w:spacing w:after="0" w:line="315" w:lineRule="atLeast"/>
-        <w:textAlignment w:val="baseline"/>
-        <w:rPr>
-          <w:rFonts w:ascii="Arial" w:eastAsia="Times New Roman" w:hAnsi="Arial" w:cs="Arial"/>
-          <w:color w:val="555555"/>
-          <w:sz w:val="21"/>
-          <w:szCs w:val="21"/>
-          <w:lang w:eastAsia="pt-BR"/>
-        </w:rPr>
-      </w:pPr>
-      <w:r>
-        <w:rPr>
-          <w:rFonts w:ascii="Arial" w:eastAsia="Times New Roman" w:hAnsi="Arial" w:cs="Arial"/>
-          <w:color w:val="555555"/>
-          <w:sz w:val="21"/>
-          <w:szCs w:val="21"/>
-          <w:lang w:eastAsia="pt-BR"/>
-        </w:rPr>
-        <w:t>Desenvolvimento backend</w:t>
-      </w:r>
-      <w:r>
-        <w:rPr>
-          <w:rFonts w:ascii="Arial" w:eastAsia="Times New Roman" w:hAnsi="Arial" w:cs="Arial"/>
-          <w:color w:val="555555"/>
-          <w:sz w:val="21"/>
-          <w:szCs w:val="21"/>
+          <w:rFonts w:ascii="Arial" w:hAnsi="Arial" w:cs="Arial"/>
+          <w:sz w:val="24"/>
+          <w:szCs w:val="24"/>
           <w:lang w:eastAsia="pt-BR"/>
         </w:rPr>
         <w:t>.</w:t>
@@ -1830,65 +208,29 @@
     </w:p>
     <w:p>
       <w:pPr>
-        <w:pStyle w:val="PargrafodaLista"/>
-        <w:numPr>
-          <w:ilvl w:val="0"/>
-          <w:numId w:val="19"/>
-        </w:numPr>
-        <w:spacing w:after="0" w:line="315" w:lineRule="atLeast"/>
-        <w:textAlignment w:val="baseline"/>
-        <w:rPr>
-          <w:rFonts w:ascii="Arial" w:eastAsia="Times New Roman" w:hAnsi="Arial" w:cs="Arial"/>
-          <w:color w:val="555555"/>
-          <w:sz w:val="21"/>
-          <w:szCs w:val="21"/>
+        <w:pStyle w:val="SemEspaamento"/>
+        <w:ind w:left="720"/>
+        <w:rPr>
+          <w:rFonts w:ascii="Arial" w:hAnsi="Arial" w:cs="Arial"/>
+          <w:sz w:val="24"/>
+          <w:szCs w:val="24"/>
           <w:lang w:eastAsia="pt-BR"/>
         </w:rPr>
       </w:pPr>
       <w:r>
         <w:rPr>
-          <w:rFonts w:ascii="Arial" w:eastAsia="Times New Roman" w:hAnsi="Arial" w:cs="Arial"/>
-          <w:color w:val="555555"/>
-          <w:sz w:val="21"/>
-          <w:szCs w:val="21"/>
-          <w:lang w:eastAsia="pt-BR"/>
-        </w:rPr>
-        <w:t>Teste do backend.</w:t>
-      </w:r>
-    </w:p>
-    <w:p>
-      <w:pPr>
-        <w:pStyle w:val="PargrafodaLista"/>
-        <w:numPr>
-          <w:ilvl w:val="0"/>
-          <w:numId w:val="19"/>
-        </w:numPr>
-        <w:spacing w:after="0" w:line="315" w:lineRule="atLeast"/>
-        <w:textAlignment w:val="baseline"/>
-        <w:rPr>
-          <w:rFonts w:ascii="Arial" w:eastAsia="Times New Roman" w:hAnsi="Arial" w:cs="Arial"/>
-          <w:color w:val="555555"/>
-          <w:sz w:val="21"/>
-          <w:szCs w:val="21"/>
-          <w:lang w:eastAsia="pt-BR"/>
-        </w:rPr>
-      </w:pPr>
-      <w:r>
-        <w:rPr>
-          <w:rFonts w:ascii="Arial" w:eastAsia="Times New Roman" w:hAnsi="Arial" w:cs="Arial"/>
-          <w:color w:val="555555"/>
-          <w:sz w:val="21"/>
-          <w:szCs w:val="21"/>
-          <w:lang w:eastAsia="pt-BR"/>
-        </w:rPr>
-        <w:t>Desenvolvimento das UI web &amp; mobile</w:t>
+          <w:rFonts w:ascii="Arial" w:hAnsi="Arial" w:cs="Arial"/>
+          <w:sz w:val="24"/>
+          <w:szCs w:val="24"/>
+          <w:lang w:eastAsia="pt-BR"/>
+        </w:rPr>
+        <w:t>RF02- O sistema irá cadastrar administrador</w:t>
       </w:r>
       <w:r>
         <w:rPr>
-          <w:rFonts w:ascii="Arial" w:eastAsia="Times New Roman" w:hAnsi="Arial" w:cs="Arial"/>
-          <w:color w:val="555555"/>
-          <w:sz w:val="21"/>
-          <w:szCs w:val="21"/>
+          <w:rFonts w:ascii="Arial" w:hAnsi="Arial" w:cs="Arial"/>
+          <w:sz w:val="24"/>
+          <w:szCs w:val="24"/>
           <w:lang w:eastAsia="pt-BR"/>
         </w:rPr>
         <w:t>.</w:t>
@@ -1896,953 +238,352 @@
     </w:p>
     <w:p>
       <w:pPr>
-        <w:pStyle w:val="PargrafodaLista"/>
-        <w:numPr>
-          <w:ilvl w:val="0"/>
-          <w:numId w:val="19"/>
-        </w:numPr>
-        <w:spacing w:after="0" w:line="315" w:lineRule="atLeast"/>
-        <w:textAlignment w:val="baseline"/>
-        <w:rPr>
-          <w:rFonts w:ascii="Arial" w:eastAsia="Times New Roman" w:hAnsi="Arial" w:cs="Arial"/>
-          <w:color w:val="555555"/>
-          <w:sz w:val="21"/>
-          <w:szCs w:val="21"/>
+        <w:pStyle w:val="SemEspaamento"/>
+        <w:ind w:left="720"/>
+        <w:rPr>
+          <w:rFonts w:ascii="Arial" w:hAnsi="Arial" w:cs="Arial"/>
+          <w:sz w:val="24"/>
+          <w:szCs w:val="24"/>
           <w:lang w:eastAsia="pt-BR"/>
         </w:rPr>
       </w:pPr>
       <w:r>
         <w:rPr>
-          <w:rFonts w:ascii="Arial" w:eastAsia="Times New Roman" w:hAnsi="Arial" w:cs="Arial"/>
-          <w:color w:val="555555"/>
-          <w:sz w:val="21"/>
-          <w:szCs w:val="21"/>
-          <w:lang w:eastAsia="pt-BR"/>
-        </w:rPr>
-        <w:t>Teste da aplicação.</w:t>
+          <w:rFonts w:ascii="Arial" w:hAnsi="Arial" w:cs="Arial"/>
+          <w:sz w:val="24"/>
+          <w:szCs w:val="24"/>
+          <w:lang w:eastAsia="pt-BR"/>
+        </w:rPr>
+        <w:t>RF03- O sistema irá cadastrar prestador de serviços</w:t>
+      </w:r>
+      <w:r>
+        <w:rPr>
+          <w:rFonts w:ascii="Arial" w:hAnsi="Arial" w:cs="Arial"/>
+          <w:sz w:val="24"/>
+          <w:szCs w:val="24"/>
+          <w:lang w:eastAsia="pt-BR"/>
+        </w:rPr>
+        <w:t>.</w:t>
       </w:r>
     </w:p>
     <w:p>
       <w:pPr>
-        <w:pStyle w:val="PargrafodaLista"/>
-        <w:numPr>
-          <w:ilvl w:val="0"/>
-          <w:numId w:val="19"/>
-        </w:numPr>
-        <w:spacing w:after="0" w:line="315" w:lineRule="atLeast"/>
-        <w:textAlignment w:val="baseline"/>
-        <w:rPr>
-          <w:rFonts w:ascii="Arial" w:eastAsia="Times New Roman" w:hAnsi="Arial" w:cs="Arial"/>
-          <w:color w:val="555555"/>
-          <w:sz w:val="21"/>
-          <w:szCs w:val="21"/>
+        <w:pStyle w:val="SemEspaamento"/>
+        <w:ind w:left="720"/>
+        <w:rPr>
+          <w:rFonts w:ascii="Arial" w:hAnsi="Arial" w:cs="Arial"/>
+          <w:sz w:val="24"/>
+          <w:szCs w:val="24"/>
           <w:lang w:eastAsia="pt-BR"/>
         </w:rPr>
       </w:pPr>
       <w:r>
         <w:rPr>
-          <w:rFonts w:ascii="Arial" w:eastAsia="Times New Roman" w:hAnsi="Arial" w:cs="Arial"/>
-          <w:color w:val="555555"/>
-          <w:sz w:val="21"/>
-          <w:szCs w:val="21"/>
-          <w:lang w:eastAsia="pt-BR"/>
-        </w:rPr>
-        <w:t>Entrega do Projeto.</w:t>
+          <w:rFonts w:ascii="Arial" w:hAnsi="Arial" w:cs="Arial"/>
+          <w:sz w:val="24"/>
+          <w:szCs w:val="24"/>
+          <w:lang w:eastAsia="pt-BR"/>
+        </w:rPr>
+        <w:t xml:space="preserve">RF04- </w:t>
+      </w:r>
+      <w:r>
+        <w:rPr>
+          <w:rFonts w:ascii="Arial" w:hAnsi="Arial" w:cs="Arial"/>
+          <w:sz w:val="24"/>
+          <w:szCs w:val="24"/>
+          <w:lang w:eastAsia="pt-BR"/>
+        </w:rPr>
+        <w:t>O sistema terá a possibilidade de envio de informações ao administrador para contestamento de multas.</w:t>
       </w:r>
     </w:p>
     <w:p>
       <w:pPr>
-        <w:shd w:val="clear" w:color="auto" w:fill="FFFFFF"/>
-        <w:spacing w:after="0" w:line="360" w:lineRule="atLeast"/>
-        <w:textAlignment w:val="baseline"/>
-        <w:outlineLvl w:val="2"/>
-        <w:rPr>
-          <w:rFonts w:ascii="Arial" w:eastAsia="Times New Roman" w:hAnsi="Arial" w:cs="Arial"/>
-          <w:b/>
-          <w:bCs/>
-          <w:color w:val="1A557B"/>
-          <w:sz w:val="38"/>
-          <w:szCs w:val="38"/>
-          <w:lang w:eastAsia="pt-BR"/>
-        </w:rPr>
-      </w:pPr>
-      <w:bookmarkStart w:id="16" w:name="_Toc399839204"/>
-      <w:bookmarkEnd w:id="16"/>
-    </w:p>
-    <w:p>
-      <w:pPr>
-        <w:shd w:val="clear" w:color="auto" w:fill="FFFFFF"/>
-        <w:spacing w:after="0" w:line="360" w:lineRule="atLeast"/>
-        <w:textAlignment w:val="baseline"/>
-        <w:outlineLvl w:val="2"/>
-        <w:rPr>
-          <w:rFonts w:ascii="Arial" w:eastAsia="Times New Roman" w:hAnsi="Arial" w:cs="Arial"/>
-          <w:b/>
-          <w:bCs/>
-          <w:color w:val="1A557B"/>
-          <w:sz w:val="38"/>
-          <w:szCs w:val="38"/>
+        <w:pStyle w:val="SemEspaamento"/>
+        <w:ind w:left="720"/>
+        <w:rPr>
+          <w:rFonts w:ascii="Arial" w:hAnsi="Arial" w:cs="Arial"/>
+          <w:sz w:val="24"/>
+          <w:szCs w:val="24"/>
           <w:lang w:eastAsia="pt-BR"/>
         </w:rPr>
       </w:pPr>
       <w:r>
         <w:rPr>
-          <w:rFonts w:ascii="Arial" w:eastAsia="Times New Roman" w:hAnsi="Arial" w:cs="Arial"/>
-          <w:b/>
-          <w:bCs/>
-          <w:color w:val="1A557B"/>
-          <w:sz w:val="38"/>
-          <w:szCs w:val="38"/>
-          <w:lang w:eastAsia="pt-BR"/>
-        </w:rPr>
-        <w:t xml:space="preserve">8.    Matriz de Funções </w:t>
+          <w:rFonts w:ascii="Arial" w:hAnsi="Arial" w:cs="Arial"/>
+          <w:sz w:val="24"/>
+          <w:szCs w:val="24"/>
+          <w:lang w:eastAsia="pt-BR"/>
+        </w:rPr>
+        <w:t xml:space="preserve">RF05- Para ter acesso ao sistema, qualquer usuário deverá efetuar </w:t>
       </w:r>
-      <w:proofErr w:type="gramStart"/>
+      <w:proofErr w:type="spellStart"/>
       <w:r>
         <w:rPr>
-          <w:rFonts w:ascii="Arial" w:eastAsia="Times New Roman" w:hAnsi="Arial" w:cs="Arial"/>
-          <w:b/>
-          <w:bCs/>
-          <w:color w:val="1A557B"/>
-          <w:sz w:val="38"/>
-          <w:szCs w:val="38"/>
-          <w:lang w:eastAsia="pt-BR"/>
-        </w:rPr>
-        <w:t>x</w:t>
+          <w:rFonts w:ascii="Arial" w:hAnsi="Arial" w:cs="Arial"/>
+          <w:sz w:val="24"/>
+          <w:szCs w:val="24"/>
+          <w:lang w:eastAsia="pt-BR"/>
+        </w:rPr>
+        <w:t>login</w:t>
       </w:r>
-      <w:proofErr w:type="gramEnd"/>
+      <w:proofErr w:type="spellEnd"/>
       <w:r>
         <w:rPr>
-          <w:rFonts w:ascii="Arial" w:eastAsia="Times New Roman" w:hAnsi="Arial" w:cs="Arial"/>
-          <w:b/>
-          <w:bCs/>
-          <w:color w:val="1A557B"/>
-          <w:sz w:val="38"/>
-          <w:szCs w:val="38"/>
-          <w:lang w:eastAsia="pt-BR"/>
-        </w:rPr>
-        <w:t xml:space="preserve"> Responsabilidades</w:t>
+          <w:rFonts w:ascii="Arial" w:hAnsi="Arial" w:cs="Arial"/>
+          <w:sz w:val="24"/>
+          <w:szCs w:val="24"/>
+          <w:lang w:eastAsia="pt-BR"/>
+        </w:rPr>
+        <w:t>.</w:t>
       </w:r>
     </w:p>
     <w:p>
       <w:pPr>
-        <w:shd w:val="clear" w:color="auto" w:fill="FFFFFF"/>
-        <w:spacing w:after="288" w:line="315" w:lineRule="atLeast"/>
-        <w:textAlignment w:val="baseline"/>
-        <w:rPr>
-          <w:rFonts w:ascii="Arial" w:eastAsia="Times New Roman" w:hAnsi="Arial" w:cs="Arial"/>
-          <w:color w:val="555555"/>
-          <w:sz w:val="21"/>
-          <w:szCs w:val="21"/>
+        <w:pStyle w:val="SemEspaamento"/>
+        <w:ind w:left="720"/>
+        <w:rPr>
+          <w:rFonts w:ascii="Arial" w:hAnsi="Arial" w:cs="Arial"/>
+          <w:sz w:val="24"/>
+          <w:szCs w:val="24"/>
           <w:lang w:eastAsia="pt-BR"/>
         </w:rPr>
       </w:pPr>
       <w:r>
         <w:rPr>
-          <w:rFonts w:ascii="Arial" w:eastAsia="Times New Roman" w:hAnsi="Arial" w:cs="Arial"/>
-          <w:color w:val="555555"/>
-          <w:sz w:val="21"/>
-          <w:szCs w:val="21"/>
-          <w:lang w:eastAsia="pt-BR"/>
-        </w:rPr>
-        <w:t>Reponsabilidades no nível de pacote de trabalho da EAP.</w:t>
+          <w:rFonts w:ascii="Arial" w:hAnsi="Arial" w:cs="Arial"/>
+          <w:sz w:val="24"/>
+          <w:szCs w:val="24"/>
+          <w:lang w:eastAsia="pt-BR"/>
+        </w:rPr>
+        <w:t>RF06- Os prestadores poderão consultar todas as multas enviadas a ele.</w:t>
       </w:r>
     </w:p>
     <w:p>
       <w:pPr>
-        <w:shd w:val="clear" w:color="auto" w:fill="FFFFFF"/>
-        <w:spacing w:after="0" w:line="360" w:lineRule="atLeast"/>
-        <w:textAlignment w:val="baseline"/>
-        <w:outlineLvl w:val="0"/>
-        <w:rPr>
-          <w:rFonts w:ascii="Arial" w:eastAsia="Times New Roman" w:hAnsi="Arial" w:cs="Arial"/>
-          <w:b/>
-          <w:bCs/>
-          <w:color w:val="1A557B"/>
-          <w:kern w:val="36"/>
-          <w:sz w:val="60"/>
-          <w:szCs w:val="60"/>
+        <w:pStyle w:val="SemEspaamento"/>
+        <w:ind w:left="720"/>
+        <w:rPr>
+          <w:rFonts w:ascii="Arial" w:hAnsi="Arial" w:cs="Arial"/>
+          <w:sz w:val="24"/>
+          <w:szCs w:val="24"/>
           <w:lang w:eastAsia="pt-BR"/>
         </w:rPr>
       </w:pPr>
       <w:r>
         <w:rPr>
-          <w:rFonts w:ascii="Arial" w:eastAsia="Times New Roman" w:hAnsi="Arial" w:cs="Arial"/>
-          <w:b/>
-          <w:bCs/>
-          <w:noProof/>
-          <w:color w:val="E67933"/>
-          <w:kern w:val="36"/>
-          <w:sz w:val="53"/>
-          <w:szCs w:val="53"/>
-          <w:bdr w:val="none" w:sz="0" w:space="0" w:color="auto" w:frame="1"/>
-          <w:lang w:eastAsia="pt-BR"/>
-        </w:rPr>
-        <w:t>Eap aqui!</w:t>
+          <w:rFonts w:ascii="Arial" w:hAnsi="Arial" w:cs="Arial"/>
+          <w:sz w:val="24"/>
+          <w:szCs w:val="24"/>
+          <w:lang w:eastAsia="pt-BR"/>
+        </w:rPr>
+        <w:t xml:space="preserve">RF07- O administrador poderá consultar todos os contestamentos </w:t>
+      </w:r>
+      <w:r>
+        <w:rPr>
+          <w:rFonts w:ascii="Arial" w:hAnsi="Arial" w:cs="Arial"/>
+          <w:sz w:val="24"/>
+          <w:szCs w:val="24"/>
+          <w:lang w:eastAsia="pt-BR"/>
+        </w:rPr>
+        <w:t>enviado</w:t>
+      </w:r>
+      <w:r>
+        <w:rPr>
+          <w:rFonts w:ascii="Arial" w:hAnsi="Arial" w:cs="Arial"/>
+          <w:sz w:val="24"/>
+          <w:szCs w:val="24"/>
+          <w:lang w:eastAsia="pt-BR"/>
+        </w:rPr>
+        <w:t>s pelos clientes.</w:t>
       </w:r>
     </w:p>
     <w:p>
       <w:pPr>
-        <w:shd w:val="clear" w:color="auto" w:fill="FFFFFF"/>
-        <w:spacing w:after="0" w:line="360" w:lineRule="atLeast"/>
-        <w:textAlignment w:val="baseline"/>
-        <w:outlineLvl w:val="2"/>
-        <w:rPr>
-          <w:rFonts w:ascii="Arial" w:eastAsia="Times New Roman" w:hAnsi="Arial" w:cs="Arial"/>
-          <w:b/>
-          <w:bCs/>
-          <w:color w:val="1A557B"/>
-          <w:sz w:val="38"/>
-          <w:szCs w:val="38"/>
-          <w:lang w:eastAsia="pt-BR"/>
-        </w:rPr>
-      </w:pPr>
-      <w:bookmarkStart w:id="17" w:name="_Toc399839205"/>
-      <w:bookmarkEnd w:id="17"/>
+        <w:pStyle w:val="SemEspaamento"/>
+        <w:rPr>
+          <w:rFonts w:ascii="Arial" w:hAnsi="Arial" w:cs="Arial"/>
+          <w:sz w:val="24"/>
+          <w:szCs w:val="24"/>
+          <w:lang w:eastAsia="pt-BR"/>
+        </w:rPr>
+      </w:pPr>
+      <w:bookmarkStart w:id="1" w:name="_GoBack"/>
+      <w:bookmarkEnd w:id="1"/>
     </w:p>
     <w:p>
       <w:pPr>
-        <w:shd w:val="clear" w:color="auto" w:fill="FFFFFF"/>
-        <w:spacing w:after="0" w:line="360" w:lineRule="atLeast"/>
-        <w:textAlignment w:val="baseline"/>
-        <w:outlineLvl w:val="2"/>
-        <w:rPr>
-          <w:rFonts w:ascii="Arial" w:eastAsia="Times New Roman" w:hAnsi="Arial" w:cs="Arial"/>
-          <w:b/>
-          <w:bCs/>
-          <w:color w:val="1A557B"/>
-          <w:sz w:val="38"/>
-          <w:szCs w:val="38"/>
+        <w:pStyle w:val="SemEspaamento"/>
+        <w:numPr>
+          <w:ilvl w:val="0"/>
+          <w:numId w:val="22"/>
+        </w:numPr>
+        <w:rPr>
+          <w:rFonts w:ascii="Arial" w:hAnsi="Arial" w:cs="Arial"/>
+          <w:sz w:val="28"/>
+          <w:szCs w:val="28"/>
           <w:lang w:eastAsia="pt-BR"/>
         </w:rPr>
       </w:pPr>
       <w:r>
         <w:rPr>
-          <w:rFonts w:ascii="Arial" w:eastAsia="Times New Roman" w:hAnsi="Arial" w:cs="Arial"/>
-          <w:b/>
-          <w:bCs/>
-          <w:color w:val="1A557B"/>
-          <w:sz w:val="38"/>
-          <w:szCs w:val="38"/>
-          <w:lang w:eastAsia="pt-BR"/>
-        </w:rPr>
-        <w:t>9.    Premissas</w:t>
+          <w:rFonts w:ascii="Arial" w:hAnsi="Arial" w:cs="Arial"/>
+          <w:sz w:val="28"/>
+          <w:szCs w:val="28"/>
+          <w:lang w:eastAsia="pt-BR"/>
+        </w:rPr>
+        <w:t>Requisitos não funcionais</w:t>
       </w:r>
     </w:p>
     <w:p>
       <w:pPr>
-        <w:pStyle w:val="PargrafodaLista"/>
-        <w:numPr>
-          <w:ilvl w:val="0"/>
-          <w:numId w:val="21"/>
-        </w:numPr>
-        <w:spacing w:after="0" w:line="315" w:lineRule="atLeast"/>
-        <w:textAlignment w:val="baseline"/>
-        <w:rPr>
-          <w:rFonts w:ascii="Arial" w:eastAsia="Times New Roman" w:hAnsi="Arial" w:cs="Arial"/>
-          <w:color w:val="555555"/>
-          <w:sz w:val="21"/>
-          <w:szCs w:val="21"/>
+        <w:pStyle w:val="SemEspaamento"/>
+        <w:ind w:left="720"/>
+        <w:rPr>
+          <w:rFonts w:ascii="Arial" w:hAnsi="Arial" w:cs="Arial"/>
+          <w:sz w:val="24"/>
+          <w:szCs w:val="24"/>
           <w:lang w:eastAsia="pt-BR"/>
         </w:rPr>
       </w:pPr>
       <w:r>
         <w:rPr>
-          <w:rFonts w:ascii="Arial" w:eastAsia="Times New Roman" w:hAnsi="Arial" w:cs="Arial"/>
-          <w:color w:val="555555"/>
-          <w:sz w:val="21"/>
-          <w:szCs w:val="21"/>
-          <w:lang w:eastAsia="pt-BR"/>
-        </w:rPr>
-        <w:t>Aplicação será de fácil integração com usuário.</w:t>
+          <w:rFonts w:ascii="Arial" w:hAnsi="Arial" w:cs="Arial"/>
+          <w:sz w:val="24"/>
+          <w:szCs w:val="24"/>
+          <w:lang w:eastAsia="pt-BR"/>
+        </w:rPr>
+        <w:t>RN01- Ter criptografia de informações e segurança de dados.</w:t>
       </w:r>
     </w:p>
     <w:p>
       <w:pPr>
-        <w:pStyle w:val="PargrafodaLista"/>
-        <w:numPr>
-          <w:ilvl w:val="0"/>
-          <w:numId w:val="21"/>
-        </w:numPr>
-        <w:spacing w:after="0" w:line="315" w:lineRule="atLeast"/>
-        <w:textAlignment w:val="baseline"/>
-        <w:rPr>
-          <w:rFonts w:ascii="Arial" w:eastAsia="Times New Roman" w:hAnsi="Arial" w:cs="Arial"/>
-          <w:color w:val="555555"/>
-          <w:sz w:val="21"/>
-          <w:szCs w:val="21"/>
+        <w:pStyle w:val="SemEspaamento"/>
+        <w:ind w:left="720"/>
+        <w:rPr>
+          <w:rFonts w:ascii="Arial" w:hAnsi="Arial" w:cs="Arial"/>
+          <w:sz w:val="24"/>
+          <w:szCs w:val="24"/>
           <w:lang w:eastAsia="pt-BR"/>
         </w:rPr>
       </w:pPr>
       <w:r>
         <w:rPr>
-          <w:rFonts w:ascii="Arial" w:eastAsia="Times New Roman" w:hAnsi="Arial" w:cs="Arial"/>
-          <w:color w:val="555555"/>
-          <w:sz w:val="21"/>
-          <w:szCs w:val="21"/>
-          <w:lang w:eastAsia="pt-BR"/>
-        </w:rPr>
-        <w:t>Aplicação será responsiva.</w:t>
+          <w:rFonts w:ascii="Arial" w:hAnsi="Arial" w:cs="Arial"/>
+          <w:sz w:val="24"/>
+          <w:szCs w:val="24"/>
+          <w:lang w:eastAsia="pt-BR"/>
+        </w:rPr>
+        <w:t>RN02- Site deve carregar em menos de 5s.</w:t>
       </w:r>
     </w:p>
     <w:p>
       <w:pPr>
-        <w:pStyle w:val="PargrafodaLista"/>
-        <w:numPr>
-          <w:ilvl w:val="0"/>
-          <w:numId w:val="21"/>
-        </w:numPr>
-        <w:spacing w:after="0" w:line="315" w:lineRule="atLeast"/>
-        <w:textAlignment w:val="baseline"/>
-        <w:rPr>
-          <w:rFonts w:ascii="Arial" w:eastAsia="Times New Roman" w:hAnsi="Arial" w:cs="Arial"/>
-          <w:color w:val="555555"/>
-          <w:sz w:val="21"/>
-          <w:szCs w:val="21"/>
+        <w:pStyle w:val="SemEspaamento"/>
+        <w:ind w:left="720"/>
+        <w:rPr>
+          <w:rFonts w:ascii="Arial" w:hAnsi="Arial" w:cs="Arial"/>
+          <w:sz w:val="24"/>
+          <w:szCs w:val="24"/>
           <w:lang w:eastAsia="pt-BR"/>
         </w:rPr>
       </w:pPr>
       <w:r>
         <w:rPr>
-          <w:rFonts w:ascii="Arial" w:eastAsia="Times New Roman" w:hAnsi="Arial" w:cs="Arial"/>
-          <w:color w:val="555555"/>
-          <w:sz w:val="21"/>
-          <w:szCs w:val="21"/>
-          <w:lang w:eastAsia="pt-BR"/>
-        </w:rPr>
-        <w:t>Aplicação terá uma versão mobile nativa (Android).</w:t>
+          <w:rFonts w:ascii="Arial" w:hAnsi="Arial" w:cs="Arial"/>
+          <w:sz w:val="24"/>
+          <w:szCs w:val="24"/>
+          <w:lang w:eastAsia="pt-BR"/>
+        </w:rPr>
+        <w:t>RN03- Site otimizado para SEO.</w:t>
       </w:r>
     </w:p>
     <w:p>
       <w:pPr>
-        <w:pStyle w:val="PargrafodaLista"/>
-        <w:numPr>
-          <w:ilvl w:val="0"/>
-          <w:numId w:val="21"/>
-        </w:numPr>
-        <w:spacing w:after="0" w:line="315" w:lineRule="atLeast"/>
-        <w:textAlignment w:val="baseline"/>
-        <w:rPr>
-          <w:rFonts w:ascii="Arial" w:eastAsia="Times New Roman" w:hAnsi="Arial" w:cs="Arial"/>
-          <w:color w:val="555555"/>
-          <w:sz w:val="21"/>
-          <w:szCs w:val="21"/>
+        <w:pStyle w:val="SemEspaamento"/>
+        <w:ind w:left="720"/>
+        <w:rPr>
+          <w:rFonts w:ascii="Arial" w:hAnsi="Arial" w:cs="Arial"/>
+          <w:sz w:val="24"/>
+          <w:szCs w:val="24"/>
           <w:lang w:eastAsia="pt-BR"/>
         </w:rPr>
       </w:pPr>
       <w:r>
         <w:rPr>
-          <w:rFonts w:ascii="Arial" w:eastAsia="Times New Roman" w:hAnsi="Arial" w:cs="Arial"/>
-          <w:color w:val="555555"/>
-          <w:sz w:val="21"/>
-          <w:szCs w:val="21"/>
-          <w:lang w:eastAsia="pt-BR"/>
-        </w:rPr>
-        <w:t>Aplicação estará pronta em sua versão 1.0.0 até o dia (10/12/2016).</w:t>
+          <w:rFonts w:ascii="Arial" w:hAnsi="Arial" w:cs="Arial"/>
+          <w:sz w:val="24"/>
+          <w:szCs w:val="24"/>
+          <w:lang w:eastAsia="pt-BR"/>
+        </w:rPr>
+        <w:t>RN04- Deverá ser desenvolvido em linguagem JAVA.</w:t>
       </w:r>
     </w:p>
     <w:p>
       <w:pPr>
-        <w:spacing w:after="0" w:line="315" w:lineRule="atLeast"/>
-        <w:textAlignment w:val="baseline"/>
-        <w:rPr>
-          <w:rFonts w:ascii="Arial" w:eastAsia="Times New Roman" w:hAnsi="Arial" w:cs="Arial"/>
-          <w:color w:val="555555"/>
-          <w:sz w:val="21"/>
-          <w:szCs w:val="21"/>
-          <w:lang w:eastAsia="pt-BR"/>
-        </w:rPr>
-      </w:pPr>
-    </w:p>
-    <w:p>
-      <w:pPr>
-        <w:shd w:val="clear" w:color="auto" w:fill="FFFFFF"/>
-        <w:spacing w:after="0" w:line="360" w:lineRule="atLeast"/>
-        <w:textAlignment w:val="baseline"/>
-        <w:outlineLvl w:val="2"/>
-        <w:rPr>
-          <w:rFonts w:ascii="Arial" w:eastAsia="Times New Roman" w:hAnsi="Arial" w:cs="Arial"/>
-          <w:b/>
-          <w:bCs/>
-          <w:color w:val="1A557B"/>
-          <w:sz w:val="38"/>
-          <w:szCs w:val="38"/>
-          <w:lang w:eastAsia="pt-BR"/>
-        </w:rPr>
-      </w:pPr>
-      <w:bookmarkStart w:id="18" w:name="_Toc399839206"/>
-      <w:bookmarkEnd w:id="18"/>
+        <w:pStyle w:val="SemEspaamento"/>
+        <w:ind w:left="720"/>
+        <w:rPr>
+          <w:rFonts w:ascii="Arial" w:hAnsi="Arial" w:cs="Arial"/>
+          <w:sz w:val="24"/>
+          <w:szCs w:val="24"/>
+          <w:lang w:eastAsia="pt-BR"/>
+        </w:rPr>
+      </w:pPr>
       <w:r>
         <w:rPr>
-          <w:rFonts w:ascii="Arial" w:eastAsia="Times New Roman" w:hAnsi="Arial" w:cs="Arial"/>
-          <w:b/>
-          <w:bCs/>
-          <w:color w:val="1A557B"/>
-          <w:sz w:val="38"/>
-          <w:szCs w:val="38"/>
-          <w:lang w:eastAsia="pt-BR"/>
-        </w:rPr>
-        <w:t>10. Restrições</w:t>
+          <w:rFonts w:ascii="Arial" w:hAnsi="Arial" w:cs="Arial"/>
+          <w:sz w:val="24"/>
+          <w:szCs w:val="24"/>
+          <w:lang w:eastAsia="pt-BR"/>
+        </w:rPr>
+        <w:t>RN05- Site deve ser responsivo.</w:t>
       </w:r>
     </w:p>
     <w:p>
       <w:pPr>
-        <w:shd w:val="clear" w:color="auto" w:fill="FFFFFF"/>
-        <w:spacing w:after="0" w:line="360" w:lineRule="atLeast"/>
-        <w:textAlignment w:val="baseline"/>
-        <w:outlineLvl w:val="2"/>
-        <w:rPr>
-          <w:rFonts w:ascii="Arial" w:eastAsia="Times New Roman" w:hAnsi="Arial" w:cs="Arial"/>
-          <w:b/>
-          <w:bCs/>
-          <w:color w:val="1A557B"/>
-          <w:sz w:val="38"/>
-          <w:szCs w:val="38"/>
+        <w:pStyle w:val="SemEspaamento"/>
+        <w:ind w:left="720"/>
+        <w:rPr>
+          <w:rFonts w:ascii="Arial" w:hAnsi="Arial" w:cs="Arial"/>
+          <w:sz w:val="24"/>
+          <w:szCs w:val="24"/>
           <w:lang w:eastAsia="pt-BR"/>
         </w:rPr>
       </w:pPr>
       <w:r>
         <w:rPr>
-          <w:rFonts w:ascii="Arial" w:eastAsia="Times New Roman" w:hAnsi="Arial" w:cs="Arial"/>
-          <w:b/>
-          <w:bCs/>
-          <w:color w:val="1A557B"/>
-          <w:sz w:val="38"/>
-          <w:szCs w:val="38"/>
-          <w:lang w:eastAsia="pt-BR"/>
-        </w:rPr>
-        <w:t>?</w:t>
+          <w:rFonts w:ascii="Arial" w:hAnsi="Arial" w:cs="Arial"/>
+          <w:sz w:val="24"/>
+          <w:szCs w:val="24"/>
+          <w:lang w:eastAsia="pt-BR"/>
+        </w:rPr>
+        <w:t>RN06- Deverá possuir interfaces amigáveis e de fácil interação.</w:t>
       </w:r>
     </w:p>
     <w:p>
       <w:pPr>
-        <w:spacing w:after="0" w:line="315" w:lineRule="atLeast"/>
-        <w:textAlignment w:val="baseline"/>
-        <w:rPr>
-          <w:rFonts w:ascii="Arial" w:eastAsia="Times New Roman" w:hAnsi="Arial" w:cs="Arial"/>
-          <w:color w:val="555555"/>
-          <w:sz w:val="21"/>
-          <w:szCs w:val="21"/>
+        <w:pStyle w:val="SemEspaamento"/>
+        <w:ind w:left="720"/>
+        <w:rPr>
+          <w:rFonts w:ascii="Arial" w:hAnsi="Arial" w:cs="Arial"/>
+          <w:sz w:val="24"/>
+          <w:szCs w:val="24"/>
           <w:lang w:eastAsia="pt-BR"/>
         </w:rPr>
       </w:pPr>
     </w:p>
     <w:p>
       <w:pPr>
-        <w:shd w:val="clear" w:color="auto" w:fill="FFFFFF"/>
-        <w:spacing w:after="0" w:line="360" w:lineRule="atLeast"/>
-        <w:textAlignment w:val="baseline"/>
-        <w:outlineLvl w:val="2"/>
-        <w:rPr>
-          <w:rFonts w:ascii="Arial" w:eastAsia="Times New Roman" w:hAnsi="Arial" w:cs="Arial"/>
-          <w:b/>
-          <w:bCs/>
-          <w:color w:val="1A557B"/>
-          <w:sz w:val="38"/>
-          <w:szCs w:val="38"/>
-          <w:lang w:eastAsia="pt-BR"/>
-        </w:rPr>
-      </w:pPr>
-      <w:bookmarkStart w:id="19" w:name="_Toc399839207"/>
-      <w:bookmarkEnd w:id="19"/>
-      <w:r>
-        <w:rPr>
-          <w:rFonts w:ascii="Arial" w:eastAsia="Times New Roman" w:hAnsi="Arial" w:cs="Arial"/>
-          <w:b/>
-          <w:bCs/>
-          <w:color w:val="1A557B"/>
-          <w:sz w:val="38"/>
-          <w:szCs w:val="38"/>
-          <w:lang w:eastAsia="pt-BR"/>
-        </w:rPr>
-        <w:t>11. Riscos</w:t>
-      </w:r>
+        <w:pStyle w:val="SemEspaamento"/>
+        <w:ind w:left="720"/>
+        <w:rPr>
+          <w:rFonts w:ascii="Arial" w:hAnsi="Arial" w:cs="Arial"/>
+          <w:sz w:val="24"/>
+          <w:szCs w:val="24"/>
+          <w:lang w:eastAsia="pt-BR"/>
+        </w:rPr>
+      </w:pPr>
     </w:p>
-    <w:p>
-      <w:pPr>
-        <w:shd w:val="clear" w:color="auto" w:fill="FFFFFF"/>
-        <w:spacing w:after="0" w:line="360" w:lineRule="atLeast"/>
-        <w:textAlignment w:val="baseline"/>
-        <w:outlineLvl w:val="2"/>
-        <w:rPr>
-          <w:rFonts w:ascii="Arial" w:eastAsia="Times New Roman" w:hAnsi="Arial" w:cs="Arial"/>
-          <w:b/>
-          <w:bCs/>
-          <w:color w:val="1A557B"/>
-          <w:sz w:val="38"/>
-          <w:szCs w:val="38"/>
-          <w:lang w:eastAsia="pt-BR"/>
-        </w:rPr>
-      </w:pPr>
-      <w:r>
-        <w:rPr>
-          <w:rFonts w:ascii="Arial" w:eastAsia="Times New Roman" w:hAnsi="Arial" w:cs="Arial"/>
-          <w:b/>
-          <w:bCs/>
-          <w:color w:val="1A557B"/>
-          <w:sz w:val="38"/>
-          <w:szCs w:val="38"/>
-          <w:lang w:eastAsia="pt-BR"/>
-        </w:rPr>
-        <w:t>?</w:t>
-      </w:r>
-      <w:bookmarkStart w:id="20" w:name="_GoBack"/>
-      <w:bookmarkEnd w:id="20"/>
-    </w:p>
-    <w:p>
-      <w:pPr>
-        <w:spacing w:after="0" w:line="315" w:lineRule="atLeast"/>
-        <w:textAlignment w:val="baseline"/>
-        <w:rPr>
-          <w:rFonts w:ascii="Arial" w:eastAsia="Times New Roman" w:hAnsi="Arial" w:cs="Arial"/>
-          <w:color w:val="555555"/>
-          <w:sz w:val="21"/>
-          <w:szCs w:val="21"/>
-          <w:lang w:eastAsia="pt-BR"/>
-        </w:rPr>
-      </w:pPr>
-    </w:p>
-    <w:p>
-      <w:pPr>
-        <w:shd w:val="clear" w:color="auto" w:fill="FFFFFF"/>
-        <w:spacing w:after="0" w:line="360" w:lineRule="atLeast"/>
-        <w:textAlignment w:val="baseline"/>
-        <w:outlineLvl w:val="2"/>
-        <w:rPr>
-          <w:rFonts w:ascii="Arial" w:eastAsia="Times New Roman" w:hAnsi="Arial" w:cs="Arial"/>
-          <w:b/>
-          <w:bCs/>
-          <w:color w:val="1A557B"/>
-          <w:sz w:val="38"/>
-          <w:szCs w:val="38"/>
-          <w:lang w:eastAsia="pt-BR"/>
-        </w:rPr>
-      </w:pPr>
-      <w:bookmarkStart w:id="21" w:name="_Toc399839208"/>
-      <w:bookmarkEnd w:id="21"/>
-      <w:r>
-        <w:rPr>
-          <w:rFonts w:ascii="Arial" w:eastAsia="Times New Roman" w:hAnsi="Arial" w:cs="Arial"/>
-          <w:b/>
-          <w:bCs/>
-          <w:color w:val="1A557B"/>
-          <w:sz w:val="38"/>
-          <w:szCs w:val="38"/>
-          <w:lang w:eastAsia="pt-BR"/>
-        </w:rPr>
-        <w:t>12. Aprovação</w:t>
-      </w:r>
-    </w:p>
-    <w:tbl>
-      <w:tblPr>
-        <w:tblW w:w="9135" w:type="dxa"/>
-        <w:tblBorders>
-          <w:top w:val="single" w:sz="6" w:space="0" w:color="E6E6E6"/>
-          <w:left w:val="single" w:sz="6" w:space="0" w:color="E6E6E6"/>
-          <w:bottom w:val="single" w:sz="6" w:space="0" w:color="E6E6E6"/>
-          <w:right w:val="single" w:sz="6" w:space="0" w:color="E6E6E6"/>
-        </w:tblBorders>
-        <w:shd w:val="clear" w:color="auto" w:fill="FFFFFF"/>
-        <w:tblCellMar>
-          <w:left w:w="0" w:type="dxa"/>
-          <w:right w:w="0" w:type="dxa"/>
-        </w:tblCellMar>
-        <w:tblLook w:val="04A0" w:firstRow="1" w:lastRow="0" w:firstColumn="1" w:lastColumn="0" w:noHBand="0" w:noVBand="1"/>
-      </w:tblPr>
-      <w:tblGrid>
-        <w:gridCol w:w="2568"/>
-        <w:gridCol w:w="4925"/>
-        <w:gridCol w:w="1642"/>
-      </w:tblGrid>
-      <w:tr>
-        <w:tc>
-          <w:tcPr>
-            <w:tcW w:w="6510" w:type="dxa"/>
-            <w:gridSpan w:val="3"/>
-            <w:tcBorders>
-              <w:top w:val="single" w:sz="6" w:space="0" w:color="E6E6E6"/>
-              <w:left w:val="single" w:sz="6" w:space="0" w:color="E6E6E6"/>
-              <w:bottom w:val="single" w:sz="6" w:space="0" w:color="E6E6E6"/>
-              <w:right w:val="single" w:sz="6" w:space="0" w:color="E6E6E6"/>
-            </w:tcBorders>
-            <w:shd w:val="clear" w:color="auto" w:fill="auto"/>
-            <w:tcMar>
-              <w:top w:w="90" w:type="dxa"/>
-              <w:left w:w="150" w:type="dxa"/>
-              <w:bottom w:w="45" w:type="dxa"/>
-              <w:right w:w="0" w:type="dxa"/>
-            </w:tcMar>
-            <w:vAlign w:val="bottom"/>
-            <w:hideMark/>
-          </w:tcPr>
-          <w:p>
-            <w:pPr>
-              <w:spacing w:after="0" w:line="315" w:lineRule="atLeast"/>
-              <w:rPr>
-                <w:rFonts w:ascii="Arial" w:eastAsia="Times New Roman" w:hAnsi="Arial" w:cs="Arial"/>
-                <w:color w:val="555555"/>
-                <w:sz w:val="21"/>
-                <w:szCs w:val="21"/>
-                <w:lang w:eastAsia="pt-BR"/>
-              </w:rPr>
-            </w:pPr>
-            <w:r>
-              <w:rPr>
-                <w:rFonts w:ascii="Arial" w:eastAsia="Times New Roman" w:hAnsi="Arial" w:cs="Arial"/>
-                <w:b/>
-                <w:bCs/>
-                <w:color w:val="555555"/>
-                <w:sz w:val="21"/>
-                <w:szCs w:val="21"/>
-                <w:bdr w:val="none" w:sz="0" w:space="0" w:color="auto" w:frame="1"/>
-                <w:lang w:eastAsia="pt-BR"/>
-              </w:rPr>
-              <w:t>Aprovações</w:t>
-            </w:r>
-          </w:p>
-        </w:tc>
-      </w:tr>
-      <w:tr>
-        <w:tc>
-          <w:tcPr>
-            <w:tcW w:w="1830" w:type="dxa"/>
-            <w:tcBorders>
-              <w:top w:val="single" w:sz="6" w:space="0" w:color="E6E6E6"/>
-              <w:left w:val="single" w:sz="6" w:space="0" w:color="E6E6E6"/>
-              <w:bottom w:val="single" w:sz="6" w:space="0" w:color="E6E6E6"/>
-              <w:right w:val="single" w:sz="6" w:space="0" w:color="E6E6E6"/>
-            </w:tcBorders>
-            <w:shd w:val="clear" w:color="auto" w:fill="auto"/>
-            <w:tcMar>
-              <w:top w:w="90" w:type="dxa"/>
-              <w:left w:w="150" w:type="dxa"/>
-              <w:bottom w:w="45" w:type="dxa"/>
-              <w:right w:w="0" w:type="dxa"/>
-            </w:tcMar>
-            <w:vAlign w:val="bottom"/>
-            <w:hideMark/>
-          </w:tcPr>
-          <w:p>
-            <w:pPr>
-              <w:spacing w:after="0" w:line="315" w:lineRule="atLeast"/>
-              <w:rPr>
-                <w:rFonts w:ascii="Arial" w:eastAsia="Times New Roman" w:hAnsi="Arial" w:cs="Arial"/>
-                <w:color w:val="555555"/>
-                <w:sz w:val="21"/>
-                <w:szCs w:val="21"/>
-                <w:lang w:eastAsia="pt-BR"/>
-              </w:rPr>
-            </w:pPr>
-            <w:r>
-              <w:rPr>
-                <w:rFonts w:ascii="Arial" w:eastAsia="Times New Roman" w:hAnsi="Arial" w:cs="Arial"/>
-                <w:b/>
-                <w:bCs/>
-                <w:color w:val="555555"/>
-                <w:sz w:val="21"/>
-                <w:szCs w:val="21"/>
-                <w:bdr w:val="none" w:sz="0" w:space="0" w:color="auto" w:frame="1"/>
-                <w:lang w:eastAsia="pt-BR"/>
-              </w:rPr>
-              <w:t>Participante</w:t>
-            </w:r>
-          </w:p>
-        </w:tc>
-        <w:tc>
-          <w:tcPr>
-            <w:tcW w:w="3510" w:type="dxa"/>
-            <w:tcBorders>
-              <w:top w:val="single" w:sz="6" w:space="0" w:color="E6E6E6"/>
-              <w:left w:val="single" w:sz="6" w:space="0" w:color="E6E6E6"/>
-              <w:bottom w:val="single" w:sz="6" w:space="0" w:color="E6E6E6"/>
-              <w:right w:val="single" w:sz="6" w:space="0" w:color="E6E6E6"/>
-            </w:tcBorders>
-            <w:shd w:val="clear" w:color="auto" w:fill="auto"/>
-            <w:tcMar>
-              <w:top w:w="90" w:type="dxa"/>
-              <w:left w:w="150" w:type="dxa"/>
-              <w:bottom w:w="45" w:type="dxa"/>
-              <w:right w:w="0" w:type="dxa"/>
-            </w:tcMar>
-            <w:vAlign w:val="bottom"/>
-            <w:hideMark/>
-          </w:tcPr>
-          <w:p>
-            <w:pPr>
-              <w:spacing w:after="0" w:line="315" w:lineRule="atLeast"/>
-              <w:rPr>
-                <w:rFonts w:ascii="Arial" w:eastAsia="Times New Roman" w:hAnsi="Arial" w:cs="Arial"/>
-                <w:color w:val="555555"/>
-                <w:sz w:val="21"/>
-                <w:szCs w:val="21"/>
-                <w:lang w:eastAsia="pt-BR"/>
-              </w:rPr>
-            </w:pPr>
-            <w:r>
-              <w:rPr>
-                <w:rFonts w:ascii="Arial" w:eastAsia="Times New Roman" w:hAnsi="Arial" w:cs="Arial"/>
-                <w:b/>
-                <w:bCs/>
-                <w:color w:val="555555"/>
-                <w:sz w:val="21"/>
-                <w:szCs w:val="21"/>
-                <w:bdr w:val="none" w:sz="0" w:space="0" w:color="auto" w:frame="1"/>
-                <w:lang w:eastAsia="pt-BR"/>
-              </w:rPr>
-              <w:t>Assinatura</w:t>
-            </w:r>
-          </w:p>
-        </w:tc>
-        <w:tc>
-          <w:tcPr>
-            <w:tcW w:w="1170" w:type="dxa"/>
-            <w:tcBorders>
-              <w:top w:val="single" w:sz="6" w:space="0" w:color="E6E6E6"/>
-              <w:left w:val="single" w:sz="6" w:space="0" w:color="E6E6E6"/>
-              <w:bottom w:val="single" w:sz="6" w:space="0" w:color="E6E6E6"/>
-              <w:right w:val="single" w:sz="6" w:space="0" w:color="E6E6E6"/>
-            </w:tcBorders>
-            <w:shd w:val="clear" w:color="auto" w:fill="auto"/>
-            <w:tcMar>
-              <w:top w:w="90" w:type="dxa"/>
-              <w:left w:w="150" w:type="dxa"/>
-              <w:bottom w:w="45" w:type="dxa"/>
-              <w:right w:w="0" w:type="dxa"/>
-            </w:tcMar>
-            <w:vAlign w:val="bottom"/>
-            <w:hideMark/>
-          </w:tcPr>
-          <w:p>
-            <w:pPr>
-              <w:spacing w:after="0" w:line="315" w:lineRule="atLeast"/>
-              <w:rPr>
-                <w:rFonts w:ascii="Arial" w:eastAsia="Times New Roman" w:hAnsi="Arial" w:cs="Arial"/>
-                <w:color w:val="555555"/>
-                <w:sz w:val="21"/>
-                <w:szCs w:val="21"/>
-                <w:lang w:eastAsia="pt-BR"/>
-              </w:rPr>
-            </w:pPr>
-            <w:r>
-              <w:rPr>
-                <w:rFonts w:ascii="Arial" w:eastAsia="Times New Roman" w:hAnsi="Arial" w:cs="Arial"/>
-                <w:b/>
-                <w:bCs/>
-                <w:color w:val="555555"/>
-                <w:sz w:val="21"/>
-                <w:szCs w:val="21"/>
-                <w:bdr w:val="none" w:sz="0" w:space="0" w:color="auto" w:frame="1"/>
-                <w:lang w:eastAsia="pt-BR"/>
-              </w:rPr>
-              <w:t>Data</w:t>
-            </w:r>
-          </w:p>
-        </w:tc>
-      </w:tr>
-      <w:tr>
-        <w:tc>
-          <w:tcPr>
-            <w:tcW w:w="1830" w:type="dxa"/>
-            <w:tcBorders>
-              <w:top w:val="single" w:sz="6" w:space="0" w:color="E6E6E6"/>
-              <w:left w:val="single" w:sz="6" w:space="0" w:color="E6E6E6"/>
-              <w:bottom w:val="single" w:sz="6" w:space="0" w:color="E6E6E6"/>
-              <w:right w:val="single" w:sz="6" w:space="0" w:color="E6E6E6"/>
-            </w:tcBorders>
-            <w:shd w:val="clear" w:color="auto" w:fill="auto"/>
-            <w:tcMar>
-              <w:top w:w="90" w:type="dxa"/>
-              <w:left w:w="150" w:type="dxa"/>
-              <w:bottom w:w="45" w:type="dxa"/>
-              <w:right w:w="0" w:type="dxa"/>
-            </w:tcMar>
-            <w:vAlign w:val="bottom"/>
-            <w:hideMark/>
-          </w:tcPr>
-          <w:p>
-            <w:pPr>
-              <w:spacing w:after="0" w:line="315" w:lineRule="atLeast"/>
-              <w:rPr>
-                <w:rFonts w:ascii="Arial" w:eastAsia="Times New Roman" w:hAnsi="Arial" w:cs="Arial"/>
-                <w:color w:val="555555"/>
-                <w:sz w:val="21"/>
-                <w:szCs w:val="21"/>
-                <w:lang w:eastAsia="pt-BR"/>
-              </w:rPr>
-            </w:pPr>
-            <w:r>
-              <w:rPr>
-                <w:rFonts w:ascii="Arial" w:eastAsia="Times New Roman" w:hAnsi="Arial" w:cs="Arial"/>
-                <w:color w:val="555555"/>
-                <w:sz w:val="21"/>
-                <w:szCs w:val="21"/>
-                <w:lang w:eastAsia="pt-BR"/>
-              </w:rPr>
-              <w:t>Patrocinador do Projeto</w:t>
-            </w:r>
-          </w:p>
-        </w:tc>
-        <w:tc>
-          <w:tcPr>
-            <w:tcW w:w="3510" w:type="dxa"/>
-            <w:tcBorders>
-              <w:top w:val="single" w:sz="6" w:space="0" w:color="E6E6E6"/>
-              <w:left w:val="single" w:sz="6" w:space="0" w:color="E6E6E6"/>
-              <w:bottom w:val="single" w:sz="6" w:space="0" w:color="E6E6E6"/>
-              <w:right w:val="single" w:sz="6" w:space="0" w:color="E6E6E6"/>
-            </w:tcBorders>
-            <w:shd w:val="clear" w:color="auto" w:fill="auto"/>
-            <w:tcMar>
-              <w:top w:w="90" w:type="dxa"/>
-              <w:left w:w="150" w:type="dxa"/>
-              <w:bottom w:w="45" w:type="dxa"/>
-              <w:right w:w="0" w:type="dxa"/>
-            </w:tcMar>
-            <w:vAlign w:val="bottom"/>
-            <w:hideMark/>
-          </w:tcPr>
-          <w:p>
-            <w:pPr>
-              <w:spacing w:after="0" w:line="315" w:lineRule="atLeast"/>
-              <w:rPr>
-                <w:rFonts w:ascii="Arial" w:eastAsia="Times New Roman" w:hAnsi="Arial" w:cs="Arial"/>
-                <w:color w:val="555555"/>
-                <w:sz w:val="21"/>
-                <w:szCs w:val="21"/>
-                <w:lang w:eastAsia="pt-BR"/>
-              </w:rPr>
-            </w:pPr>
-          </w:p>
-        </w:tc>
-        <w:tc>
-          <w:tcPr>
-            <w:tcW w:w="1170" w:type="dxa"/>
-            <w:tcBorders>
-              <w:top w:val="single" w:sz="6" w:space="0" w:color="E6E6E6"/>
-              <w:left w:val="single" w:sz="6" w:space="0" w:color="E6E6E6"/>
-              <w:bottom w:val="single" w:sz="6" w:space="0" w:color="E6E6E6"/>
-              <w:right w:val="single" w:sz="6" w:space="0" w:color="E6E6E6"/>
-            </w:tcBorders>
-            <w:shd w:val="clear" w:color="auto" w:fill="auto"/>
-            <w:tcMar>
-              <w:top w:w="90" w:type="dxa"/>
-              <w:left w:w="150" w:type="dxa"/>
-              <w:bottom w:w="45" w:type="dxa"/>
-              <w:right w:w="0" w:type="dxa"/>
-            </w:tcMar>
-            <w:vAlign w:val="bottom"/>
-            <w:hideMark/>
-          </w:tcPr>
-          <w:p>
-            <w:pPr>
-              <w:spacing w:after="0" w:line="315" w:lineRule="atLeast"/>
-              <w:rPr>
-                <w:rFonts w:ascii="Arial" w:eastAsia="Times New Roman" w:hAnsi="Arial" w:cs="Arial"/>
-                <w:color w:val="555555"/>
-                <w:sz w:val="21"/>
-                <w:szCs w:val="21"/>
-                <w:lang w:eastAsia="pt-BR"/>
-              </w:rPr>
-            </w:pPr>
-          </w:p>
-        </w:tc>
-      </w:tr>
-      <w:tr>
-        <w:tc>
-          <w:tcPr>
-            <w:tcW w:w="1830" w:type="dxa"/>
-            <w:tcBorders>
-              <w:top w:val="single" w:sz="6" w:space="0" w:color="E6E6E6"/>
-              <w:left w:val="single" w:sz="6" w:space="0" w:color="E6E6E6"/>
-              <w:bottom w:val="single" w:sz="6" w:space="0" w:color="E6E6E6"/>
-              <w:right w:val="single" w:sz="6" w:space="0" w:color="E6E6E6"/>
-            </w:tcBorders>
-            <w:shd w:val="clear" w:color="auto" w:fill="auto"/>
-            <w:tcMar>
-              <w:top w:w="90" w:type="dxa"/>
-              <w:left w:w="150" w:type="dxa"/>
-              <w:bottom w:w="45" w:type="dxa"/>
-              <w:right w:w="0" w:type="dxa"/>
-            </w:tcMar>
-            <w:vAlign w:val="bottom"/>
-            <w:hideMark/>
-          </w:tcPr>
-          <w:p>
-            <w:pPr>
-              <w:spacing w:after="0" w:line="315" w:lineRule="atLeast"/>
-              <w:rPr>
-                <w:rFonts w:ascii="Arial" w:eastAsia="Times New Roman" w:hAnsi="Arial" w:cs="Arial"/>
-                <w:color w:val="555555"/>
-                <w:sz w:val="21"/>
-                <w:szCs w:val="21"/>
-                <w:lang w:eastAsia="pt-BR"/>
-              </w:rPr>
-            </w:pPr>
-            <w:r>
-              <w:rPr>
-                <w:rFonts w:ascii="Arial" w:eastAsia="Times New Roman" w:hAnsi="Arial" w:cs="Arial"/>
-                <w:color w:val="555555"/>
-                <w:sz w:val="21"/>
-                <w:szCs w:val="21"/>
-                <w:lang w:eastAsia="pt-BR"/>
-              </w:rPr>
-              <w:t>Gerente do Projeto</w:t>
-            </w:r>
-          </w:p>
-        </w:tc>
-        <w:tc>
-          <w:tcPr>
-            <w:tcW w:w="3510" w:type="dxa"/>
-            <w:tcBorders>
-              <w:top w:val="single" w:sz="6" w:space="0" w:color="E6E6E6"/>
-              <w:left w:val="single" w:sz="6" w:space="0" w:color="E6E6E6"/>
-              <w:bottom w:val="single" w:sz="6" w:space="0" w:color="E6E6E6"/>
-              <w:right w:val="single" w:sz="6" w:space="0" w:color="E6E6E6"/>
-            </w:tcBorders>
-            <w:shd w:val="clear" w:color="auto" w:fill="auto"/>
-            <w:tcMar>
-              <w:top w:w="90" w:type="dxa"/>
-              <w:left w:w="150" w:type="dxa"/>
-              <w:bottom w:w="45" w:type="dxa"/>
-              <w:right w:w="0" w:type="dxa"/>
-            </w:tcMar>
-            <w:vAlign w:val="bottom"/>
-            <w:hideMark/>
-          </w:tcPr>
-          <w:p>
-            <w:pPr>
-              <w:spacing w:after="0" w:line="315" w:lineRule="atLeast"/>
-              <w:rPr>
-                <w:rFonts w:ascii="Arial" w:eastAsia="Times New Roman" w:hAnsi="Arial" w:cs="Arial"/>
-                <w:color w:val="555555"/>
-                <w:sz w:val="21"/>
-                <w:szCs w:val="21"/>
-                <w:lang w:eastAsia="pt-BR"/>
-              </w:rPr>
-            </w:pPr>
-          </w:p>
-        </w:tc>
-        <w:tc>
-          <w:tcPr>
-            <w:tcW w:w="0" w:type="auto"/>
-            <w:shd w:val="clear" w:color="auto" w:fill="auto"/>
-            <w:vAlign w:val="center"/>
-            <w:hideMark/>
-          </w:tcPr>
-          <w:p>
-            <w:pPr>
-              <w:spacing w:after="0" w:line="315" w:lineRule="atLeast"/>
-              <w:rPr>
-                <w:rFonts w:ascii="Times New Roman" w:eastAsia="Times New Roman" w:hAnsi="Times New Roman" w:cs="Times New Roman"/>
-                <w:sz w:val="20"/>
-                <w:szCs w:val="20"/>
-                <w:lang w:eastAsia="pt-BR"/>
-              </w:rPr>
-            </w:pPr>
-          </w:p>
-        </w:tc>
-      </w:tr>
-    </w:tbl>
     <w:p/>
     <w:sectPr>
       <w:pgSz w:w="11906" w:h="16838"/>
@@ -3318,6 +1059,95 @@
     </w:lvl>
   </w:abstractNum>
   <w:abstractNum w:abstractNumId="4" w15:restartNumberingAfterBreak="0">
+    <w:nsid w:val="1B8A313D"/>
+    <w:multiLevelType w:val="hybridMultilevel"/>
+    <w:tmpl w:val="1E16BA1E"/>
+    <w:lvl w:ilvl="0" w:tplc="0416000F">
+      <w:start w:val="1"/>
+      <w:numFmt w:val="decimal"/>
+      <w:lvlText w:val="%1."/>
+      <w:lvlJc w:val="left"/>
+      <w:pPr>
+        <w:ind w:left="720" w:hanging="360"/>
+      </w:pPr>
+      <w:rPr>
+        <w:rFonts w:hint="default"/>
+      </w:rPr>
+    </w:lvl>
+    <w:lvl w:ilvl="1" w:tplc="04160019" w:tentative="1">
+      <w:start w:val="1"/>
+      <w:numFmt w:val="lowerLetter"/>
+      <w:lvlText w:val="%2."/>
+      <w:lvlJc w:val="left"/>
+      <w:pPr>
+        <w:ind w:left="1440" w:hanging="360"/>
+      </w:pPr>
+    </w:lvl>
+    <w:lvl w:ilvl="2" w:tplc="0416001B" w:tentative="1">
+      <w:start w:val="1"/>
+      <w:numFmt w:val="lowerRoman"/>
+      <w:lvlText w:val="%3."/>
+      <w:lvlJc w:val="right"/>
+      <w:pPr>
+        <w:ind w:left="2160" w:hanging="180"/>
+      </w:pPr>
+    </w:lvl>
+    <w:lvl w:ilvl="3" w:tplc="0416000F" w:tentative="1">
+      <w:start w:val="1"/>
+      <w:numFmt w:val="decimal"/>
+      <w:lvlText w:val="%4."/>
+      <w:lvlJc w:val="left"/>
+      <w:pPr>
+        <w:ind w:left="2880" w:hanging="360"/>
+      </w:pPr>
+    </w:lvl>
+    <w:lvl w:ilvl="4" w:tplc="04160019" w:tentative="1">
+      <w:start w:val="1"/>
+      <w:numFmt w:val="lowerLetter"/>
+      <w:lvlText w:val="%5."/>
+      <w:lvlJc w:val="left"/>
+      <w:pPr>
+        <w:ind w:left="3600" w:hanging="360"/>
+      </w:pPr>
+    </w:lvl>
+    <w:lvl w:ilvl="5" w:tplc="0416001B" w:tentative="1">
+      <w:start w:val="1"/>
+      <w:numFmt w:val="lowerRoman"/>
+      <w:lvlText w:val="%6."/>
+      <w:lvlJc w:val="right"/>
+      <w:pPr>
+        <w:ind w:left="4320" w:hanging="180"/>
+      </w:pPr>
+    </w:lvl>
+    <w:lvl w:ilvl="6" w:tplc="0416000F" w:tentative="1">
+      <w:start w:val="1"/>
+      <w:numFmt w:val="decimal"/>
+      <w:lvlText w:val="%7."/>
+      <w:lvlJc w:val="left"/>
+      <w:pPr>
+        <w:ind w:left="5040" w:hanging="360"/>
+      </w:pPr>
+    </w:lvl>
+    <w:lvl w:ilvl="7" w:tplc="04160019" w:tentative="1">
+      <w:start w:val="1"/>
+      <w:numFmt w:val="lowerLetter"/>
+      <w:lvlText w:val="%8."/>
+      <w:lvlJc w:val="left"/>
+      <w:pPr>
+        <w:ind w:left="5760" w:hanging="360"/>
+      </w:pPr>
+    </w:lvl>
+    <w:lvl w:ilvl="8" w:tplc="0416001B" w:tentative="1">
+      <w:start w:val="1"/>
+      <w:numFmt w:val="lowerRoman"/>
+      <w:lvlText w:val="%9."/>
+      <w:lvlJc w:val="right"/>
+      <w:pPr>
+        <w:ind w:left="6480" w:hanging="180"/>
+      </w:pPr>
+    </w:lvl>
+  </w:abstractNum>
+  <w:abstractNum w:abstractNumId="5" w15:restartNumberingAfterBreak="0">
     <w:nsid w:val="1CF802B9"/>
     <w:multiLevelType w:val="hybridMultilevel"/>
     <w:tmpl w:val="60540B3E"/>
@@ -3430,7 +1260,7 @@
       </w:rPr>
     </w:lvl>
   </w:abstractNum>
-  <w:abstractNum w:abstractNumId="5" w15:restartNumberingAfterBreak="0">
+  <w:abstractNum w:abstractNumId="6" w15:restartNumberingAfterBreak="0">
     <w:nsid w:val="1F037BF9"/>
     <w:multiLevelType w:val="hybridMultilevel"/>
     <w:tmpl w:val="9148F046"/>
@@ -3516,7 +1346,7 @@
       </w:pPr>
     </w:lvl>
   </w:abstractNum>
-  <w:abstractNum w:abstractNumId="6" w15:restartNumberingAfterBreak="0">
+  <w:abstractNum w:abstractNumId="7" w15:restartNumberingAfterBreak="0">
     <w:nsid w:val="28F919CE"/>
     <w:multiLevelType w:val="multilevel"/>
     <w:tmpl w:val="54C8068E"/>
@@ -3665,7 +1495,7 @@
       </w:rPr>
     </w:lvl>
   </w:abstractNum>
-  <w:abstractNum w:abstractNumId="7" w15:restartNumberingAfterBreak="0">
+  <w:abstractNum w:abstractNumId="8" w15:restartNumberingAfterBreak="0">
     <w:nsid w:val="2D585245"/>
     <w:multiLevelType w:val="multilevel"/>
     <w:tmpl w:val="BFA6EA4E"/>
@@ -3778,7 +1608,7 @@
       </w:pPr>
     </w:lvl>
   </w:abstractNum>
-  <w:abstractNum w:abstractNumId="8" w15:restartNumberingAfterBreak="0">
+  <w:abstractNum w:abstractNumId="9" w15:restartNumberingAfterBreak="0">
     <w:nsid w:val="2E524CE6"/>
     <w:multiLevelType w:val="multilevel"/>
     <w:tmpl w:val="B85C323C"/>
@@ -3891,7 +1721,7 @@
       </w:pPr>
     </w:lvl>
   </w:abstractNum>
-  <w:abstractNum w:abstractNumId="9" w15:restartNumberingAfterBreak="0">
+  <w:abstractNum w:abstractNumId="10" w15:restartNumberingAfterBreak="0">
     <w:nsid w:val="328C512E"/>
     <w:multiLevelType w:val="multilevel"/>
     <w:tmpl w:val="4B126F3C"/>
@@ -4004,7 +1834,7 @@
       </w:pPr>
     </w:lvl>
   </w:abstractNum>
-  <w:abstractNum w:abstractNumId="10" w15:restartNumberingAfterBreak="0">
+  <w:abstractNum w:abstractNumId="11" w15:restartNumberingAfterBreak="0">
     <w:nsid w:val="38A72D7F"/>
     <w:multiLevelType w:val="multilevel"/>
     <w:tmpl w:val="58FA0492"/>
@@ -4153,7 +1983,7 @@
       </w:rPr>
     </w:lvl>
   </w:abstractNum>
-  <w:abstractNum w:abstractNumId="11" w15:restartNumberingAfterBreak="0">
+  <w:abstractNum w:abstractNumId="12" w15:restartNumberingAfterBreak="0">
     <w:nsid w:val="38EB42B0"/>
     <w:multiLevelType w:val="multilevel"/>
     <w:tmpl w:val="55D679AA"/>
@@ -4266,7 +2096,7 @@
       </w:pPr>
     </w:lvl>
   </w:abstractNum>
-  <w:abstractNum w:abstractNumId="12" w15:restartNumberingAfterBreak="0">
+  <w:abstractNum w:abstractNumId="13" w15:restartNumberingAfterBreak="0">
     <w:nsid w:val="4EAF4C0E"/>
     <w:multiLevelType w:val="multilevel"/>
     <w:tmpl w:val="F8440A14"/>
@@ -4415,7 +2245,7 @@
       </w:rPr>
     </w:lvl>
   </w:abstractNum>
-  <w:abstractNum w:abstractNumId="13" w15:restartNumberingAfterBreak="0">
+  <w:abstractNum w:abstractNumId="14" w15:restartNumberingAfterBreak="0">
     <w:nsid w:val="571765B1"/>
     <w:multiLevelType w:val="multilevel"/>
     <w:tmpl w:val="FC8AE306"/>
@@ -4564,7 +2394,7 @@
       </w:rPr>
     </w:lvl>
   </w:abstractNum>
-  <w:abstractNum w:abstractNumId="14" w15:restartNumberingAfterBreak="0">
+  <w:abstractNum w:abstractNumId="15" w15:restartNumberingAfterBreak="0">
     <w:nsid w:val="59DD3351"/>
     <w:multiLevelType w:val="multilevel"/>
     <w:tmpl w:val="E36E7CA8"/>
@@ -4677,7 +2507,7 @@
       </w:pPr>
     </w:lvl>
   </w:abstractNum>
-  <w:abstractNum w:abstractNumId="15" w15:restartNumberingAfterBreak="0">
+  <w:abstractNum w:abstractNumId="16" w15:restartNumberingAfterBreak="0">
     <w:nsid w:val="66F45A64"/>
     <w:multiLevelType w:val="hybridMultilevel"/>
     <w:tmpl w:val="08CAA5E6"/>
@@ -4763,7 +2593,7 @@
       </w:pPr>
     </w:lvl>
   </w:abstractNum>
-  <w:abstractNum w:abstractNumId="16" w15:restartNumberingAfterBreak="0">
+  <w:abstractNum w:abstractNumId="17" w15:restartNumberingAfterBreak="0">
     <w:nsid w:val="68D27C42"/>
     <w:multiLevelType w:val="multilevel"/>
     <w:tmpl w:val="88DCE53C"/>
@@ -4912,7 +2742,7 @@
       </w:rPr>
     </w:lvl>
   </w:abstractNum>
-  <w:abstractNum w:abstractNumId="17" w15:restartNumberingAfterBreak="0">
+  <w:abstractNum w:abstractNumId="18" w15:restartNumberingAfterBreak="0">
     <w:nsid w:val="6E684DAA"/>
     <w:multiLevelType w:val="multilevel"/>
     <w:tmpl w:val="7DC8F0C0"/>
@@ -5061,7 +2891,7 @@
       </w:rPr>
     </w:lvl>
   </w:abstractNum>
-  <w:abstractNum w:abstractNumId="18" w15:restartNumberingAfterBreak="0">
+  <w:abstractNum w:abstractNumId="19" w15:restartNumberingAfterBreak="0">
     <w:nsid w:val="6FE903DE"/>
     <w:multiLevelType w:val="multilevel"/>
     <w:tmpl w:val="20F253CE"/>
@@ -5210,7 +3040,7 @@
       </w:rPr>
     </w:lvl>
   </w:abstractNum>
-  <w:abstractNum w:abstractNumId="19" w15:restartNumberingAfterBreak="0">
+  <w:abstractNum w:abstractNumId="20" w15:restartNumberingAfterBreak="0">
     <w:nsid w:val="7B2165BF"/>
     <w:multiLevelType w:val="multilevel"/>
     <w:tmpl w:val="3E98AFA6"/>
@@ -5359,7 +3189,7 @@
       </w:rPr>
     </w:lvl>
   </w:abstractNum>
-  <w:abstractNum w:abstractNumId="20" w15:restartNumberingAfterBreak="0">
+  <w:abstractNum w:abstractNumId="21" w15:restartNumberingAfterBreak="0">
     <w:nsid w:val="7DB1434A"/>
     <w:multiLevelType w:val="multilevel"/>
     <w:tmpl w:val="488C77B2"/>
@@ -5509,67 +3339,70 @@
     </w:lvl>
   </w:abstractNum>
   <w:num w:numId="1">
-    <w:abstractNumId w:val="8"/>
+    <w:abstractNumId w:val="9"/>
   </w:num>
   <w:num w:numId="2">
-    <w:abstractNumId w:val="11"/>
+    <w:abstractNumId w:val="12"/>
   </w:num>
   <w:num w:numId="3">
     <w:abstractNumId w:val="1"/>
   </w:num>
   <w:num w:numId="4">
+    <w:abstractNumId w:val="18"/>
+  </w:num>
+  <w:num w:numId="5">
+    <w:abstractNumId w:val="13"/>
+  </w:num>
+  <w:num w:numId="6">
+    <w:abstractNumId w:val="21"/>
+  </w:num>
+  <w:num w:numId="7">
+    <w:abstractNumId w:val="7"/>
+  </w:num>
+  <w:num w:numId="8">
     <w:abstractNumId w:val="17"/>
   </w:num>
-  <w:num w:numId="5">
-    <w:abstractNumId w:val="12"/>
-  </w:num>
-  <w:num w:numId="6">
-    <w:abstractNumId w:val="20"/>
-  </w:num>
-  <w:num w:numId="7">
-    <w:abstractNumId w:val="6"/>
-  </w:num>
-  <w:num w:numId="8">
-    <w:abstractNumId w:val="16"/>
-  </w:num>
   <w:num w:numId="9">
-    <w:abstractNumId w:val="13"/>
+    <w:abstractNumId w:val="14"/>
   </w:num>
   <w:num w:numId="10">
-    <w:abstractNumId w:val="19"/>
+    <w:abstractNumId w:val="20"/>
   </w:num>
   <w:num w:numId="11">
     <w:abstractNumId w:val="0"/>
   </w:num>
   <w:num w:numId="12">
-    <w:abstractNumId w:val="18"/>
+    <w:abstractNumId w:val="19"/>
   </w:num>
   <w:num w:numId="13">
-    <w:abstractNumId w:val="10"/>
+    <w:abstractNumId w:val="11"/>
   </w:num>
   <w:num w:numId="14">
-    <w:abstractNumId w:val="14"/>
+    <w:abstractNumId w:val="15"/>
   </w:num>
   <w:num w:numId="15">
     <w:abstractNumId w:val="3"/>
   </w:num>
   <w:num w:numId="16">
-    <w:abstractNumId w:val="7"/>
+    <w:abstractNumId w:val="8"/>
   </w:num>
   <w:num w:numId="17">
-    <w:abstractNumId w:val="9"/>
+    <w:abstractNumId w:val="10"/>
   </w:num>
   <w:num w:numId="18">
-    <w:abstractNumId w:val="4"/>
+    <w:abstractNumId w:val="5"/>
   </w:num>
   <w:num w:numId="19">
-    <w:abstractNumId w:val="5"/>
+    <w:abstractNumId w:val="6"/>
   </w:num>
   <w:num w:numId="20">
-    <w:abstractNumId w:val="15"/>
+    <w:abstractNumId w:val="16"/>
   </w:num>
   <w:num w:numId="21">
     <w:abstractNumId w:val="2"/>
+  </w:num>
+  <w:num w:numId="22">
+    <w:abstractNumId w:val="4"/>
   </w:num>
 </w:numbering>
 </file>
@@ -6169,6 +4002,15 @@
       <w:contextualSpacing/>
     </w:pPr>
   </w:style>
+  <w:style w:type="paragraph" w:styleId="SemEspaamento">
+    <w:name w:val="No Spacing"/>
+    <w:uiPriority w:val="1"/>
+    <w:qFormat/>
+    <w:rsid w:val="0010014F"/>
+    <w:pPr>
+      <w:spacing w:after="0" w:line="240" w:lineRule="auto"/>
+    </w:pPr>
+  </w:style>
 </w:styles>
 </file>
 

</xml_diff>

<commit_message>
Alteração do escopo, Tabela de requisitos e Canvas
</commit_message>
<xml_diff>
--- a/Documentacao/Escopo.docx
+++ b/Documentacao/Escopo.docx
@@ -4,585 +4,2488 @@
   <w:body>
     <w:p>
       <w:pPr>
+        <w:shd w:val="clear" w:color="auto" w:fill="FFFFFF"/>
+        <w:spacing w:after="120" w:line="360" w:lineRule="atLeast"/>
+        <w:jc w:val="center"/>
+        <w:textAlignment w:val="baseline"/>
+        <w:outlineLvl w:val="1"/>
+        <w:rPr>
+          <w:rFonts w:ascii="Arial" w:eastAsia="Times New Roman" w:hAnsi="Arial" w:cs="Arial"/>
+          <w:b/>
+          <w:bCs/>
+          <w:color w:val="1A557B"/>
+          <w:sz w:val="43"/>
+          <w:szCs w:val="43"/>
+          <w:lang w:eastAsia="pt-BR"/>
+        </w:rPr>
+      </w:pPr>
+      <w:r>
+        <w:rPr>
+          <w:rFonts w:ascii="Arial" w:eastAsia="Times New Roman" w:hAnsi="Arial" w:cs="Arial"/>
+          <w:b/>
+          <w:bCs/>
+          <w:color w:val="1A557B"/>
+          <w:sz w:val="43"/>
+          <w:szCs w:val="43"/>
+          <w:lang w:eastAsia="pt-BR"/>
+        </w:rPr>
+        <w:t>Declaração de Escopo do Projeto</w:t>
+      </w:r>
+    </w:p>
+    <w:p>
+      <w:pPr>
+        <w:shd w:val="clear" w:color="auto" w:fill="FFFFFF"/>
+        <w:spacing w:after="120" w:line="360" w:lineRule="atLeast"/>
+        <w:jc w:val="center"/>
+        <w:textAlignment w:val="baseline"/>
+        <w:outlineLvl w:val="1"/>
+        <w:rPr>
+          <w:rFonts w:ascii="Arial" w:eastAsia="Times New Roman" w:hAnsi="Arial" w:cs="Arial"/>
+          <w:b/>
+          <w:bCs/>
+          <w:color w:val="1A557B"/>
+          <w:sz w:val="43"/>
+          <w:szCs w:val="43"/>
+          <w:lang w:eastAsia="pt-BR"/>
+        </w:rPr>
+      </w:pPr>
+    </w:p>
+    <w:p>
+      <w:pPr>
+        <w:shd w:val="clear" w:color="auto" w:fill="FFFFFF"/>
+        <w:spacing w:after="120" w:line="360" w:lineRule="atLeast"/>
+        <w:jc w:val="center"/>
+        <w:textAlignment w:val="baseline"/>
+        <w:outlineLvl w:val="1"/>
+        <w:rPr>
+          <w:rFonts w:ascii="Arial" w:eastAsia="Times New Roman" w:hAnsi="Arial" w:cs="Arial"/>
+          <w:b/>
+          <w:bCs/>
+          <w:color w:val="1A557B"/>
+          <w:sz w:val="43"/>
+          <w:szCs w:val="43"/>
+          <w:lang w:eastAsia="pt-BR"/>
+        </w:rPr>
+      </w:pPr>
+    </w:p>
+    <w:p>
+      <w:pPr>
+        <w:shd w:val="clear" w:color="auto" w:fill="FFFFFF"/>
+        <w:spacing w:after="0" w:line="360" w:lineRule="atLeast"/>
+        <w:textAlignment w:val="baseline"/>
+        <w:outlineLvl w:val="2"/>
+        <w:rPr>
+          <w:rFonts w:ascii="Arial" w:eastAsia="Times New Roman" w:hAnsi="Arial" w:cs="Arial"/>
+          <w:b/>
+          <w:bCs/>
+          <w:color w:val="1A557B"/>
+          <w:sz w:val="38"/>
+          <w:szCs w:val="38"/>
+          <w:lang w:eastAsia="pt-BR"/>
+        </w:rPr>
+      </w:pPr>
+      <w:bookmarkStart w:id="0" w:name="_Toc399839188"/>
+      <w:bookmarkEnd w:id="0"/>
+      <w:r>
+        <w:rPr>
+          <w:rFonts w:ascii="Arial" w:eastAsia="Times New Roman" w:hAnsi="Arial" w:cs="Arial"/>
+          <w:b/>
+          <w:bCs/>
+          <w:color w:val="1A557B"/>
+          <w:sz w:val="38"/>
+          <w:szCs w:val="38"/>
+          <w:lang w:eastAsia="pt-BR"/>
+        </w:rPr>
+        <w:t>1.    Objetivo deste documento</w:t>
+      </w:r>
+    </w:p>
+    <w:p>
+      <w:pPr>
+        <w:shd w:val="clear" w:color="auto" w:fill="FFFFFF"/>
+        <w:spacing w:after="288" w:line="315" w:lineRule="atLeast"/>
+        <w:textAlignment w:val="baseline"/>
+        <w:rPr>
+          <w:rFonts w:ascii="Arial" w:eastAsia="Times New Roman" w:hAnsi="Arial" w:cs="Arial"/>
+          <w:color w:val="555555"/>
+          <w:sz w:val="21"/>
+          <w:szCs w:val="21"/>
+          <w:lang w:eastAsia="pt-BR"/>
+        </w:rPr>
+      </w:pPr>
+      <w:r>
+        <w:rPr>
+          <w:rFonts w:ascii="Arial" w:eastAsia="Times New Roman" w:hAnsi="Arial" w:cs="Arial"/>
+          <w:color w:val="555555"/>
+          <w:sz w:val="21"/>
+          <w:szCs w:val="21"/>
+          <w:lang w:eastAsia="pt-BR"/>
+        </w:rPr>
+        <w:t>Descrever de forma clara qual trabalho deverá ser realizado e detalhar as entregas que serão produzidas pelo projeto.</w:t>
+      </w:r>
+    </w:p>
+    <w:p>
+      <w:pPr>
+        <w:shd w:val="clear" w:color="auto" w:fill="FFFFFF"/>
+        <w:spacing w:after="0" w:line="360" w:lineRule="atLeast"/>
+        <w:textAlignment w:val="baseline"/>
+        <w:outlineLvl w:val="2"/>
+        <w:rPr>
+          <w:rFonts w:ascii="Arial" w:eastAsia="Times New Roman" w:hAnsi="Arial" w:cs="Arial"/>
+          <w:b/>
+          <w:bCs/>
+          <w:color w:val="1A557B"/>
+          <w:sz w:val="38"/>
+          <w:szCs w:val="38"/>
+          <w:lang w:eastAsia="pt-BR"/>
+        </w:rPr>
+      </w:pPr>
+      <w:bookmarkStart w:id="1" w:name="_Toc399839189"/>
+      <w:bookmarkEnd w:id="1"/>
+      <w:r>
+        <w:rPr>
+          <w:rFonts w:ascii="Arial" w:eastAsia="Times New Roman" w:hAnsi="Arial" w:cs="Arial"/>
+          <w:b/>
+          <w:bCs/>
+          <w:color w:val="1A557B"/>
+          <w:sz w:val="38"/>
+          <w:szCs w:val="38"/>
+          <w:lang w:eastAsia="pt-BR"/>
+        </w:rPr>
+        <w:t>2.    Objetivo do Projeto</w:t>
+      </w:r>
+    </w:p>
+    <w:p>
+      <w:pPr>
+        <w:shd w:val="clear" w:color="auto" w:fill="FFFFFF"/>
+        <w:spacing w:after="0" w:line="360" w:lineRule="atLeast"/>
+        <w:textAlignment w:val="baseline"/>
+        <w:outlineLvl w:val="2"/>
+        <w:rPr>
+          <w:rFonts w:ascii="Arial" w:eastAsia="Times New Roman" w:hAnsi="Arial" w:cs="Arial"/>
+          <w:color w:val="555555"/>
+          <w:sz w:val="21"/>
+          <w:szCs w:val="21"/>
+          <w:lang w:eastAsia="pt-BR"/>
+        </w:rPr>
+      </w:pPr>
+      <w:bookmarkStart w:id="2" w:name="_Toc399839190"/>
+      <w:bookmarkEnd w:id="2"/>
+      <w:r>
+        <w:rPr>
+          <w:rFonts w:ascii="Arial" w:eastAsia="Times New Roman" w:hAnsi="Arial" w:cs="Arial"/>
+          <w:color w:val="555555"/>
+          <w:sz w:val="21"/>
+          <w:szCs w:val="21"/>
+          <w:lang w:eastAsia="pt-BR"/>
+        </w:rPr>
+        <w:t>Desenvolver uma aplicação para a startup Easy Carros que possibilitará o cliente resolver todos os tramites relacionados há multas de veículos.</w:t>
+      </w:r>
+    </w:p>
+    <w:p>
+      <w:pPr>
+        <w:shd w:val="clear" w:color="auto" w:fill="FFFFFF"/>
+        <w:spacing w:after="0" w:line="360" w:lineRule="atLeast"/>
+        <w:textAlignment w:val="baseline"/>
+        <w:outlineLvl w:val="2"/>
+        <w:rPr>
+          <w:rFonts w:ascii="Arial" w:eastAsia="Times New Roman" w:hAnsi="Arial" w:cs="Arial"/>
+          <w:color w:val="555555"/>
+          <w:sz w:val="21"/>
+          <w:szCs w:val="21"/>
+          <w:lang w:eastAsia="pt-BR"/>
+        </w:rPr>
+      </w:pPr>
+    </w:p>
+    <w:p>
+      <w:pPr>
+        <w:shd w:val="clear" w:color="auto" w:fill="FFFFFF"/>
+        <w:spacing w:after="0" w:line="360" w:lineRule="atLeast"/>
+        <w:textAlignment w:val="baseline"/>
+        <w:outlineLvl w:val="2"/>
+        <w:rPr>
+          <w:rFonts w:ascii="Arial" w:eastAsia="Times New Roman" w:hAnsi="Arial" w:cs="Arial"/>
+          <w:b/>
+          <w:bCs/>
+          <w:color w:val="1A557B"/>
+          <w:sz w:val="38"/>
+          <w:szCs w:val="38"/>
+          <w:lang w:eastAsia="pt-BR"/>
+        </w:rPr>
+      </w:pPr>
+      <w:r>
+        <w:rPr>
+          <w:rFonts w:ascii="Arial" w:eastAsia="Times New Roman" w:hAnsi="Arial" w:cs="Arial"/>
+          <w:b/>
+          <w:bCs/>
+          <w:color w:val="1A557B"/>
+          <w:sz w:val="38"/>
+          <w:szCs w:val="38"/>
+          <w:lang w:eastAsia="pt-BR"/>
+        </w:rPr>
+        <w:t>3.    Justificativa do Projeto</w:t>
+      </w:r>
+    </w:p>
+    <w:p>
+      <w:pPr>
+        <w:shd w:val="clear" w:color="auto" w:fill="FFFFFF"/>
+        <w:spacing w:after="0" w:line="360" w:lineRule="atLeast"/>
+        <w:textAlignment w:val="baseline"/>
+        <w:outlineLvl w:val="2"/>
+        <w:rPr>
+          <w:rFonts w:ascii="Arial" w:eastAsia="Times New Roman" w:hAnsi="Arial" w:cs="Arial"/>
+          <w:color w:val="555555"/>
+          <w:sz w:val="21"/>
+          <w:szCs w:val="21"/>
+          <w:lang w:eastAsia="pt-BR"/>
+        </w:rPr>
+      </w:pPr>
+      <w:bookmarkStart w:id="3" w:name="_Toc399839191"/>
+      <w:bookmarkEnd w:id="3"/>
+      <w:r>
+        <w:rPr>
+          <w:rFonts w:ascii="Arial" w:eastAsia="Times New Roman" w:hAnsi="Arial" w:cs="Arial"/>
+          <w:color w:val="555555"/>
+          <w:sz w:val="21"/>
+          <w:szCs w:val="21"/>
+          <w:lang w:eastAsia="pt-BR"/>
+        </w:rPr>
+        <w:t>A empresa não possui uma aplicação aonde o usuário possa remotamente contestar as multas atreladas carro sem grandes dores de cabeça.</w:t>
+      </w:r>
+    </w:p>
+    <w:p>
+      <w:pPr>
+        <w:shd w:val="clear" w:color="auto" w:fill="FFFFFF"/>
+        <w:spacing w:after="0" w:line="360" w:lineRule="atLeast"/>
+        <w:textAlignment w:val="baseline"/>
+        <w:outlineLvl w:val="2"/>
+        <w:rPr>
+          <w:rFonts w:ascii="Arial" w:eastAsia="Times New Roman" w:hAnsi="Arial" w:cs="Arial"/>
+          <w:color w:val="555555"/>
+          <w:sz w:val="21"/>
+          <w:szCs w:val="21"/>
+          <w:lang w:eastAsia="pt-BR"/>
+        </w:rPr>
+      </w:pPr>
+    </w:p>
+    <w:p>
+      <w:pPr>
+        <w:shd w:val="clear" w:color="auto" w:fill="FFFFFF"/>
+        <w:spacing w:after="0" w:line="360" w:lineRule="atLeast"/>
+        <w:textAlignment w:val="baseline"/>
+        <w:outlineLvl w:val="2"/>
+        <w:rPr>
+          <w:rFonts w:ascii="Arial" w:eastAsia="Times New Roman" w:hAnsi="Arial" w:cs="Arial"/>
+          <w:b/>
+          <w:bCs/>
+          <w:color w:val="1A557B"/>
+          <w:sz w:val="38"/>
+          <w:szCs w:val="38"/>
+          <w:lang w:eastAsia="pt-BR"/>
+        </w:rPr>
+      </w:pPr>
+      <w:r>
+        <w:rPr>
+          <w:rFonts w:ascii="Arial" w:eastAsia="Times New Roman" w:hAnsi="Arial" w:cs="Arial"/>
+          <w:b/>
+          <w:bCs/>
+          <w:color w:val="1A557B"/>
+          <w:sz w:val="38"/>
+          <w:szCs w:val="38"/>
+          <w:lang w:eastAsia="pt-BR"/>
+        </w:rPr>
+        <w:t>4.    Descrição Geral do Projeto</w:t>
+      </w:r>
+    </w:p>
+    <w:p>
+      <w:pPr>
+        <w:shd w:val="clear" w:color="auto" w:fill="FFFFFF"/>
+        <w:spacing w:after="288" w:line="315" w:lineRule="atLeast"/>
+        <w:textAlignment w:val="baseline"/>
+        <w:rPr>
+          <w:rFonts w:ascii="Arial" w:eastAsia="Times New Roman" w:hAnsi="Arial" w:cs="Arial"/>
+          <w:color w:val="555555"/>
+          <w:sz w:val="21"/>
+          <w:szCs w:val="21"/>
+          <w:lang w:eastAsia="pt-BR"/>
+        </w:rPr>
+      </w:pPr>
+      <w:r>
+        <w:rPr>
+          <w:rFonts w:ascii="Arial" w:eastAsia="Times New Roman" w:hAnsi="Arial" w:cs="Arial"/>
+          <w:color w:val="555555"/>
+          <w:sz w:val="21"/>
+          <w:szCs w:val="21"/>
+          <w:lang w:eastAsia="pt-BR"/>
+        </w:rPr>
+        <w:t xml:space="preserve">O projeto terá início em </w:t>
+      </w:r>
+      <w:r>
+        <w:rPr>
+          <w:rFonts w:ascii="Arial" w:eastAsia="Times New Roman" w:hAnsi="Arial" w:cs="Arial"/>
+          <w:color w:val="555555"/>
+          <w:sz w:val="21"/>
+          <w:szCs w:val="21"/>
+          <w:lang w:eastAsia="pt-BR"/>
+        </w:rPr>
+        <w:t>agosto de 2016</w:t>
+      </w:r>
+      <w:r>
+        <w:rPr>
+          <w:rFonts w:ascii="Arial" w:eastAsia="Times New Roman" w:hAnsi="Arial" w:cs="Arial"/>
+          <w:color w:val="555555"/>
+          <w:sz w:val="21"/>
+          <w:szCs w:val="21"/>
+          <w:lang w:eastAsia="pt-BR"/>
+        </w:rPr>
+        <w:t>, o projeto será uma aplicação web/mobile onde funcionara na base de um marketplace, onde faremos a ponte entre o consumidor e o prestador de serviço.</w:t>
+      </w:r>
+    </w:p>
+    <w:p>
+      <w:pPr>
+        <w:shd w:val="clear" w:color="auto" w:fill="FFFFFF"/>
+        <w:spacing w:after="0" w:line="360" w:lineRule="atLeast"/>
+        <w:textAlignment w:val="baseline"/>
+        <w:outlineLvl w:val="2"/>
+        <w:rPr>
+          <w:rFonts w:ascii="Arial" w:eastAsia="Times New Roman" w:hAnsi="Arial" w:cs="Arial"/>
+          <w:b/>
+          <w:bCs/>
+          <w:color w:val="1A557B"/>
+          <w:sz w:val="38"/>
+          <w:szCs w:val="38"/>
+          <w:lang w:eastAsia="pt-BR"/>
+        </w:rPr>
+      </w:pPr>
+      <w:bookmarkStart w:id="4" w:name="_Toc399839192"/>
+      <w:bookmarkEnd w:id="4"/>
+      <w:r>
+        <w:rPr>
+          <w:rFonts w:ascii="Arial" w:eastAsia="Times New Roman" w:hAnsi="Arial" w:cs="Arial"/>
+          <w:b/>
+          <w:bCs/>
+          <w:color w:val="1A557B"/>
+          <w:sz w:val="38"/>
+          <w:szCs w:val="38"/>
+          <w:lang w:eastAsia="pt-BR"/>
+        </w:rPr>
+        <w:t>5.    Definição de Escopo</w:t>
+      </w:r>
+    </w:p>
+    <w:p>
+      <w:pPr>
+        <w:shd w:val="clear" w:color="auto" w:fill="FFFFFF"/>
+        <w:spacing w:after="0" w:line="360" w:lineRule="atLeast"/>
+        <w:textAlignment w:val="baseline"/>
+        <w:outlineLvl w:val="2"/>
+        <w:rPr>
+          <w:rFonts w:ascii="Arial" w:eastAsia="Times New Roman" w:hAnsi="Arial" w:cs="Arial"/>
+          <w:b/>
+          <w:bCs/>
+          <w:color w:val="1A557B"/>
+          <w:sz w:val="38"/>
+          <w:szCs w:val="38"/>
+          <w:lang w:eastAsia="pt-BR"/>
+        </w:rPr>
+      </w:pPr>
+    </w:p>
+    <w:p>
+      <w:pPr>
+        <w:shd w:val="clear" w:color="auto" w:fill="FFFFFF"/>
+        <w:spacing w:after="0" w:line="360" w:lineRule="atLeast"/>
+        <w:textAlignment w:val="baseline"/>
+        <w:outlineLvl w:val="2"/>
+        <w:rPr>
+          <w:rFonts w:ascii="Arial" w:eastAsia="Times New Roman" w:hAnsi="Arial" w:cs="Arial"/>
+          <w:b/>
+          <w:bCs/>
+          <w:color w:val="1A557B"/>
+          <w:sz w:val="38"/>
+          <w:szCs w:val="38"/>
+          <w:lang w:eastAsia="pt-BR"/>
+        </w:rPr>
+      </w:pPr>
+      <w:r>
+        <w:rPr>
+          <w:rFonts w:ascii="Arial" w:eastAsia="Times New Roman" w:hAnsi="Arial" w:cs="Arial"/>
+          <w:b/>
+          <w:bCs/>
+          <w:color w:val="1A557B"/>
+          <w:sz w:val="38"/>
+          <w:szCs w:val="38"/>
+          <w:lang w:eastAsia="pt-BR"/>
+        </w:rPr>
+        <w:t>5.1 Escopo</w:t>
+      </w:r>
+      <w:r>
+        <w:rPr>
+          <w:rFonts w:ascii="Arial" w:eastAsia="Times New Roman" w:hAnsi="Arial" w:cs="Arial"/>
+          <w:b/>
+          <w:bCs/>
+          <w:color w:val="1A557B"/>
+          <w:sz w:val="38"/>
+          <w:szCs w:val="38"/>
+          <w:lang w:eastAsia="pt-BR"/>
+        </w:rPr>
+        <w:t xml:space="preserve"> do Projeto</w:t>
+      </w:r>
+    </w:p>
+    <w:p>
+      <w:pPr>
+        <w:shd w:val="clear" w:color="auto" w:fill="FFFFFF"/>
+        <w:spacing w:after="288" w:line="315" w:lineRule="atLeast"/>
+        <w:textAlignment w:val="baseline"/>
+        <w:rPr>
+          <w:rFonts w:ascii="Arial" w:eastAsia="Times New Roman" w:hAnsi="Arial" w:cs="Arial"/>
+          <w:color w:val="555555"/>
+          <w:sz w:val="21"/>
+          <w:szCs w:val="21"/>
+          <w:lang w:eastAsia="pt-BR"/>
+        </w:rPr>
+      </w:pPr>
+      <w:bookmarkStart w:id="5" w:name="_Toc399839195"/>
+      <w:bookmarkEnd w:id="5"/>
+      <w:r>
+        <w:rPr>
+          <w:rFonts w:ascii="Arial" w:eastAsia="Times New Roman" w:hAnsi="Arial" w:cs="Arial"/>
+          <w:color w:val="555555"/>
+          <w:sz w:val="21"/>
+          <w:szCs w:val="21"/>
+          <w:lang w:eastAsia="pt-BR"/>
+        </w:rPr>
+        <w:t>O projeto terá uma versão web e uma versão mobile nativa.</w:t>
+      </w:r>
+    </w:p>
+    <w:p>
+      <w:pPr>
+        <w:shd w:val="clear" w:color="auto" w:fill="FFFFFF"/>
+        <w:spacing w:after="288" w:line="315" w:lineRule="atLeast"/>
+        <w:textAlignment w:val="baseline"/>
+        <w:rPr>
+          <w:rFonts w:ascii="Arial" w:eastAsia="Times New Roman" w:hAnsi="Arial" w:cs="Arial"/>
+          <w:color w:val="555555"/>
+          <w:sz w:val="21"/>
+          <w:szCs w:val="21"/>
+          <w:lang w:eastAsia="pt-BR"/>
+        </w:rPr>
+      </w:pPr>
+      <w:bookmarkStart w:id="6" w:name="_Toc399839194"/>
+      <w:bookmarkEnd w:id="6"/>
+      <w:r>
+        <w:rPr>
+          <w:rFonts w:ascii="Arial" w:eastAsia="Times New Roman" w:hAnsi="Arial" w:cs="Arial"/>
+          <w:color w:val="555555"/>
+          <w:sz w:val="21"/>
+          <w:szCs w:val="21"/>
+          <w:lang w:eastAsia="pt-BR"/>
+        </w:rPr>
+        <w:t>Sua funcionalidade principal será a contestação de multas, onde o usuário (consumidor) irá enviar uma foto da multa com dados chaves e o motivo pelo qual acredita que não foi merecedor da multa, feito isso a aplicação passará esses dados para o prestador de serviço credenciado que tomará todas as medidas cabíveis para a resolução do problema.</w:t>
+      </w:r>
+    </w:p>
+    <w:p>
+      <w:pPr>
+        <w:shd w:val="clear" w:color="auto" w:fill="FFFFFF"/>
+        <w:spacing w:after="0" w:line="360" w:lineRule="atLeast"/>
+        <w:textAlignment w:val="baseline"/>
+        <w:outlineLvl w:val="2"/>
+        <w:rPr>
+          <w:rFonts w:ascii="Arial" w:eastAsia="Times New Roman" w:hAnsi="Arial" w:cs="Arial"/>
+          <w:b/>
+          <w:bCs/>
+          <w:color w:val="1A557B"/>
+          <w:sz w:val="38"/>
+          <w:szCs w:val="38"/>
+          <w:lang w:eastAsia="pt-BR"/>
+        </w:rPr>
+      </w:pPr>
+    </w:p>
+    <w:p>
+      <w:pPr>
+        <w:shd w:val="clear" w:color="auto" w:fill="FFFFFF"/>
+        <w:spacing w:after="0" w:line="360" w:lineRule="atLeast"/>
+        <w:textAlignment w:val="baseline"/>
+        <w:outlineLvl w:val="2"/>
+        <w:rPr>
+          <w:rFonts w:ascii="Arial" w:eastAsia="Times New Roman" w:hAnsi="Arial" w:cs="Arial"/>
+          <w:b/>
+          <w:bCs/>
+          <w:color w:val="1A557B"/>
+          <w:sz w:val="38"/>
+          <w:szCs w:val="38"/>
+          <w:lang w:eastAsia="pt-BR"/>
+        </w:rPr>
+      </w:pPr>
+      <w:r>
+        <w:rPr>
+          <w:rFonts w:ascii="Arial" w:eastAsia="Times New Roman" w:hAnsi="Arial" w:cs="Arial"/>
+          <w:b/>
+          <w:bCs/>
+          <w:color w:val="1A557B"/>
+          <w:sz w:val="38"/>
+          <w:szCs w:val="38"/>
+          <w:lang w:eastAsia="pt-BR"/>
+        </w:rPr>
+        <w:t>5.2</w:t>
+      </w:r>
+      <w:r>
+        <w:rPr>
+          <w:rFonts w:ascii="Arial" w:eastAsia="Times New Roman" w:hAnsi="Arial" w:cs="Arial"/>
+          <w:b/>
+          <w:bCs/>
+          <w:color w:val="1A557B"/>
+          <w:sz w:val="38"/>
+          <w:szCs w:val="38"/>
+          <w:lang w:eastAsia="pt-BR"/>
+        </w:rPr>
+        <w:t>   Infraestrutura</w:t>
+      </w:r>
+    </w:p>
+    <w:p>
+      <w:pPr>
+        <w:shd w:val="clear" w:color="auto" w:fill="FFFFFF"/>
+        <w:spacing w:after="0" w:line="360" w:lineRule="atLeast"/>
+        <w:textAlignment w:val="baseline"/>
+        <w:outlineLvl w:val="2"/>
+        <w:rPr>
+          <w:rFonts w:ascii="Arial" w:eastAsia="Times New Roman" w:hAnsi="Arial" w:cs="Arial"/>
+          <w:b/>
+          <w:bCs/>
+          <w:color w:val="1A557B"/>
+          <w:sz w:val="38"/>
+          <w:szCs w:val="38"/>
+          <w:lang w:eastAsia="pt-BR"/>
+        </w:rPr>
+      </w:pPr>
+      <w:bookmarkStart w:id="7" w:name="_Toc399839196"/>
+      <w:bookmarkEnd w:id="7"/>
+    </w:p>
+    <w:p>
+      <w:pPr>
+        <w:shd w:val="clear" w:color="auto" w:fill="FFFFFF"/>
+        <w:spacing w:after="0" w:line="360" w:lineRule="atLeast"/>
+        <w:textAlignment w:val="baseline"/>
+        <w:outlineLvl w:val="2"/>
+        <w:rPr>
+          <w:rFonts w:ascii="Arial" w:eastAsia="Times New Roman" w:hAnsi="Arial" w:cs="Arial"/>
+          <w:b/>
+          <w:bCs/>
+          <w:color w:val="1A557B"/>
+          <w:sz w:val="38"/>
+          <w:szCs w:val="38"/>
+          <w:lang w:eastAsia="pt-BR"/>
+        </w:rPr>
+      </w:pPr>
+    </w:p>
+    <w:p>
+      <w:pPr>
+        <w:shd w:val="clear" w:color="auto" w:fill="FFFFFF"/>
+        <w:spacing w:after="0" w:line="360" w:lineRule="atLeast"/>
+        <w:textAlignment w:val="baseline"/>
+        <w:outlineLvl w:val="2"/>
+        <w:rPr>
+          <w:rFonts w:ascii="Arial" w:eastAsia="Times New Roman" w:hAnsi="Arial" w:cs="Arial"/>
+          <w:b/>
+          <w:bCs/>
+          <w:color w:val="1A557B"/>
+          <w:sz w:val="38"/>
+          <w:szCs w:val="38"/>
+          <w:lang w:eastAsia="pt-BR"/>
+        </w:rPr>
+      </w:pPr>
+      <w:r>
+        <w:rPr>
+          <w:rFonts w:ascii="Arial" w:eastAsia="Times New Roman" w:hAnsi="Arial" w:cs="Arial"/>
+          <w:b/>
+          <w:bCs/>
+          <w:color w:val="1A557B"/>
+          <w:sz w:val="38"/>
+          <w:szCs w:val="38"/>
+          <w:lang w:eastAsia="pt-BR"/>
+        </w:rPr>
+        <w:t>5.</w:t>
+      </w:r>
+      <w:r>
+        <w:rPr>
+          <w:rFonts w:ascii="Arial" w:eastAsia="Times New Roman" w:hAnsi="Arial" w:cs="Arial"/>
+          <w:b/>
+          <w:bCs/>
+          <w:color w:val="1A557B"/>
+          <w:sz w:val="38"/>
+          <w:szCs w:val="38"/>
+          <w:lang w:eastAsia="pt-BR"/>
+        </w:rPr>
+        <w:t>3</w:t>
+      </w:r>
+      <w:r>
+        <w:rPr>
+          <w:rFonts w:ascii="Arial" w:eastAsia="Times New Roman" w:hAnsi="Arial" w:cs="Arial"/>
+          <w:b/>
+          <w:bCs/>
+          <w:color w:val="1A557B"/>
+          <w:sz w:val="38"/>
+          <w:szCs w:val="38"/>
+          <w:lang w:eastAsia="pt-BR"/>
+        </w:rPr>
+        <w:t>   Tecnologia</w:t>
+      </w:r>
+    </w:p>
+    <w:p>
+      <w:pPr>
+        <w:shd w:val="clear" w:color="auto" w:fill="FFFFFF"/>
+        <w:spacing w:after="0" w:line="360" w:lineRule="atLeast"/>
+        <w:textAlignment w:val="baseline"/>
+        <w:outlineLvl w:val="2"/>
+        <w:rPr>
+          <w:rFonts w:ascii="Arial" w:eastAsia="Times New Roman" w:hAnsi="Arial" w:cs="Arial"/>
+          <w:color w:val="555555"/>
+          <w:sz w:val="21"/>
+          <w:szCs w:val="21"/>
+          <w:lang w:eastAsia="pt-BR"/>
+        </w:rPr>
+      </w:pPr>
+      <w:bookmarkStart w:id="8" w:name="_Toc399839197"/>
+      <w:bookmarkEnd w:id="8"/>
+      <w:r>
+        <w:rPr>
+          <w:rFonts w:ascii="Arial" w:eastAsia="Times New Roman" w:hAnsi="Arial" w:cs="Arial"/>
+          <w:color w:val="555555"/>
+          <w:sz w:val="21"/>
+          <w:szCs w:val="21"/>
+          <w:lang w:eastAsia="pt-BR"/>
+        </w:rPr>
+        <w:lastRenderedPageBreak/>
+        <w:t>Utilizaremos Java (Spring) como linguagem de programação na parte de backend, tanto na versão web como mobile;</w:t>
+      </w:r>
+    </w:p>
+    <w:p>
+      <w:pPr>
+        <w:shd w:val="clear" w:color="auto" w:fill="FFFFFF"/>
+        <w:spacing w:after="0" w:line="360" w:lineRule="atLeast"/>
+        <w:textAlignment w:val="baseline"/>
+        <w:outlineLvl w:val="2"/>
+        <w:rPr>
+          <w:rFonts w:ascii="Arial" w:eastAsia="Times New Roman" w:hAnsi="Arial" w:cs="Arial"/>
+          <w:color w:val="555555"/>
+          <w:sz w:val="21"/>
+          <w:szCs w:val="21"/>
+          <w:lang w:eastAsia="pt-BR"/>
+        </w:rPr>
+      </w:pPr>
+    </w:p>
+    <w:p>
+      <w:pPr>
+        <w:shd w:val="clear" w:color="auto" w:fill="FFFFFF"/>
+        <w:spacing w:after="0" w:line="360" w:lineRule="atLeast"/>
+        <w:textAlignment w:val="baseline"/>
+        <w:outlineLvl w:val="2"/>
+        <w:rPr>
+          <w:rFonts w:ascii="Arial" w:eastAsia="Times New Roman" w:hAnsi="Arial" w:cs="Arial"/>
+          <w:color w:val="555555"/>
+          <w:sz w:val="21"/>
+          <w:szCs w:val="21"/>
+          <w:lang w:eastAsia="pt-BR"/>
+        </w:rPr>
+      </w:pPr>
+      <w:r>
+        <w:rPr>
+          <w:rFonts w:ascii="Arial" w:eastAsia="Times New Roman" w:hAnsi="Arial" w:cs="Arial"/>
+          <w:color w:val="555555"/>
+          <w:sz w:val="21"/>
+          <w:szCs w:val="21"/>
+          <w:lang w:eastAsia="pt-BR"/>
+        </w:rPr>
+        <w:t xml:space="preserve">Na parte de </w:t>
+      </w:r>
+      <w:proofErr w:type="spellStart"/>
+      <w:r>
+        <w:rPr>
+          <w:rFonts w:ascii="Arial" w:eastAsia="Times New Roman" w:hAnsi="Arial" w:cs="Arial"/>
+          <w:color w:val="555555"/>
+          <w:sz w:val="21"/>
+          <w:szCs w:val="21"/>
+          <w:lang w:eastAsia="pt-BR"/>
+        </w:rPr>
+        <w:t>frontend</w:t>
+      </w:r>
+      <w:proofErr w:type="spellEnd"/>
+      <w:r>
+        <w:rPr>
+          <w:rFonts w:ascii="Arial" w:eastAsia="Times New Roman" w:hAnsi="Arial" w:cs="Arial"/>
+          <w:color w:val="555555"/>
+          <w:sz w:val="21"/>
+          <w:szCs w:val="21"/>
+          <w:lang w:eastAsia="pt-BR"/>
+        </w:rPr>
+        <w:t xml:space="preserve"> será desenvolvido em HTML </w:t>
+      </w:r>
+      <w:r>
+        <w:rPr>
+          <w:rFonts w:ascii="Arial" w:eastAsia="Times New Roman" w:hAnsi="Arial" w:cs="Arial"/>
+          <w:color w:val="555555"/>
+          <w:sz w:val="21"/>
+          <w:szCs w:val="21"/>
+          <w:lang w:eastAsia="pt-BR"/>
+        </w:rPr>
+        <w:t>5,</w:t>
+      </w:r>
+      <w:r>
+        <w:rPr>
+          <w:rFonts w:ascii="Arial" w:eastAsia="Times New Roman" w:hAnsi="Arial" w:cs="Arial"/>
+          <w:color w:val="555555"/>
+          <w:sz w:val="21"/>
+          <w:szCs w:val="21"/>
+          <w:lang w:eastAsia="pt-BR"/>
+        </w:rPr>
+        <w:t xml:space="preserve"> </w:t>
+      </w:r>
+      <w:proofErr w:type="spellStart"/>
+      <w:r>
+        <w:rPr>
+          <w:rFonts w:ascii="Arial" w:eastAsia="Times New Roman" w:hAnsi="Arial" w:cs="Arial"/>
+          <w:color w:val="555555"/>
+          <w:sz w:val="21"/>
+          <w:szCs w:val="21"/>
+          <w:lang w:eastAsia="pt-BR"/>
+        </w:rPr>
+        <w:t>JavaScript</w:t>
+      </w:r>
+      <w:proofErr w:type="spellEnd"/>
+      <w:r>
+        <w:rPr>
+          <w:rFonts w:ascii="Arial" w:eastAsia="Times New Roman" w:hAnsi="Arial" w:cs="Arial"/>
+          <w:color w:val="555555"/>
+          <w:sz w:val="21"/>
+          <w:szCs w:val="21"/>
+          <w:lang w:eastAsia="pt-BR"/>
+        </w:rPr>
+        <w:t xml:space="preserve"> e CSS 3;</w:t>
+      </w:r>
+    </w:p>
+    <w:p>
+      <w:pPr>
+        <w:shd w:val="clear" w:color="auto" w:fill="FFFFFF"/>
+        <w:spacing w:after="0" w:line="360" w:lineRule="atLeast"/>
+        <w:textAlignment w:val="baseline"/>
+        <w:outlineLvl w:val="2"/>
+        <w:rPr>
+          <w:rFonts w:ascii="Arial" w:eastAsia="Times New Roman" w:hAnsi="Arial" w:cs="Arial"/>
+          <w:color w:val="555555"/>
+          <w:sz w:val="21"/>
+          <w:szCs w:val="21"/>
+          <w:lang w:eastAsia="pt-BR"/>
+        </w:rPr>
+      </w:pPr>
+    </w:p>
+    <w:p>
+      <w:pPr>
+        <w:shd w:val="clear" w:color="auto" w:fill="FFFFFF"/>
+        <w:spacing w:after="0" w:line="360" w:lineRule="atLeast"/>
+        <w:textAlignment w:val="baseline"/>
+        <w:outlineLvl w:val="2"/>
+        <w:rPr>
+          <w:rFonts w:ascii="Arial" w:eastAsia="Times New Roman" w:hAnsi="Arial" w:cs="Arial"/>
+          <w:color w:val="555555"/>
+          <w:sz w:val="21"/>
+          <w:szCs w:val="21"/>
+          <w:lang w:eastAsia="pt-BR"/>
+        </w:rPr>
+      </w:pPr>
+      <w:r>
+        <w:rPr>
+          <w:rFonts w:ascii="Arial" w:eastAsia="Times New Roman" w:hAnsi="Arial" w:cs="Arial"/>
+          <w:color w:val="555555"/>
+          <w:sz w:val="21"/>
+          <w:szCs w:val="21"/>
+          <w:lang w:eastAsia="pt-BR"/>
+        </w:rPr>
+        <w:t>Photoshop para Design,</w:t>
+      </w:r>
+    </w:p>
+    <w:p>
+      <w:pPr>
+        <w:shd w:val="clear" w:color="auto" w:fill="FFFFFF"/>
+        <w:spacing w:after="0" w:line="360" w:lineRule="atLeast"/>
+        <w:textAlignment w:val="baseline"/>
+        <w:outlineLvl w:val="2"/>
+        <w:rPr>
+          <w:rFonts w:ascii="Arial" w:eastAsia="Times New Roman" w:hAnsi="Arial" w:cs="Arial"/>
+          <w:color w:val="555555"/>
+          <w:sz w:val="21"/>
+          <w:szCs w:val="21"/>
+          <w:lang w:eastAsia="pt-BR"/>
+        </w:rPr>
+      </w:pPr>
+    </w:p>
+    <w:p>
+      <w:pPr>
+        <w:shd w:val="clear" w:color="auto" w:fill="FFFFFF"/>
+        <w:spacing w:after="0" w:line="360" w:lineRule="atLeast"/>
+        <w:textAlignment w:val="baseline"/>
+        <w:outlineLvl w:val="2"/>
+        <w:rPr>
+          <w:rFonts w:ascii="Arial" w:eastAsia="Times New Roman" w:hAnsi="Arial" w:cs="Arial"/>
+          <w:color w:val="555555"/>
+          <w:sz w:val="21"/>
+          <w:szCs w:val="21"/>
+          <w:lang w:eastAsia="pt-BR"/>
+        </w:rPr>
+      </w:pPr>
+    </w:p>
+    <w:p>
+      <w:pPr>
+        <w:shd w:val="clear" w:color="auto" w:fill="FFFFFF"/>
+        <w:spacing w:after="0" w:line="360" w:lineRule="atLeast"/>
+        <w:textAlignment w:val="baseline"/>
+        <w:outlineLvl w:val="2"/>
+        <w:rPr>
+          <w:rFonts w:ascii="Arial" w:eastAsia="Times New Roman" w:hAnsi="Arial" w:cs="Arial"/>
+          <w:b/>
+          <w:bCs/>
+          <w:color w:val="1A557B"/>
+          <w:sz w:val="38"/>
+          <w:szCs w:val="38"/>
+          <w:lang w:eastAsia="pt-BR"/>
+        </w:rPr>
+      </w:pPr>
+      <w:r>
+        <w:rPr>
+          <w:rFonts w:ascii="Arial" w:eastAsia="Times New Roman" w:hAnsi="Arial" w:cs="Arial"/>
+          <w:b/>
+          <w:bCs/>
+          <w:color w:val="1A557B"/>
+          <w:sz w:val="38"/>
+          <w:szCs w:val="38"/>
+          <w:lang w:eastAsia="pt-BR"/>
+        </w:rPr>
+        <w:t>5.</w:t>
+      </w:r>
+      <w:r>
+        <w:rPr>
+          <w:rFonts w:ascii="Arial" w:eastAsia="Times New Roman" w:hAnsi="Arial" w:cs="Arial"/>
+          <w:b/>
+          <w:bCs/>
+          <w:color w:val="1A557B"/>
+          <w:sz w:val="38"/>
+          <w:szCs w:val="38"/>
+          <w:lang w:eastAsia="pt-BR"/>
+        </w:rPr>
+        <w:t>4</w:t>
+      </w:r>
+      <w:r>
+        <w:rPr>
+          <w:rFonts w:ascii="Arial" w:eastAsia="Times New Roman" w:hAnsi="Arial" w:cs="Arial"/>
+          <w:b/>
+          <w:bCs/>
+          <w:color w:val="1A557B"/>
+          <w:sz w:val="38"/>
+          <w:szCs w:val="38"/>
+          <w:lang w:eastAsia="pt-BR"/>
+        </w:rPr>
+        <w:t>   Divulgação</w:t>
+      </w:r>
+    </w:p>
+    <w:p>
+      <w:pPr>
+        <w:shd w:val="clear" w:color="auto" w:fill="FFFFFF"/>
+        <w:spacing w:after="0" w:line="360" w:lineRule="atLeast"/>
+        <w:textAlignment w:val="baseline"/>
+        <w:outlineLvl w:val="2"/>
+        <w:rPr>
+          <w:rFonts w:ascii="Arial" w:eastAsia="Times New Roman" w:hAnsi="Arial" w:cs="Arial"/>
+          <w:b/>
+          <w:bCs/>
+          <w:color w:val="1A557B"/>
+          <w:sz w:val="38"/>
+          <w:szCs w:val="38"/>
+          <w:lang w:eastAsia="pt-BR"/>
+        </w:rPr>
+      </w:pPr>
+    </w:p>
+    <w:p>
+      <w:pPr>
+        <w:spacing w:after="0" w:line="315" w:lineRule="atLeast"/>
+        <w:textAlignment w:val="baseline"/>
+        <w:rPr>
+          <w:rFonts w:ascii="Arial" w:eastAsia="Times New Roman" w:hAnsi="Arial" w:cs="Arial"/>
+          <w:color w:val="555555"/>
+          <w:sz w:val="21"/>
+          <w:szCs w:val="21"/>
+          <w:lang w:eastAsia="pt-BR"/>
+        </w:rPr>
+      </w:pPr>
+    </w:p>
+    <w:p>
+      <w:pPr>
+        <w:spacing w:after="0" w:line="315" w:lineRule="atLeast"/>
+        <w:textAlignment w:val="baseline"/>
+        <w:rPr>
+          <w:rFonts w:ascii="Arial" w:eastAsia="Times New Roman" w:hAnsi="Arial" w:cs="Arial"/>
+          <w:color w:val="555555"/>
+          <w:sz w:val="21"/>
+          <w:szCs w:val="21"/>
+          <w:lang w:eastAsia="pt-BR"/>
+        </w:rPr>
+      </w:pPr>
+    </w:p>
+    <w:p>
+      <w:pPr>
+        <w:shd w:val="clear" w:color="auto" w:fill="FFFFFF"/>
+        <w:spacing w:after="0" w:line="360" w:lineRule="atLeast"/>
+        <w:textAlignment w:val="baseline"/>
+        <w:outlineLvl w:val="2"/>
+        <w:rPr>
+          <w:rFonts w:ascii="Arial" w:eastAsia="Times New Roman" w:hAnsi="Arial" w:cs="Arial"/>
+          <w:b/>
+          <w:bCs/>
+          <w:color w:val="1A557B"/>
+          <w:sz w:val="38"/>
+          <w:szCs w:val="38"/>
+          <w:lang w:eastAsia="pt-BR"/>
+        </w:rPr>
+      </w:pPr>
+      <w:bookmarkStart w:id="9" w:name="_Toc399839198"/>
+      <w:bookmarkEnd w:id="9"/>
+      <w:r>
+        <w:rPr>
+          <w:rFonts w:ascii="Arial" w:eastAsia="Times New Roman" w:hAnsi="Arial" w:cs="Arial"/>
+          <w:b/>
+          <w:bCs/>
+          <w:color w:val="1A557B"/>
+          <w:sz w:val="38"/>
+          <w:szCs w:val="38"/>
+          <w:lang w:eastAsia="pt-BR"/>
+        </w:rPr>
+        <w:t>5.</w:t>
+      </w:r>
+      <w:r>
+        <w:rPr>
+          <w:rFonts w:ascii="Arial" w:eastAsia="Times New Roman" w:hAnsi="Arial" w:cs="Arial"/>
+          <w:b/>
+          <w:bCs/>
+          <w:color w:val="1A557B"/>
+          <w:sz w:val="38"/>
+          <w:szCs w:val="38"/>
+          <w:lang w:eastAsia="pt-BR"/>
+        </w:rPr>
+        <w:t>5</w:t>
+      </w:r>
+      <w:r>
+        <w:rPr>
+          <w:rFonts w:ascii="Arial" w:eastAsia="Times New Roman" w:hAnsi="Arial" w:cs="Arial"/>
+          <w:b/>
+          <w:bCs/>
+          <w:color w:val="1A557B"/>
+          <w:sz w:val="38"/>
+          <w:szCs w:val="38"/>
+          <w:lang w:eastAsia="pt-BR"/>
+        </w:rPr>
+        <w:t> </w:t>
+      </w:r>
+      <w:proofErr w:type="gramStart"/>
+      <w:r>
+        <w:rPr>
+          <w:rFonts w:ascii="Arial" w:eastAsia="Times New Roman" w:hAnsi="Arial" w:cs="Arial"/>
+          <w:b/>
+          <w:bCs/>
+          <w:color w:val="1A557B"/>
+          <w:sz w:val="38"/>
+          <w:szCs w:val="38"/>
+          <w:lang w:eastAsia="pt-BR"/>
+        </w:rPr>
+        <w:t>  Operacional</w:t>
+      </w:r>
+      <w:proofErr w:type="gramEnd"/>
+    </w:p>
+    <w:p>
+      <w:pPr>
+        <w:shd w:val="clear" w:color="auto" w:fill="FFFFFF"/>
+        <w:spacing w:after="288" w:line="315" w:lineRule="atLeast"/>
+        <w:textAlignment w:val="baseline"/>
+        <w:rPr>
+          <w:rFonts w:ascii="Arial" w:eastAsia="Times New Roman" w:hAnsi="Arial" w:cs="Arial"/>
+          <w:color w:val="555555"/>
+          <w:sz w:val="21"/>
+          <w:szCs w:val="21"/>
+          <w:lang w:eastAsia="pt-BR"/>
+        </w:rPr>
+      </w:pPr>
+      <w:r>
+        <w:rPr>
+          <w:rFonts w:ascii="Arial" w:eastAsia="Times New Roman" w:hAnsi="Arial" w:cs="Arial"/>
+          <w:color w:val="555555"/>
+          <w:sz w:val="21"/>
+          <w:szCs w:val="21"/>
+          <w:lang w:eastAsia="pt-BR"/>
+        </w:rPr>
+        <w:t>Descrição macro das principais atividades que serão realizadas pela equipe operacional.</w:t>
+      </w:r>
+    </w:p>
+    <w:p>
+      <w:pPr>
+        <w:numPr>
+          <w:ilvl w:val="0"/>
+          <w:numId w:val="8"/>
+        </w:numPr>
+        <w:spacing w:after="0" w:line="315" w:lineRule="atLeast"/>
+        <w:ind w:left="0"/>
+        <w:textAlignment w:val="baseline"/>
+        <w:rPr>
+          <w:rFonts w:ascii="Arial" w:eastAsia="Times New Roman" w:hAnsi="Arial" w:cs="Arial"/>
+          <w:color w:val="555555"/>
+          <w:sz w:val="21"/>
+          <w:szCs w:val="21"/>
+          <w:lang w:eastAsia="pt-BR"/>
+        </w:rPr>
+      </w:pPr>
+      <w:r>
+        <w:rPr>
+          <w:rFonts w:ascii="Arial" w:eastAsia="Times New Roman" w:hAnsi="Arial" w:cs="Arial"/>
+          <w:b/>
+          <w:bCs/>
+          <w:color w:val="555555"/>
+          <w:sz w:val="21"/>
+          <w:szCs w:val="21"/>
+          <w:bdr w:val="none" w:sz="0" w:space="0" w:color="auto" w:frame="1"/>
+          <w:lang w:eastAsia="pt-BR"/>
+        </w:rPr>
+        <w:t xml:space="preserve">Levantamento de requisitos: </w:t>
+      </w:r>
+      <w:r>
+        <w:rPr>
+          <w:rFonts w:ascii="Arial" w:eastAsia="Times New Roman" w:hAnsi="Arial" w:cs="Arial"/>
+          <w:bCs/>
+          <w:color w:val="555555"/>
+          <w:sz w:val="21"/>
+          <w:szCs w:val="21"/>
+          <w:bdr w:val="none" w:sz="0" w:space="0" w:color="auto" w:frame="1"/>
+          <w:lang w:eastAsia="pt-BR"/>
+        </w:rPr>
+        <w:t>faremos toda a análise de requisitos necessários para a construção do projeto.</w:t>
+      </w:r>
+    </w:p>
+    <w:p>
+      <w:pPr>
+        <w:numPr>
+          <w:ilvl w:val="0"/>
+          <w:numId w:val="8"/>
+        </w:numPr>
+        <w:spacing w:after="0" w:line="315" w:lineRule="atLeast"/>
+        <w:ind w:left="0"/>
+        <w:textAlignment w:val="baseline"/>
+        <w:rPr>
+          <w:rFonts w:ascii="Arial" w:eastAsia="Times New Roman" w:hAnsi="Arial" w:cs="Arial"/>
+          <w:b/>
+          <w:color w:val="555555"/>
+          <w:sz w:val="21"/>
+          <w:szCs w:val="21"/>
+          <w:lang w:eastAsia="pt-BR"/>
+        </w:rPr>
+      </w:pPr>
+      <w:r>
+        <w:rPr>
+          <w:rFonts w:ascii="Arial" w:eastAsia="Times New Roman" w:hAnsi="Arial" w:cs="Arial"/>
+          <w:b/>
+          <w:color w:val="555555"/>
+          <w:sz w:val="21"/>
+          <w:szCs w:val="21"/>
+          <w:lang w:eastAsia="pt-BR"/>
+        </w:rPr>
+        <w:t>Desenvolvimento do Layout/Design:</w:t>
+      </w:r>
+      <w:r>
+        <w:rPr>
+          <w:rFonts w:ascii="Arial" w:eastAsia="Times New Roman" w:hAnsi="Arial" w:cs="Arial"/>
+          <w:b/>
+          <w:color w:val="555555"/>
+          <w:sz w:val="21"/>
+          <w:szCs w:val="21"/>
+          <w:lang w:eastAsia="pt-BR"/>
+        </w:rPr>
+        <w:t xml:space="preserve"> </w:t>
+      </w:r>
+      <w:r>
+        <w:rPr>
+          <w:rFonts w:ascii="Arial" w:eastAsia="Times New Roman" w:hAnsi="Arial" w:cs="Arial"/>
+          <w:color w:val="555555"/>
+          <w:sz w:val="21"/>
+          <w:szCs w:val="21"/>
+          <w:lang w:eastAsia="pt-BR"/>
+        </w:rPr>
+        <w:t>O designer da equipe fará os layouts e paletas de cores a serem seguidas pelo o resto do projeto.</w:t>
+      </w:r>
+    </w:p>
+    <w:p>
+      <w:pPr>
+        <w:numPr>
+          <w:ilvl w:val="0"/>
+          <w:numId w:val="8"/>
+        </w:numPr>
+        <w:spacing w:after="0" w:line="315" w:lineRule="atLeast"/>
+        <w:ind w:left="0"/>
+        <w:textAlignment w:val="baseline"/>
+        <w:rPr>
+          <w:rFonts w:ascii="Arial" w:eastAsia="Times New Roman" w:hAnsi="Arial" w:cs="Arial"/>
+          <w:b/>
+          <w:color w:val="555555"/>
+          <w:sz w:val="21"/>
+          <w:szCs w:val="21"/>
+          <w:lang w:eastAsia="pt-BR"/>
+        </w:rPr>
+      </w:pPr>
+      <w:r>
+        <w:rPr>
+          <w:rFonts w:ascii="Arial" w:eastAsia="Times New Roman" w:hAnsi="Arial" w:cs="Arial"/>
+          <w:b/>
+          <w:color w:val="555555"/>
+          <w:sz w:val="21"/>
+          <w:szCs w:val="21"/>
+          <w:lang w:eastAsia="pt-BR"/>
+        </w:rPr>
+        <w:t xml:space="preserve">Desenvolvimento Backend: </w:t>
+      </w:r>
+      <w:r>
+        <w:rPr>
+          <w:rFonts w:ascii="Arial" w:eastAsia="Times New Roman" w:hAnsi="Arial" w:cs="Arial"/>
+          <w:color w:val="555555"/>
+          <w:sz w:val="21"/>
+          <w:szCs w:val="21"/>
+          <w:lang w:eastAsia="pt-BR"/>
+        </w:rPr>
+        <w:t xml:space="preserve">A equipe destacada para a construção de backend desenvolvera o mesmo, ligando as </w:t>
+      </w:r>
+      <w:proofErr w:type="spellStart"/>
+      <w:r>
+        <w:rPr>
+          <w:rFonts w:ascii="Arial" w:eastAsia="Times New Roman" w:hAnsi="Arial" w:cs="Arial"/>
+          <w:color w:val="555555"/>
+          <w:sz w:val="21"/>
+          <w:szCs w:val="21"/>
+          <w:lang w:eastAsia="pt-BR"/>
+        </w:rPr>
+        <w:t>api’s</w:t>
+      </w:r>
+      <w:proofErr w:type="spellEnd"/>
+      <w:r>
+        <w:rPr>
+          <w:rFonts w:ascii="Arial" w:eastAsia="Times New Roman" w:hAnsi="Arial" w:cs="Arial"/>
+          <w:color w:val="555555"/>
+          <w:sz w:val="21"/>
+          <w:szCs w:val="21"/>
+          <w:lang w:eastAsia="pt-BR"/>
+        </w:rPr>
+        <w:t xml:space="preserve"> </w:t>
+      </w:r>
+      <w:r>
+        <w:rPr>
+          <w:rFonts w:ascii="Arial" w:eastAsia="Times New Roman" w:hAnsi="Arial" w:cs="Arial"/>
+          <w:color w:val="555555"/>
+          <w:sz w:val="21"/>
+          <w:szCs w:val="21"/>
+          <w:lang w:eastAsia="pt-BR"/>
+        </w:rPr>
+        <w:t>necessária via</w:t>
+      </w:r>
+      <w:r>
+        <w:rPr>
+          <w:rFonts w:ascii="Arial" w:eastAsia="Times New Roman" w:hAnsi="Arial" w:cs="Arial"/>
+          <w:color w:val="555555"/>
+          <w:sz w:val="21"/>
+          <w:szCs w:val="21"/>
+          <w:lang w:eastAsia="pt-BR"/>
+        </w:rPr>
+        <w:t xml:space="preserve"> webservice.</w:t>
+      </w:r>
+    </w:p>
+    <w:p>
+      <w:pPr>
+        <w:numPr>
+          <w:ilvl w:val="0"/>
+          <w:numId w:val="8"/>
+        </w:numPr>
+        <w:spacing w:after="0" w:line="315" w:lineRule="atLeast"/>
+        <w:ind w:left="0"/>
+        <w:textAlignment w:val="baseline"/>
+        <w:rPr>
+          <w:rFonts w:ascii="Arial" w:eastAsia="Times New Roman" w:hAnsi="Arial" w:cs="Arial"/>
+          <w:b/>
+          <w:color w:val="555555"/>
+          <w:sz w:val="21"/>
+          <w:szCs w:val="21"/>
+          <w:lang w:eastAsia="pt-BR"/>
+        </w:rPr>
+      </w:pPr>
+      <w:r>
+        <w:rPr>
+          <w:rFonts w:ascii="Arial" w:eastAsia="Times New Roman" w:hAnsi="Arial" w:cs="Arial"/>
+          <w:b/>
+          <w:color w:val="555555"/>
+          <w:sz w:val="21"/>
+          <w:szCs w:val="21"/>
+          <w:lang w:eastAsia="pt-BR"/>
+        </w:rPr>
+        <w:t xml:space="preserve">Desenvolvimento Frontend: </w:t>
+      </w:r>
+      <w:r>
+        <w:rPr>
+          <w:rFonts w:ascii="Arial" w:eastAsia="Times New Roman" w:hAnsi="Arial" w:cs="Arial"/>
+          <w:color w:val="555555"/>
+          <w:sz w:val="21"/>
+          <w:szCs w:val="21"/>
+          <w:lang w:eastAsia="pt-BR"/>
+        </w:rPr>
+        <w:t xml:space="preserve">A equipe destacada para a construção do </w:t>
+      </w:r>
+      <w:proofErr w:type="spellStart"/>
+      <w:r>
+        <w:rPr>
+          <w:rFonts w:ascii="Arial" w:eastAsia="Times New Roman" w:hAnsi="Arial" w:cs="Arial"/>
+          <w:color w:val="555555"/>
+          <w:sz w:val="21"/>
+          <w:szCs w:val="21"/>
+          <w:lang w:eastAsia="pt-BR"/>
+        </w:rPr>
+        <w:t>frontend</w:t>
+      </w:r>
+      <w:proofErr w:type="spellEnd"/>
+      <w:r>
+        <w:rPr>
+          <w:rFonts w:ascii="Arial" w:eastAsia="Times New Roman" w:hAnsi="Arial" w:cs="Arial"/>
+          <w:color w:val="555555"/>
+          <w:sz w:val="21"/>
+          <w:szCs w:val="21"/>
+          <w:lang w:eastAsia="pt-BR"/>
+        </w:rPr>
+        <w:t xml:space="preserve"> realizara o mesmo seguindo o layout preestabelecido.</w:t>
+      </w:r>
+    </w:p>
+    <w:p>
+      <w:pPr>
+        <w:spacing w:after="0" w:line="315" w:lineRule="atLeast"/>
+        <w:textAlignment w:val="baseline"/>
+        <w:rPr>
+          <w:rFonts w:ascii="Arial" w:eastAsia="Times New Roman" w:hAnsi="Arial" w:cs="Arial"/>
+          <w:color w:val="555555"/>
+          <w:sz w:val="21"/>
+          <w:szCs w:val="21"/>
+          <w:lang w:eastAsia="pt-BR"/>
+        </w:rPr>
+      </w:pPr>
+    </w:p>
+    <w:p>
+      <w:pPr>
+        <w:shd w:val="clear" w:color="auto" w:fill="FFFFFF"/>
+        <w:spacing w:after="0" w:line="360" w:lineRule="atLeast"/>
+        <w:textAlignment w:val="baseline"/>
+        <w:outlineLvl w:val="2"/>
+        <w:rPr>
+          <w:rFonts w:ascii="Arial" w:eastAsia="Times New Roman" w:hAnsi="Arial" w:cs="Arial"/>
+          <w:b/>
+          <w:bCs/>
+          <w:color w:val="1A557B"/>
+          <w:sz w:val="38"/>
+          <w:szCs w:val="38"/>
+          <w:lang w:eastAsia="pt-BR"/>
+        </w:rPr>
+      </w:pPr>
+      <w:bookmarkStart w:id="10" w:name="_Toc399839199"/>
+      <w:bookmarkEnd w:id="10"/>
+      <w:r>
+        <w:rPr>
+          <w:rFonts w:ascii="Arial" w:eastAsia="Times New Roman" w:hAnsi="Arial" w:cs="Arial"/>
+          <w:b/>
+          <w:bCs/>
+          <w:color w:val="1A557B"/>
+          <w:sz w:val="38"/>
+          <w:szCs w:val="38"/>
+          <w:lang w:eastAsia="pt-BR"/>
+        </w:rPr>
+        <w:t>5.</w:t>
+      </w:r>
+      <w:r>
+        <w:rPr>
+          <w:rFonts w:ascii="Arial" w:eastAsia="Times New Roman" w:hAnsi="Arial" w:cs="Arial"/>
+          <w:b/>
+          <w:bCs/>
+          <w:color w:val="1A557B"/>
+          <w:sz w:val="38"/>
+          <w:szCs w:val="38"/>
+          <w:lang w:eastAsia="pt-BR"/>
+        </w:rPr>
+        <w:t>6</w:t>
+      </w:r>
+      <w:r>
+        <w:rPr>
+          <w:rFonts w:ascii="Arial" w:eastAsia="Times New Roman" w:hAnsi="Arial" w:cs="Arial"/>
+          <w:b/>
+          <w:bCs/>
+          <w:color w:val="1A557B"/>
+          <w:sz w:val="38"/>
+          <w:szCs w:val="38"/>
+          <w:lang w:eastAsia="pt-BR"/>
+        </w:rPr>
+        <w:t>         Exclusão de Escopo</w:t>
+      </w:r>
+    </w:p>
+    <w:p>
+      <w:pPr>
+        <w:shd w:val="clear" w:color="auto" w:fill="FFFFFF"/>
+        <w:spacing w:after="0" w:line="360" w:lineRule="atLeast"/>
+        <w:textAlignment w:val="baseline"/>
+        <w:outlineLvl w:val="2"/>
+        <w:rPr>
+          <w:rFonts w:ascii="Arial" w:eastAsia="Times New Roman" w:hAnsi="Arial" w:cs="Arial"/>
+          <w:b/>
+          <w:bCs/>
+          <w:color w:val="1A557B"/>
+          <w:sz w:val="38"/>
+          <w:szCs w:val="38"/>
+          <w:lang w:eastAsia="pt-BR"/>
+        </w:rPr>
+      </w:pPr>
+    </w:p>
+    <w:p>
+      <w:pPr>
         <w:pStyle w:val="PargrafodaLista"/>
         <w:numPr>
           <w:ilvl w:val="0"/>
-          <w:numId w:val="22"/>
+          <w:numId w:val="18"/>
         </w:numPr>
+        <w:spacing w:after="0" w:line="315" w:lineRule="atLeast"/>
+        <w:textAlignment w:val="baseline"/>
+        <w:rPr>
+          <w:rFonts w:ascii="Arial" w:eastAsia="Times New Roman" w:hAnsi="Arial" w:cs="Arial"/>
+          <w:color w:val="555555"/>
+          <w:sz w:val="21"/>
+          <w:szCs w:val="21"/>
+          <w:lang w:eastAsia="pt-BR"/>
+        </w:rPr>
+      </w:pPr>
+      <w:r>
+        <w:rPr>
+          <w:rFonts w:ascii="Arial" w:eastAsia="Times New Roman" w:hAnsi="Arial" w:cs="Arial"/>
+          <w:color w:val="555555"/>
+          <w:sz w:val="21"/>
+          <w:szCs w:val="21"/>
+          <w:lang w:eastAsia="pt-BR"/>
+        </w:rPr>
+        <w:t>Uso da base de dados do cliente (</w:t>
+      </w:r>
+      <w:proofErr w:type="spellStart"/>
+      <w:r>
+        <w:rPr>
+          <w:rFonts w:ascii="Arial" w:eastAsia="Times New Roman" w:hAnsi="Arial" w:cs="Arial"/>
+          <w:color w:val="555555"/>
+          <w:sz w:val="21"/>
+          <w:szCs w:val="21"/>
+          <w:lang w:eastAsia="pt-BR"/>
+        </w:rPr>
+        <w:t>EasyCarros</w:t>
+      </w:r>
+      <w:proofErr w:type="spellEnd"/>
+      <w:r>
+        <w:rPr>
+          <w:rFonts w:ascii="Arial" w:eastAsia="Times New Roman" w:hAnsi="Arial" w:cs="Arial"/>
+          <w:color w:val="555555"/>
+          <w:sz w:val="21"/>
+          <w:szCs w:val="21"/>
+          <w:lang w:eastAsia="pt-BR"/>
+        </w:rPr>
+        <w:t>).</w:t>
+      </w:r>
+    </w:p>
+    <w:p>
+      <w:pPr>
+        <w:pStyle w:val="PargrafodaLista"/>
+        <w:numPr>
+          <w:ilvl w:val="0"/>
+          <w:numId w:val="18"/>
+        </w:numPr>
+        <w:spacing w:after="0" w:line="315" w:lineRule="atLeast"/>
+        <w:textAlignment w:val="baseline"/>
+        <w:rPr>
+          <w:rFonts w:ascii="Arial" w:eastAsia="Times New Roman" w:hAnsi="Arial" w:cs="Arial"/>
+          <w:color w:val="555555"/>
+          <w:sz w:val="21"/>
+          <w:szCs w:val="21"/>
+          <w:lang w:eastAsia="pt-BR"/>
+        </w:rPr>
+      </w:pPr>
+      <w:r>
+        <w:rPr>
+          <w:rFonts w:ascii="Arial" w:eastAsia="Times New Roman" w:hAnsi="Arial" w:cs="Arial"/>
+          <w:color w:val="555555"/>
+          <w:sz w:val="21"/>
+          <w:szCs w:val="21"/>
+          <w:lang w:eastAsia="pt-BR"/>
+        </w:rPr>
+        <w:t xml:space="preserve">Integração com </w:t>
+      </w:r>
+      <w:proofErr w:type="spellStart"/>
+      <w:r>
+        <w:rPr>
+          <w:rFonts w:ascii="Arial" w:eastAsia="Times New Roman" w:hAnsi="Arial" w:cs="Arial"/>
+          <w:color w:val="555555"/>
+          <w:sz w:val="21"/>
+          <w:szCs w:val="21"/>
+          <w:lang w:eastAsia="pt-BR"/>
+        </w:rPr>
+        <w:t>api</w:t>
+      </w:r>
+      <w:proofErr w:type="spellEnd"/>
+      <w:r>
+        <w:rPr>
+          <w:rFonts w:ascii="Arial" w:eastAsia="Times New Roman" w:hAnsi="Arial" w:cs="Arial"/>
+          <w:color w:val="555555"/>
+          <w:sz w:val="21"/>
+          <w:szCs w:val="21"/>
+          <w:lang w:eastAsia="pt-BR"/>
+        </w:rPr>
+        <w:t xml:space="preserve"> da </w:t>
+      </w:r>
+      <w:proofErr w:type="spellStart"/>
+      <w:r>
+        <w:rPr>
+          <w:rFonts w:ascii="Arial" w:eastAsia="Times New Roman" w:hAnsi="Arial" w:cs="Arial"/>
+          <w:color w:val="555555"/>
+          <w:sz w:val="21"/>
+          <w:szCs w:val="21"/>
+          <w:lang w:eastAsia="pt-BR"/>
+        </w:rPr>
+        <w:t>Easy</w:t>
+      </w:r>
+      <w:proofErr w:type="spellEnd"/>
+      <w:r>
+        <w:rPr>
+          <w:rFonts w:ascii="Arial" w:eastAsia="Times New Roman" w:hAnsi="Arial" w:cs="Arial"/>
+          <w:color w:val="555555"/>
+          <w:sz w:val="21"/>
+          <w:szCs w:val="21"/>
+          <w:lang w:eastAsia="pt-BR"/>
+        </w:rPr>
+        <w:t xml:space="preserve"> Carros.</w:t>
+      </w:r>
+    </w:p>
+    <w:p>
+      <w:pPr>
+        <w:pStyle w:val="PargrafodaLista"/>
+        <w:spacing w:after="0" w:line="315" w:lineRule="atLeast"/>
+        <w:textAlignment w:val="baseline"/>
+        <w:rPr>
+          <w:rFonts w:ascii="Arial" w:eastAsia="Times New Roman" w:hAnsi="Arial" w:cs="Arial"/>
+          <w:color w:val="555555"/>
+          <w:sz w:val="21"/>
+          <w:szCs w:val="21"/>
+          <w:lang w:eastAsia="pt-BR"/>
+        </w:rPr>
+      </w:pPr>
+    </w:p>
+    <w:p>
+      <w:pPr>
         <w:shd w:val="clear" w:color="auto" w:fill="FFFFFF"/>
         <w:spacing w:after="0" w:line="360" w:lineRule="atLeast"/>
         <w:textAlignment w:val="baseline"/>
         <w:outlineLvl w:val="2"/>
         <w:rPr>
           <w:rFonts w:ascii="Arial" w:eastAsia="Times New Roman" w:hAnsi="Arial" w:cs="Arial"/>
-          <w:bCs/>
-          <w:color w:val="000000" w:themeColor="text1"/>
-          <w:sz w:val="28"/>
-          <w:szCs w:val="28"/>
-          <w:lang w:eastAsia="pt-BR"/>
-        </w:rPr>
-      </w:pPr>
-      <w:r>
-        <w:rPr>
-          <w:rFonts w:ascii="Arial" w:eastAsia="Times New Roman" w:hAnsi="Arial" w:cs="Arial"/>
-          <w:bCs/>
-          <w:color w:val="000000" w:themeColor="text1"/>
-          <w:sz w:val="28"/>
-          <w:szCs w:val="28"/>
-          <w:lang w:eastAsia="pt-BR"/>
-        </w:rPr>
-        <w:t>Escopo do Produto</w:t>
-      </w:r>
-    </w:p>
-    <w:p>
-      <w:pPr>
-        <w:pStyle w:val="SemEspaamento"/>
-        <w:ind w:firstLine="708"/>
-        <w:rPr>
-          <w:rFonts w:ascii="Arial" w:hAnsi="Arial" w:cs="Arial"/>
-          <w:sz w:val="24"/>
-          <w:szCs w:val="24"/>
-          <w:lang w:eastAsia="pt-BR"/>
-        </w:rPr>
-      </w:pPr>
-      <w:r>
-        <w:rPr>
-          <w:rFonts w:ascii="Arial" w:hAnsi="Arial" w:cs="Arial"/>
-          <w:sz w:val="24"/>
-          <w:szCs w:val="24"/>
-          <w:lang w:eastAsia="pt-BR"/>
-        </w:rPr>
-        <w:t xml:space="preserve">O projeto </w:t>
-      </w:r>
-      <w:r>
-        <w:rPr>
-          <w:rFonts w:ascii="Arial" w:hAnsi="Arial" w:cs="Arial"/>
-          <w:sz w:val="24"/>
-          <w:szCs w:val="24"/>
-          <w:lang w:eastAsia="pt-BR"/>
-        </w:rPr>
-        <w:t>terá</w:t>
-      </w:r>
-      <w:r>
-        <w:rPr>
-          <w:rFonts w:ascii="Arial" w:hAnsi="Arial" w:cs="Arial"/>
-          <w:sz w:val="24"/>
-          <w:szCs w:val="24"/>
-          <w:lang w:eastAsia="pt-BR"/>
-        </w:rPr>
-        <w:t xml:space="preserve"> uma versão web e uma versão mobile nativa.</w:t>
-      </w:r>
-    </w:p>
-    <w:p>
-      <w:pPr>
-        <w:pStyle w:val="SemEspaamento"/>
-        <w:ind w:firstLine="708"/>
-        <w:rPr>
-          <w:rFonts w:ascii="Arial" w:hAnsi="Arial" w:cs="Arial"/>
-          <w:sz w:val="24"/>
-          <w:szCs w:val="24"/>
-          <w:lang w:eastAsia="pt-BR"/>
-        </w:rPr>
-      </w:pPr>
-      <w:bookmarkStart w:id="0" w:name="_Toc399839194"/>
-      <w:bookmarkEnd w:id="0"/>
-      <w:r>
-        <w:rPr>
-          <w:rFonts w:ascii="Arial" w:hAnsi="Arial" w:cs="Arial"/>
-          <w:sz w:val="24"/>
-          <w:szCs w:val="24"/>
-          <w:lang w:eastAsia="pt-BR"/>
-        </w:rPr>
-        <w:t xml:space="preserve">Sua funcionalidade principal será a contestação de multas, onde o usuário (consumidor) irá enviar uma foto da multa com alguns dados chaves e o motivo pelo qual acredita </w:t>
-      </w:r>
-      <w:r>
-        <w:rPr>
-          <w:rFonts w:ascii="Arial" w:hAnsi="Arial" w:cs="Arial"/>
-          <w:sz w:val="24"/>
-          <w:szCs w:val="24"/>
-          <w:lang w:eastAsia="pt-BR"/>
-        </w:rPr>
-        <w:t>que não foi merecedor da mesma, feito isso a aplicação passará</w:t>
-      </w:r>
-      <w:r>
-        <w:rPr>
-          <w:rFonts w:ascii="Arial" w:hAnsi="Arial" w:cs="Arial"/>
-          <w:sz w:val="24"/>
-          <w:szCs w:val="24"/>
-          <w:lang w:eastAsia="pt-BR"/>
-        </w:rPr>
-        <w:t xml:space="preserve"> esses dados para o</w:t>
-      </w:r>
-      <w:r>
-        <w:rPr>
-          <w:rFonts w:ascii="Arial" w:hAnsi="Arial" w:cs="Arial"/>
-          <w:sz w:val="24"/>
-          <w:szCs w:val="24"/>
-          <w:lang w:eastAsia="pt-BR"/>
-        </w:rPr>
-        <w:t xml:space="preserve"> administrador do sistema, que avaliará e autorizará ou não o envio para o</w:t>
-      </w:r>
-      <w:r>
-        <w:rPr>
-          <w:rFonts w:ascii="Arial" w:hAnsi="Arial" w:cs="Arial"/>
-          <w:sz w:val="24"/>
-          <w:szCs w:val="24"/>
-          <w:lang w:eastAsia="pt-BR"/>
-        </w:rPr>
-        <w:t xml:space="preserve"> prestador de serviço credenciado que tomará todas as medidas cabíveis para a resolução do problema.</w:t>
-      </w:r>
-    </w:p>
-    <w:p>
-      <w:pPr>
-        <w:pStyle w:val="SemEspaamento"/>
-        <w:rPr>
-          <w:rFonts w:ascii="Arial" w:hAnsi="Arial" w:cs="Arial"/>
-          <w:sz w:val="24"/>
-          <w:szCs w:val="24"/>
-          <w:lang w:eastAsia="pt-BR"/>
-        </w:rPr>
-      </w:pPr>
-    </w:p>
-    <w:p>
-      <w:pPr>
-        <w:pStyle w:val="SemEspaamento"/>
+          <w:b/>
+          <w:bCs/>
+          <w:color w:val="1A557B"/>
+          <w:sz w:val="38"/>
+          <w:szCs w:val="38"/>
+          <w:lang w:eastAsia="pt-BR"/>
+        </w:rPr>
+      </w:pPr>
+      <w:bookmarkStart w:id="11" w:name="_Toc399839200"/>
+      <w:bookmarkEnd w:id="11"/>
+      <w:r>
+        <w:rPr>
+          <w:rFonts w:ascii="Arial" w:eastAsia="Times New Roman" w:hAnsi="Arial" w:cs="Arial"/>
+          <w:b/>
+          <w:bCs/>
+          <w:color w:val="1A557B"/>
+          <w:sz w:val="38"/>
+          <w:szCs w:val="38"/>
+          <w:lang w:eastAsia="pt-BR"/>
+        </w:rPr>
+        <w:t>6.    Critérios de Aceitação</w:t>
+      </w:r>
+    </w:p>
+    <w:p>
+      <w:pPr>
+        <w:shd w:val="clear" w:color="auto" w:fill="FFFFFF"/>
+        <w:spacing w:after="0" w:line="360" w:lineRule="atLeast"/>
+        <w:textAlignment w:val="baseline"/>
+        <w:outlineLvl w:val="2"/>
+        <w:rPr>
+          <w:rFonts w:ascii="Arial" w:eastAsia="Times New Roman" w:hAnsi="Arial" w:cs="Arial"/>
+          <w:b/>
+          <w:bCs/>
+          <w:color w:val="1A557B"/>
+          <w:sz w:val="38"/>
+          <w:szCs w:val="38"/>
+          <w:lang w:eastAsia="pt-BR"/>
+        </w:rPr>
+      </w:pPr>
+    </w:p>
+    <w:p>
+      <w:pPr>
+        <w:shd w:val="clear" w:color="auto" w:fill="FFFFFF"/>
+        <w:spacing w:after="0" w:line="360" w:lineRule="atLeast"/>
+        <w:textAlignment w:val="baseline"/>
+        <w:outlineLvl w:val="2"/>
+        <w:rPr>
+          <w:rFonts w:ascii="Arial" w:eastAsia="Times New Roman" w:hAnsi="Arial" w:cs="Arial"/>
+          <w:b/>
+          <w:bCs/>
+          <w:color w:val="1A557B"/>
+          <w:sz w:val="38"/>
+          <w:szCs w:val="38"/>
+          <w:lang w:eastAsia="pt-BR"/>
+        </w:rPr>
+      </w:pPr>
+      <w:bookmarkStart w:id="12" w:name="_Toc399839202"/>
+      <w:bookmarkEnd w:id="12"/>
+      <w:r>
+        <w:rPr>
+          <w:rFonts w:ascii="Arial" w:eastAsia="Times New Roman" w:hAnsi="Arial" w:cs="Arial"/>
+          <w:b/>
+          <w:bCs/>
+          <w:color w:val="1A557B"/>
+          <w:sz w:val="38"/>
+          <w:szCs w:val="38"/>
+          <w:lang w:eastAsia="pt-BR"/>
+        </w:rPr>
+        <w:t>6.</w:t>
+      </w:r>
+      <w:r>
+        <w:rPr>
+          <w:rFonts w:ascii="Arial" w:eastAsia="Times New Roman" w:hAnsi="Arial" w:cs="Arial"/>
+          <w:b/>
+          <w:bCs/>
+          <w:color w:val="1A557B"/>
+          <w:sz w:val="38"/>
+          <w:szCs w:val="38"/>
+          <w:lang w:eastAsia="pt-BR"/>
+        </w:rPr>
+        <w:t>1</w:t>
+      </w:r>
+      <w:r>
+        <w:rPr>
+          <w:rFonts w:ascii="Arial" w:eastAsia="Times New Roman" w:hAnsi="Arial" w:cs="Arial"/>
+          <w:b/>
+          <w:bCs/>
+          <w:color w:val="1A557B"/>
+          <w:sz w:val="38"/>
+          <w:szCs w:val="38"/>
+          <w:lang w:eastAsia="pt-BR"/>
+        </w:rPr>
+        <w:t>         Projeto</w:t>
+      </w:r>
+      <w:bookmarkStart w:id="13" w:name="_Toc399839203"/>
+      <w:bookmarkEnd w:id="13"/>
+    </w:p>
+    <w:p>
+      <w:pPr>
+        <w:shd w:val="clear" w:color="auto" w:fill="FFFFFF"/>
+        <w:spacing w:after="0" w:line="360" w:lineRule="atLeast"/>
+        <w:textAlignment w:val="baseline"/>
+        <w:outlineLvl w:val="2"/>
+        <w:rPr>
+          <w:rFonts w:ascii="Arial" w:eastAsia="Times New Roman" w:hAnsi="Arial" w:cs="Arial"/>
+          <w:b/>
+          <w:bCs/>
+          <w:color w:val="1A557B"/>
+          <w:sz w:val="38"/>
+          <w:szCs w:val="38"/>
+          <w:lang w:eastAsia="pt-BR"/>
+        </w:rPr>
+      </w:pPr>
+    </w:p>
+    <w:p>
+      <w:pPr>
+        <w:shd w:val="clear" w:color="auto" w:fill="FFFFFF"/>
+        <w:spacing w:after="0" w:line="360" w:lineRule="atLeast"/>
+        <w:textAlignment w:val="baseline"/>
+        <w:outlineLvl w:val="2"/>
+        <w:rPr>
+          <w:rFonts w:ascii="Arial" w:eastAsia="Times New Roman" w:hAnsi="Arial" w:cs="Arial"/>
+          <w:b/>
+          <w:bCs/>
+          <w:color w:val="1A557B"/>
+          <w:sz w:val="38"/>
+          <w:szCs w:val="38"/>
+          <w:lang w:eastAsia="pt-BR"/>
+        </w:rPr>
+      </w:pPr>
+      <w:proofErr w:type="gramStart"/>
+      <w:r>
+        <w:rPr>
+          <w:rFonts w:ascii="Arial" w:eastAsia="Times New Roman" w:hAnsi="Arial" w:cs="Arial"/>
+          <w:b/>
+          <w:bCs/>
+          <w:color w:val="1A557B"/>
+          <w:sz w:val="38"/>
+          <w:szCs w:val="38"/>
+          <w:lang w:eastAsia="pt-BR"/>
+        </w:rPr>
+        <w:t>7.</w:t>
+      </w:r>
+      <w:r>
+        <w:rPr>
+          <w:rFonts w:ascii="Arial" w:eastAsia="Times New Roman" w:hAnsi="Arial" w:cs="Arial"/>
+          <w:b/>
+          <w:bCs/>
+          <w:color w:val="1A557B"/>
+          <w:sz w:val="38"/>
+          <w:szCs w:val="38"/>
+          <w:lang w:eastAsia="pt-BR"/>
+        </w:rPr>
+        <w:tab/>
+        <w:t>Principais</w:t>
+      </w:r>
+      <w:proofErr w:type="gramEnd"/>
+      <w:r>
+        <w:rPr>
+          <w:rFonts w:ascii="Arial" w:eastAsia="Times New Roman" w:hAnsi="Arial" w:cs="Arial"/>
+          <w:b/>
+          <w:bCs/>
+          <w:color w:val="1A557B"/>
+          <w:sz w:val="38"/>
+          <w:szCs w:val="38"/>
+          <w:lang w:eastAsia="pt-BR"/>
+        </w:rPr>
+        <w:t xml:space="preserve"> entregas, estimativas de tempo e custo</w:t>
+      </w:r>
+    </w:p>
+    <w:p>
+      <w:pPr>
+        <w:spacing w:after="0" w:line="315" w:lineRule="atLeast"/>
+        <w:textAlignment w:val="baseline"/>
+        <w:rPr>
+          <w:rFonts w:ascii="Arial" w:eastAsia="Times New Roman" w:hAnsi="Arial" w:cs="Arial"/>
+          <w:color w:val="555555"/>
+          <w:sz w:val="21"/>
+          <w:szCs w:val="21"/>
+          <w:lang w:eastAsia="pt-BR"/>
+        </w:rPr>
+      </w:pPr>
+    </w:p>
+    <w:p>
+      <w:pPr>
+        <w:pStyle w:val="PargrafodaLista"/>
         <w:numPr>
           <w:ilvl w:val="0"/>
-          <w:numId w:val="22"/>
+          <w:numId w:val="19"/>
         </w:numPr>
-        <w:rPr>
-          <w:rFonts w:ascii="Arial" w:hAnsi="Arial" w:cs="Arial"/>
-          <w:sz w:val="28"/>
-          <w:szCs w:val="28"/>
-          <w:lang w:eastAsia="pt-BR"/>
-        </w:rPr>
-      </w:pPr>
-      <w:r>
-        <w:rPr>
-          <w:rFonts w:ascii="Arial" w:hAnsi="Arial" w:cs="Arial"/>
-          <w:sz w:val="28"/>
-          <w:szCs w:val="28"/>
-          <w:lang w:eastAsia="pt-BR"/>
-        </w:rPr>
-        <w:t xml:space="preserve">Requisitos </w:t>
-      </w:r>
-      <w:r>
-        <w:rPr>
-          <w:rFonts w:ascii="Arial" w:hAnsi="Arial" w:cs="Arial"/>
-          <w:sz w:val="28"/>
-          <w:szCs w:val="28"/>
-          <w:lang w:eastAsia="pt-BR"/>
-        </w:rPr>
-        <w:t>Funcionais</w:t>
-      </w:r>
-    </w:p>
-    <w:p>
-      <w:pPr>
-        <w:pStyle w:val="SemEspaamento"/>
-        <w:ind w:left="720"/>
-        <w:rPr>
-          <w:rFonts w:ascii="Arial" w:hAnsi="Arial" w:cs="Arial"/>
-          <w:sz w:val="24"/>
-          <w:szCs w:val="24"/>
-          <w:lang w:eastAsia="pt-BR"/>
-        </w:rPr>
-      </w:pPr>
-      <w:r>
-        <w:rPr>
-          <w:rFonts w:ascii="Arial" w:hAnsi="Arial" w:cs="Arial"/>
-          <w:sz w:val="24"/>
-          <w:szCs w:val="24"/>
-          <w:lang w:eastAsia="pt-BR"/>
-        </w:rPr>
-        <w:t>RF01- O sistema irá cadastrar cliente</w:t>
-      </w:r>
-      <w:r>
-        <w:rPr>
-          <w:rFonts w:ascii="Arial" w:hAnsi="Arial" w:cs="Arial"/>
-          <w:sz w:val="24"/>
-          <w:szCs w:val="24"/>
-          <w:lang w:eastAsia="pt-BR"/>
-        </w:rPr>
-        <w:t>.</w:t>
-      </w:r>
-    </w:p>
-    <w:p>
-      <w:pPr>
-        <w:pStyle w:val="SemEspaamento"/>
-        <w:ind w:left="720"/>
-        <w:rPr>
-          <w:rFonts w:ascii="Arial" w:hAnsi="Arial" w:cs="Arial"/>
-          <w:sz w:val="24"/>
-          <w:szCs w:val="24"/>
-          <w:lang w:eastAsia="pt-BR"/>
-        </w:rPr>
-      </w:pPr>
-      <w:r>
-        <w:rPr>
-          <w:rFonts w:ascii="Arial" w:hAnsi="Arial" w:cs="Arial"/>
-          <w:sz w:val="24"/>
-          <w:szCs w:val="24"/>
-          <w:lang w:eastAsia="pt-BR"/>
-        </w:rPr>
-        <w:t>RF02- O sistema irá cadastrar administrador</w:t>
-      </w:r>
-      <w:r>
-        <w:rPr>
-          <w:rFonts w:ascii="Arial" w:hAnsi="Arial" w:cs="Arial"/>
-          <w:sz w:val="24"/>
-          <w:szCs w:val="24"/>
-          <w:lang w:eastAsia="pt-BR"/>
-        </w:rPr>
-        <w:t>.</w:t>
-      </w:r>
-    </w:p>
-    <w:p>
-      <w:pPr>
-        <w:pStyle w:val="SemEspaamento"/>
-        <w:ind w:left="720"/>
-        <w:rPr>
-          <w:rFonts w:ascii="Arial" w:hAnsi="Arial" w:cs="Arial"/>
-          <w:sz w:val="24"/>
-          <w:szCs w:val="24"/>
-          <w:lang w:eastAsia="pt-BR"/>
-        </w:rPr>
-      </w:pPr>
-      <w:r>
-        <w:rPr>
-          <w:rFonts w:ascii="Arial" w:hAnsi="Arial" w:cs="Arial"/>
-          <w:sz w:val="24"/>
-          <w:szCs w:val="24"/>
-          <w:lang w:eastAsia="pt-BR"/>
-        </w:rPr>
-        <w:t>RF03- O sistema irá cadastrar prestador de serviços</w:t>
-      </w:r>
-      <w:r>
-        <w:rPr>
-          <w:rFonts w:ascii="Arial" w:hAnsi="Arial" w:cs="Arial"/>
-          <w:sz w:val="24"/>
-          <w:szCs w:val="24"/>
-          <w:lang w:eastAsia="pt-BR"/>
-        </w:rPr>
-        <w:t>.</w:t>
-      </w:r>
-    </w:p>
-    <w:p>
-      <w:pPr>
-        <w:pStyle w:val="SemEspaamento"/>
-        <w:ind w:left="720"/>
-        <w:rPr>
-          <w:rFonts w:ascii="Arial" w:hAnsi="Arial" w:cs="Arial"/>
-          <w:sz w:val="24"/>
-          <w:szCs w:val="24"/>
-          <w:lang w:eastAsia="pt-BR"/>
-        </w:rPr>
-      </w:pPr>
-      <w:r>
-        <w:rPr>
-          <w:rFonts w:ascii="Arial" w:hAnsi="Arial" w:cs="Arial"/>
-          <w:sz w:val="24"/>
-          <w:szCs w:val="24"/>
-          <w:lang w:eastAsia="pt-BR"/>
-        </w:rPr>
-        <w:t xml:space="preserve">RF04- </w:t>
-      </w:r>
-      <w:r>
-        <w:rPr>
-          <w:rFonts w:ascii="Arial" w:hAnsi="Arial" w:cs="Arial"/>
-          <w:sz w:val="24"/>
-          <w:szCs w:val="24"/>
-          <w:lang w:eastAsia="pt-BR"/>
-        </w:rPr>
-        <w:t>O sistema terá a possibilidade de envio de informações ao administrador para contestamento de multas.</w:t>
-      </w:r>
-    </w:p>
-    <w:p>
-      <w:pPr>
-        <w:pStyle w:val="SemEspaamento"/>
-        <w:ind w:left="720"/>
-        <w:rPr>
-          <w:rFonts w:ascii="Arial" w:hAnsi="Arial" w:cs="Arial"/>
-          <w:sz w:val="24"/>
-          <w:szCs w:val="24"/>
-          <w:lang w:eastAsia="pt-BR"/>
-        </w:rPr>
-      </w:pPr>
-      <w:r>
-        <w:rPr>
-          <w:rFonts w:ascii="Arial" w:hAnsi="Arial" w:cs="Arial"/>
-          <w:sz w:val="24"/>
-          <w:szCs w:val="24"/>
-          <w:lang w:eastAsia="pt-BR"/>
-        </w:rPr>
-        <w:t xml:space="preserve">RF05- Para ter acesso ao sistema, qualquer usuário deverá efetuar </w:t>
-      </w:r>
-      <w:proofErr w:type="spellStart"/>
-      <w:r>
-        <w:rPr>
-          <w:rFonts w:ascii="Arial" w:hAnsi="Arial" w:cs="Arial"/>
-          <w:sz w:val="24"/>
-          <w:szCs w:val="24"/>
-          <w:lang w:eastAsia="pt-BR"/>
-        </w:rPr>
-        <w:t>login</w:t>
-      </w:r>
-      <w:proofErr w:type="spellEnd"/>
-      <w:r>
-        <w:rPr>
-          <w:rFonts w:ascii="Arial" w:hAnsi="Arial" w:cs="Arial"/>
-          <w:sz w:val="24"/>
-          <w:szCs w:val="24"/>
-          <w:lang w:eastAsia="pt-BR"/>
-        </w:rPr>
-        <w:t>.</w:t>
-      </w:r>
-    </w:p>
-    <w:p>
-      <w:pPr>
-        <w:pStyle w:val="SemEspaamento"/>
-        <w:ind w:left="720"/>
-        <w:rPr>
-          <w:rFonts w:ascii="Arial" w:hAnsi="Arial" w:cs="Arial"/>
-          <w:sz w:val="24"/>
-          <w:szCs w:val="24"/>
-          <w:lang w:eastAsia="pt-BR"/>
-        </w:rPr>
-      </w:pPr>
-      <w:r>
-        <w:rPr>
-          <w:rFonts w:ascii="Arial" w:hAnsi="Arial" w:cs="Arial"/>
-          <w:sz w:val="24"/>
-          <w:szCs w:val="24"/>
-          <w:lang w:eastAsia="pt-BR"/>
-        </w:rPr>
-        <w:t>RF06- Os prestadores poderão consultar todas as multas enviadas a ele.</w:t>
-      </w:r>
-    </w:p>
-    <w:p>
-      <w:pPr>
-        <w:pStyle w:val="SemEspaamento"/>
-        <w:ind w:left="720"/>
-        <w:rPr>
-          <w:rFonts w:ascii="Arial" w:hAnsi="Arial" w:cs="Arial"/>
-          <w:sz w:val="24"/>
-          <w:szCs w:val="24"/>
-          <w:lang w:eastAsia="pt-BR"/>
-        </w:rPr>
-      </w:pPr>
-      <w:r>
-        <w:rPr>
-          <w:rFonts w:ascii="Arial" w:hAnsi="Arial" w:cs="Arial"/>
-          <w:sz w:val="24"/>
-          <w:szCs w:val="24"/>
-          <w:lang w:eastAsia="pt-BR"/>
-        </w:rPr>
-        <w:t xml:space="preserve">RF07- O administrador poderá consultar todos os contestamentos </w:t>
-      </w:r>
-      <w:r>
-        <w:rPr>
-          <w:rFonts w:ascii="Arial" w:hAnsi="Arial" w:cs="Arial"/>
-          <w:sz w:val="24"/>
-          <w:szCs w:val="24"/>
-          <w:lang w:eastAsia="pt-BR"/>
-        </w:rPr>
-        <w:t>enviado</w:t>
-      </w:r>
-      <w:r>
-        <w:rPr>
-          <w:rFonts w:ascii="Arial" w:hAnsi="Arial" w:cs="Arial"/>
-          <w:sz w:val="24"/>
-          <w:szCs w:val="24"/>
-          <w:lang w:eastAsia="pt-BR"/>
-        </w:rPr>
-        <w:t>s pelos clientes.</w:t>
-      </w:r>
-    </w:p>
-    <w:p>
-      <w:pPr>
-        <w:pStyle w:val="SemEspaamento"/>
-        <w:rPr>
-          <w:rFonts w:ascii="Arial" w:hAnsi="Arial" w:cs="Arial"/>
-          <w:sz w:val="24"/>
-          <w:szCs w:val="24"/>
-          <w:lang w:eastAsia="pt-BR"/>
-        </w:rPr>
-      </w:pPr>
-      <w:bookmarkStart w:id="1" w:name="_GoBack"/>
-      <w:bookmarkEnd w:id="1"/>
-    </w:p>
-    <w:p>
-      <w:pPr>
-        <w:pStyle w:val="SemEspaamento"/>
+        <w:spacing w:after="0" w:line="315" w:lineRule="atLeast"/>
+        <w:textAlignment w:val="baseline"/>
+        <w:rPr>
+          <w:rFonts w:ascii="Arial" w:eastAsia="Times New Roman" w:hAnsi="Arial" w:cs="Arial"/>
+          <w:color w:val="555555"/>
+          <w:sz w:val="21"/>
+          <w:szCs w:val="21"/>
+          <w:lang w:eastAsia="pt-BR"/>
+        </w:rPr>
+      </w:pPr>
+      <w:r>
+        <w:rPr>
+          <w:rFonts w:ascii="Arial" w:eastAsia="Times New Roman" w:hAnsi="Arial" w:cs="Arial"/>
+          <w:color w:val="555555"/>
+          <w:sz w:val="21"/>
+          <w:szCs w:val="21"/>
+          <w:lang w:eastAsia="pt-BR"/>
+        </w:rPr>
+        <w:t>Definiç</w:t>
+      </w:r>
+      <w:r>
+        <w:rPr>
+          <w:rFonts w:ascii="Arial" w:eastAsia="Times New Roman" w:hAnsi="Arial" w:cs="Arial"/>
+          <w:color w:val="555555"/>
+          <w:sz w:val="21"/>
+          <w:szCs w:val="21"/>
+          <w:lang w:eastAsia="pt-BR"/>
+        </w:rPr>
+        <w:t>ão de ideias (briefing)</w:t>
+      </w:r>
+    </w:p>
+    <w:p>
+      <w:pPr>
+        <w:pStyle w:val="PargrafodaLista"/>
         <w:numPr>
           <w:ilvl w:val="0"/>
-          <w:numId w:val="22"/>
+          <w:numId w:val="19"/>
         </w:numPr>
-        <w:rPr>
-          <w:rFonts w:ascii="Arial" w:hAnsi="Arial" w:cs="Arial"/>
-          <w:sz w:val="28"/>
-          <w:szCs w:val="28"/>
-          <w:lang w:eastAsia="pt-BR"/>
-        </w:rPr>
-      </w:pPr>
-      <w:r>
-        <w:rPr>
-          <w:rFonts w:ascii="Arial" w:hAnsi="Arial" w:cs="Arial"/>
-          <w:sz w:val="28"/>
-          <w:szCs w:val="28"/>
-          <w:lang w:eastAsia="pt-BR"/>
-        </w:rPr>
-        <w:t>Requisitos não funcionais</w:t>
-      </w:r>
-    </w:p>
-    <w:p>
-      <w:pPr>
-        <w:pStyle w:val="SemEspaamento"/>
-        <w:ind w:left="720"/>
-        <w:rPr>
-          <w:rFonts w:ascii="Arial" w:hAnsi="Arial" w:cs="Arial"/>
-          <w:sz w:val="24"/>
-          <w:szCs w:val="24"/>
-          <w:lang w:eastAsia="pt-BR"/>
-        </w:rPr>
-      </w:pPr>
-      <w:r>
-        <w:rPr>
-          <w:rFonts w:ascii="Arial" w:hAnsi="Arial" w:cs="Arial"/>
-          <w:sz w:val="24"/>
-          <w:szCs w:val="24"/>
-          <w:lang w:eastAsia="pt-BR"/>
-        </w:rPr>
-        <w:t>RN01- Ter criptografia de informações e segurança de dados.</w:t>
-      </w:r>
-    </w:p>
-    <w:p>
-      <w:pPr>
-        <w:pStyle w:val="SemEspaamento"/>
-        <w:ind w:left="720"/>
-        <w:rPr>
-          <w:rFonts w:ascii="Arial" w:hAnsi="Arial" w:cs="Arial"/>
-          <w:sz w:val="24"/>
-          <w:szCs w:val="24"/>
-          <w:lang w:eastAsia="pt-BR"/>
-        </w:rPr>
-      </w:pPr>
-      <w:r>
-        <w:rPr>
-          <w:rFonts w:ascii="Arial" w:hAnsi="Arial" w:cs="Arial"/>
-          <w:sz w:val="24"/>
-          <w:szCs w:val="24"/>
-          <w:lang w:eastAsia="pt-BR"/>
-        </w:rPr>
-        <w:t>RN02- Site deve carregar em menos de 5s.</w:t>
-      </w:r>
-    </w:p>
-    <w:p>
-      <w:pPr>
-        <w:pStyle w:val="SemEspaamento"/>
-        <w:ind w:left="720"/>
-        <w:rPr>
-          <w:rFonts w:ascii="Arial" w:hAnsi="Arial" w:cs="Arial"/>
-          <w:sz w:val="24"/>
-          <w:szCs w:val="24"/>
-          <w:lang w:eastAsia="pt-BR"/>
-        </w:rPr>
-      </w:pPr>
-      <w:r>
-        <w:rPr>
-          <w:rFonts w:ascii="Arial" w:hAnsi="Arial" w:cs="Arial"/>
-          <w:sz w:val="24"/>
-          <w:szCs w:val="24"/>
-          <w:lang w:eastAsia="pt-BR"/>
-        </w:rPr>
-        <w:t>RN03- Site otimizado para SEO.</w:t>
-      </w:r>
-    </w:p>
-    <w:p>
-      <w:pPr>
-        <w:pStyle w:val="SemEspaamento"/>
-        <w:ind w:left="720"/>
-        <w:rPr>
-          <w:rFonts w:ascii="Arial" w:hAnsi="Arial" w:cs="Arial"/>
-          <w:sz w:val="24"/>
-          <w:szCs w:val="24"/>
-          <w:lang w:eastAsia="pt-BR"/>
-        </w:rPr>
-      </w:pPr>
-      <w:r>
-        <w:rPr>
-          <w:rFonts w:ascii="Arial" w:hAnsi="Arial" w:cs="Arial"/>
-          <w:sz w:val="24"/>
-          <w:szCs w:val="24"/>
-          <w:lang w:eastAsia="pt-BR"/>
-        </w:rPr>
-        <w:t>RN04- Deverá ser desenvolvido em linguagem JAVA.</w:t>
-      </w:r>
-    </w:p>
-    <w:p>
-      <w:pPr>
-        <w:pStyle w:val="SemEspaamento"/>
-        <w:ind w:left="720"/>
-        <w:rPr>
-          <w:rFonts w:ascii="Arial" w:hAnsi="Arial" w:cs="Arial"/>
-          <w:sz w:val="24"/>
-          <w:szCs w:val="24"/>
-          <w:lang w:eastAsia="pt-BR"/>
-        </w:rPr>
-      </w:pPr>
-      <w:r>
-        <w:rPr>
-          <w:rFonts w:ascii="Arial" w:hAnsi="Arial" w:cs="Arial"/>
-          <w:sz w:val="24"/>
-          <w:szCs w:val="24"/>
-          <w:lang w:eastAsia="pt-BR"/>
-        </w:rPr>
-        <w:t>RN05- Site deve ser responsivo.</w:t>
-      </w:r>
-    </w:p>
-    <w:p>
-      <w:pPr>
-        <w:pStyle w:val="SemEspaamento"/>
-        <w:ind w:left="720"/>
-        <w:rPr>
-          <w:rFonts w:ascii="Arial" w:hAnsi="Arial" w:cs="Arial"/>
-          <w:sz w:val="24"/>
-          <w:szCs w:val="24"/>
-          <w:lang w:eastAsia="pt-BR"/>
-        </w:rPr>
-      </w:pPr>
-      <w:r>
-        <w:rPr>
-          <w:rFonts w:ascii="Arial" w:hAnsi="Arial" w:cs="Arial"/>
-          <w:sz w:val="24"/>
-          <w:szCs w:val="24"/>
-          <w:lang w:eastAsia="pt-BR"/>
-        </w:rPr>
-        <w:t>RN06- Deverá possuir interfaces amigáveis e de fácil interação.</w:t>
-      </w:r>
-    </w:p>
-    <w:p>
-      <w:pPr>
-        <w:pStyle w:val="SemEspaamento"/>
-        <w:ind w:left="720"/>
-        <w:rPr>
-          <w:rFonts w:ascii="Arial" w:hAnsi="Arial" w:cs="Arial"/>
-          <w:sz w:val="24"/>
-          <w:szCs w:val="24"/>
-          <w:lang w:eastAsia="pt-BR"/>
-        </w:rPr>
-      </w:pPr>
-    </w:p>
-    <w:p>
-      <w:pPr>
-        <w:pStyle w:val="SemEspaamento"/>
-        <w:ind w:left="720"/>
-        <w:rPr>
-          <w:rFonts w:ascii="Arial" w:hAnsi="Arial" w:cs="Arial"/>
-          <w:sz w:val="24"/>
-          <w:szCs w:val="24"/>
-          <w:lang w:eastAsia="pt-BR"/>
-        </w:rPr>
-      </w:pPr>
+        <w:spacing w:after="0" w:line="315" w:lineRule="atLeast"/>
+        <w:textAlignment w:val="baseline"/>
+        <w:rPr>
+          <w:rFonts w:ascii="Arial" w:eastAsia="Times New Roman" w:hAnsi="Arial" w:cs="Arial"/>
+          <w:color w:val="555555"/>
+          <w:sz w:val="21"/>
+          <w:szCs w:val="21"/>
+          <w:lang w:eastAsia="pt-BR"/>
+        </w:rPr>
+      </w:pPr>
+      <w:r>
+        <w:rPr>
+          <w:rFonts w:ascii="Arial" w:eastAsia="Times New Roman" w:hAnsi="Arial" w:cs="Arial"/>
+          <w:color w:val="555555"/>
+          <w:sz w:val="21"/>
+          <w:szCs w:val="21"/>
+          <w:lang w:eastAsia="pt-BR"/>
+        </w:rPr>
+        <w:t>Distribuição de tarefas.</w:t>
+      </w:r>
+    </w:p>
+    <w:p>
+      <w:pPr>
+        <w:pStyle w:val="PargrafodaLista"/>
+        <w:numPr>
+          <w:ilvl w:val="0"/>
+          <w:numId w:val="19"/>
+        </w:numPr>
+        <w:spacing w:after="0" w:line="315" w:lineRule="atLeast"/>
+        <w:textAlignment w:val="baseline"/>
+        <w:rPr>
+          <w:rFonts w:ascii="Arial" w:eastAsia="Times New Roman" w:hAnsi="Arial" w:cs="Arial"/>
+          <w:color w:val="555555"/>
+          <w:sz w:val="21"/>
+          <w:szCs w:val="21"/>
+          <w:lang w:eastAsia="pt-BR"/>
+        </w:rPr>
+      </w:pPr>
+      <w:r>
+        <w:rPr>
+          <w:rFonts w:ascii="Arial" w:eastAsia="Times New Roman" w:hAnsi="Arial" w:cs="Arial"/>
+          <w:color w:val="555555"/>
+          <w:sz w:val="21"/>
+          <w:szCs w:val="21"/>
+          <w:lang w:eastAsia="pt-BR"/>
+        </w:rPr>
+        <w:t>Documentação.</w:t>
+      </w:r>
+    </w:p>
+    <w:p>
+      <w:pPr>
+        <w:pStyle w:val="PargrafodaLista"/>
+        <w:numPr>
+          <w:ilvl w:val="0"/>
+          <w:numId w:val="19"/>
+        </w:numPr>
+        <w:spacing w:after="0" w:line="315" w:lineRule="atLeast"/>
+        <w:textAlignment w:val="baseline"/>
+        <w:rPr>
+          <w:rFonts w:ascii="Arial" w:eastAsia="Times New Roman" w:hAnsi="Arial" w:cs="Arial"/>
+          <w:color w:val="555555"/>
+          <w:sz w:val="21"/>
+          <w:szCs w:val="21"/>
+          <w:lang w:eastAsia="pt-BR"/>
+        </w:rPr>
+      </w:pPr>
+      <w:r>
+        <w:rPr>
+          <w:rFonts w:ascii="Arial" w:eastAsia="Times New Roman" w:hAnsi="Arial" w:cs="Arial"/>
+          <w:color w:val="555555"/>
+          <w:sz w:val="21"/>
+          <w:szCs w:val="21"/>
+          <w:lang w:eastAsia="pt-BR"/>
+        </w:rPr>
+        <w:lastRenderedPageBreak/>
+        <w:t xml:space="preserve">Protótipo em typeform. </w:t>
+      </w:r>
+    </w:p>
+    <w:p>
+      <w:pPr>
+        <w:pStyle w:val="PargrafodaLista"/>
+        <w:numPr>
+          <w:ilvl w:val="0"/>
+          <w:numId w:val="19"/>
+        </w:numPr>
+        <w:spacing w:after="0" w:line="315" w:lineRule="atLeast"/>
+        <w:textAlignment w:val="baseline"/>
+        <w:rPr>
+          <w:rFonts w:ascii="Arial" w:eastAsia="Times New Roman" w:hAnsi="Arial" w:cs="Arial"/>
+          <w:color w:val="555555"/>
+          <w:sz w:val="21"/>
+          <w:szCs w:val="21"/>
+          <w:lang w:eastAsia="pt-BR"/>
+        </w:rPr>
+      </w:pPr>
+      <w:r>
+        <w:rPr>
+          <w:rFonts w:ascii="Arial" w:eastAsia="Times New Roman" w:hAnsi="Arial" w:cs="Arial"/>
+          <w:color w:val="555555"/>
+          <w:sz w:val="21"/>
+          <w:szCs w:val="21"/>
+          <w:lang w:eastAsia="pt-BR"/>
+        </w:rPr>
+        <w:t>Desenvolvimento de Layouts (web/mobile).</w:t>
+      </w:r>
+    </w:p>
+    <w:p>
+      <w:pPr>
+        <w:pStyle w:val="PargrafodaLista"/>
+        <w:numPr>
+          <w:ilvl w:val="0"/>
+          <w:numId w:val="19"/>
+        </w:numPr>
+        <w:spacing w:after="0" w:line="315" w:lineRule="atLeast"/>
+        <w:textAlignment w:val="baseline"/>
+        <w:rPr>
+          <w:rFonts w:ascii="Arial" w:eastAsia="Times New Roman" w:hAnsi="Arial" w:cs="Arial"/>
+          <w:color w:val="555555"/>
+          <w:sz w:val="21"/>
+          <w:szCs w:val="21"/>
+          <w:lang w:eastAsia="pt-BR"/>
+        </w:rPr>
+      </w:pPr>
+      <w:r>
+        <w:rPr>
+          <w:rFonts w:ascii="Arial" w:eastAsia="Times New Roman" w:hAnsi="Arial" w:cs="Arial"/>
+          <w:color w:val="555555"/>
+          <w:sz w:val="21"/>
+          <w:szCs w:val="21"/>
+          <w:lang w:eastAsia="pt-BR"/>
+        </w:rPr>
+        <w:t>Desenvolvimento backend</w:t>
+      </w:r>
+      <w:r>
+        <w:rPr>
+          <w:rFonts w:ascii="Arial" w:eastAsia="Times New Roman" w:hAnsi="Arial" w:cs="Arial"/>
+          <w:color w:val="555555"/>
+          <w:sz w:val="21"/>
+          <w:szCs w:val="21"/>
+          <w:lang w:eastAsia="pt-BR"/>
+        </w:rPr>
+        <w:t>.</w:t>
+      </w:r>
+    </w:p>
+    <w:p>
+      <w:pPr>
+        <w:pStyle w:val="PargrafodaLista"/>
+        <w:numPr>
+          <w:ilvl w:val="0"/>
+          <w:numId w:val="19"/>
+        </w:numPr>
+        <w:spacing w:after="0" w:line="315" w:lineRule="atLeast"/>
+        <w:textAlignment w:val="baseline"/>
+        <w:rPr>
+          <w:rFonts w:ascii="Arial" w:eastAsia="Times New Roman" w:hAnsi="Arial" w:cs="Arial"/>
+          <w:color w:val="555555"/>
+          <w:sz w:val="21"/>
+          <w:szCs w:val="21"/>
+          <w:lang w:eastAsia="pt-BR"/>
+        </w:rPr>
+      </w:pPr>
+      <w:r>
+        <w:rPr>
+          <w:rFonts w:ascii="Arial" w:eastAsia="Times New Roman" w:hAnsi="Arial" w:cs="Arial"/>
+          <w:color w:val="555555"/>
+          <w:sz w:val="21"/>
+          <w:szCs w:val="21"/>
+          <w:lang w:eastAsia="pt-BR"/>
+        </w:rPr>
+        <w:t>Teste do backend.</w:t>
+      </w:r>
+    </w:p>
+    <w:p>
+      <w:pPr>
+        <w:pStyle w:val="PargrafodaLista"/>
+        <w:numPr>
+          <w:ilvl w:val="0"/>
+          <w:numId w:val="19"/>
+        </w:numPr>
+        <w:spacing w:after="0" w:line="315" w:lineRule="atLeast"/>
+        <w:textAlignment w:val="baseline"/>
+        <w:rPr>
+          <w:rFonts w:ascii="Arial" w:eastAsia="Times New Roman" w:hAnsi="Arial" w:cs="Arial"/>
+          <w:color w:val="555555"/>
+          <w:sz w:val="21"/>
+          <w:szCs w:val="21"/>
+          <w:lang w:eastAsia="pt-BR"/>
+        </w:rPr>
+      </w:pPr>
+      <w:r>
+        <w:rPr>
+          <w:rFonts w:ascii="Arial" w:eastAsia="Times New Roman" w:hAnsi="Arial" w:cs="Arial"/>
+          <w:color w:val="555555"/>
+          <w:sz w:val="21"/>
+          <w:szCs w:val="21"/>
+          <w:lang w:eastAsia="pt-BR"/>
+        </w:rPr>
+        <w:t>Desenvolvimento das UI web &amp; mobile</w:t>
+      </w:r>
+      <w:r>
+        <w:rPr>
+          <w:rFonts w:ascii="Arial" w:eastAsia="Times New Roman" w:hAnsi="Arial" w:cs="Arial"/>
+          <w:color w:val="555555"/>
+          <w:sz w:val="21"/>
+          <w:szCs w:val="21"/>
+          <w:lang w:eastAsia="pt-BR"/>
+        </w:rPr>
+        <w:t>.</w:t>
+      </w:r>
+    </w:p>
+    <w:p>
+      <w:pPr>
+        <w:pStyle w:val="PargrafodaLista"/>
+        <w:numPr>
+          <w:ilvl w:val="0"/>
+          <w:numId w:val="19"/>
+        </w:numPr>
+        <w:spacing w:after="0" w:line="315" w:lineRule="atLeast"/>
+        <w:textAlignment w:val="baseline"/>
+        <w:rPr>
+          <w:rFonts w:ascii="Arial" w:eastAsia="Times New Roman" w:hAnsi="Arial" w:cs="Arial"/>
+          <w:color w:val="555555"/>
+          <w:sz w:val="21"/>
+          <w:szCs w:val="21"/>
+          <w:lang w:eastAsia="pt-BR"/>
+        </w:rPr>
+      </w:pPr>
+      <w:r>
+        <w:rPr>
+          <w:rFonts w:ascii="Arial" w:eastAsia="Times New Roman" w:hAnsi="Arial" w:cs="Arial"/>
+          <w:color w:val="555555"/>
+          <w:sz w:val="21"/>
+          <w:szCs w:val="21"/>
+          <w:lang w:eastAsia="pt-BR"/>
+        </w:rPr>
+        <w:t>Teste da aplicação.</w:t>
+      </w:r>
+    </w:p>
+    <w:p>
+      <w:pPr>
+        <w:pStyle w:val="PargrafodaLista"/>
+        <w:numPr>
+          <w:ilvl w:val="0"/>
+          <w:numId w:val="19"/>
+        </w:numPr>
+        <w:spacing w:after="0" w:line="315" w:lineRule="atLeast"/>
+        <w:textAlignment w:val="baseline"/>
+        <w:rPr>
+          <w:rFonts w:ascii="Arial" w:eastAsia="Times New Roman" w:hAnsi="Arial" w:cs="Arial"/>
+          <w:color w:val="555555"/>
+          <w:sz w:val="21"/>
+          <w:szCs w:val="21"/>
+          <w:lang w:eastAsia="pt-BR"/>
+        </w:rPr>
+      </w:pPr>
+      <w:r>
+        <w:rPr>
+          <w:rFonts w:ascii="Arial" w:eastAsia="Times New Roman" w:hAnsi="Arial" w:cs="Arial"/>
+          <w:color w:val="555555"/>
+          <w:sz w:val="21"/>
+          <w:szCs w:val="21"/>
+          <w:lang w:eastAsia="pt-BR"/>
+        </w:rPr>
+        <w:t>Entrega do Projeto.</w:t>
+      </w:r>
+    </w:p>
+    <w:p>
+      <w:pPr>
+        <w:shd w:val="clear" w:color="auto" w:fill="FFFFFF"/>
+        <w:spacing w:after="0" w:line="360" w:lineRule="atLeast"/>
+        <w:textAlignment w:val="baseline"/>
+        <w:outlineLvl w:val="2"/>
+        <w:rPr>
+          <w:rFonts w:ascii="Arial" w:eastAsia="Times New Roman" w:hAnsi="Arial" w:cs="Arial"/>
+          <w:b/>
+          <w:bCs/>
+          <w:color w:val="1A557B"/>
+          <w:sz w:val="38"/>
+          <w:szCs w:val="38"/>
+          <w:lang w:eastAsia="pt-BR"/>
+        </w:rPr>
+      </w:pPr>
+      <w:bookmarkStart w:id="14" w:name="_Toc399839204"/>
+      <w:bookmarkEnd w:id="14"/>
+    </w:p>
+    <w:p>
+      <w:pPr>
+        <w:shd w:val="clear" w:color="auto" w:fill="FFFFFF"/>
+        <w:spacing w:after="0" w:line="360" w:lineRule="atLeast"/>
+        <w:textAlignment w:val="baseline"/>
+        <w:outlineLvl w:val="2"/>
+        <w:rPr>
+          <w:rFonts w:ascii="Arial" w:eastAsia="Times New Roman" w:hAnsi="Arial" w:cs="Arial"/>
+          <w:b/>
+          <w:bCs/>
+          <w:color w:val="1A557B"/>
+          <w:sz w:val="38"/>
+          <w:szCs w:val="38"/>
+          <w:lang w:eastAsia="pt-BR"/>
+        </w:rPr>
+      </w:pPr>
+      <w:r>
+        <w:rPr>
+          <w:rFonts w:ascii="Arial" w:eastAsia="Times New Roman" w:hAnsi="Arial" w:cs="Arial"/>
+          <w:b/>
+          <w:bCs/>
+          <w:color w:val="1A557B"/>
+          <w:sz w:val="38"/>
+          <w:szCs w:val="38"/>
+          <w:lang w:eastAsia="pt-BR"/>
+        </w:rPr>
+        <w:t xml:space="preserve">8.    Matriz de Funções </w:t>
+      </w:r>
+      <w:proofErr w:type="gramStart"/>
+      <w:r>
+        <w:rPr>
+          <w:rFonts w:ascii="Arial" w:eastAsia="Times New Roman" w:hAnsi="Arial" w:cs="Arial"/>
+          <w:b/>
+          <w:bCs/>
+          <w:color w:val="1A557B"/>
+          <w:sz w:val="38"/>
+          <w:szCs w:val="38"/>
+          <w:lang w:eastAsia="pt-BR"/>
+        </w:rPr>
+        <w:t>x</w:t>
+      </w:r>
+      <w:proofErr w:type="gramEnd"/>
+      <w:r>
+        <w:rPr>
+          <w:rFonts w:ascii="Arial" w:eastAsia="Times New Roman" w:hAnsi="Arial" w:cs="Arial"/>
+          <w:b/>
+          <w:bCs/>
+          <w:color w:val="1A557B"/>
+          <w:sz w:val="38"/>
+          <w:szCs w:val="38"/>
+          <w:lang w:eastAsia="pt-BR"/>
+        </w:rPr>
+        <w:t xml:space="preserve"> Responsabilidades</w:t>
+      </w:r>
+    </w:p>
+    <w:p>
+      <w:pPr>
+        <w:pStyle w:val="PargrafodaLista"/>
+        <w:numPr>
+          <w:ilvl w:val="0"/>
+          <w:numId w:val="24"/>
+        </w:numPr>
+        <w:spacing w:after="0" w:line="315" w:lineRule="atLeast"/>
+        <w:textAlignment w:val="baseline"/>
+        <w:rPr>
+          <w:rFonts w:ascii="Arial" w:eastAsia="Times New Roman" w:hAnsi="Arial" w:cs="Arial"/>
+          <w:color w:val="555555"/>
+          <w:sz w:val="21"/>
+          <w:szCs w:val="21"/>
+          <w:lang w:eastAsia="pt-BR"/>
+        </w:rPr>
+      </w:pPr>
+      <w:r>
+        <w:rPr>
+          <w:rFonts w:ascii="Arial" w:eastAsia="Times New Roman" w:hAnsi="Arial" w:cs="Arial"/>
+          <w:color w:val="555555"/>
+          <w:sz w:val="21"/>
+          <w:szCs w:val="21"/>
+          <w:lang w:eastAsia="pt-BR"/>
+        </w:rPr>
+        <w:t>EAP</w:t>
+      </w:r>
+    </w:p>
+    <w:p>
+      <w:pPr>
+        <w:pStyle w:val="PargrafodaLista"/>
+        <w:numPr>
+          <w:ilvl w:val="0"/>
+          <w:numId w:val="24"/>
+        </w:numPr>
+        <w:spacing w:after="0" w:line="315" w:lineRule="atLeast"/>
+        <w:textAlignment w:val="baseline"/>
+        <w:rPr>
+          <w:rFonts w:ascii="Arial" w:eastAsia="Times New Roman" w:hAnsi="Arial" w:cs="Arial"/>
+          <w:color w:val="555555"/>
+          <w:sz w:val="21"/>
+          <w:szCs w:val="21"/>
+          <w:lang w:eastAsia="pt-BR"/>
+        </w:rPr>
+      </w:pPr>
+      <w:r>
+        <w:rPr>
+          <w:rFonts w:ascii="Arial" w:eastAsia="Times New Roman" w:hAnsi="Arial" w:cs="Arial"/>
+          <w:color w:val="555555"/>
+          <w:sz w:val="21"/>
+          <w:szCs w:val="21"/>
+          <w:lang w:eastAsia="pt-BR"/>
+        </w:rPr>
+        <w:t>WBS</w:t>
+      </w:r>
+    </w:p>
+    <w:p>
+      <w:pPr>
+        <w:shd w:val="clear" w:color="auto" w:fill="FFFFFF"/>
+        <w:spacing w:after="0" w:line="360" w:lineRule="atLeast"/>
+        <w:textAlignment w:val="baseline"/>
+        <w:outlineLvl w:val="2"/>
+        <w:rPr>
+          <w:rFonts w:ascii="Arial" w:eastAsia="Times New Roman" w:hAnsi="Arial" w:cs="Arial"/>
+          <w:color w:val="555555"/>
+          <w:sz w:val="21"/>
+          <w:szCs w:val="21"/>
+          <w:lang w:eastAsia="pt-BR"/>
+        </w:rPr>
+      </w:pPr>
+    </w:p>
+    <w:p>
+      <w:pPr>
+        <w:shd w:val="clear" w:color="auto" w:fill="FFFFFF"/>
+        <w:spacing w:after="0" w:line="360" w:lineRule="atLeast"/>
+        <w:textAlignment w:val="baseline"/>
+        <w:outlineLvl w:val="2"/>
+        <w:rPr>
+          <w:rFonts w:ascii="Arial" w:eastAsia="Times New Roman" w:hAnsi="Arial" w:cs="Arial"/>
+          <w:b/>
+          <w:bCs/>
+          <w:color w:val="1A557B"/>
+          <w:sz w:val="38"/>
+          <w:szCs w:val="38"/>
+          <w:lang w:eastAsia="pt-BR"/>
+        </w:rPr>
+      </w:pPr>
+      <w:r>
+        <w:rPr>
+          <w:rFonts w:ascii="Arial" w:eastAsia="Times New Roman" w:hAnsi="Arial" w:cs="Arial"/>
+          <w:b/>
+          <w:bCs/>
+          <w:color w:val="1A557B"/>
+          <w:sz w:val="38"/>
+          <w:szCs w:val="38"/>
+          <w:lang w:eastAsia="pt-BR"/>
+        </w:rPr>
+        <w:t>9. Tabela de Requisitos</w:t>
+      </w:r>
+      <w:bookmarkStart w:id="15" w:name="_GoBack"/>
+      <w:bookmarkEnd w:id="15"/>
+    </w:p>
+    <w:p>
+      <w:pPr>
+        <w:pStyle w:val="PargrafodaLista"/>
+        <w:numPr>
+          <w:ilvl w:val="0"/>
+          <w:numId w:val="21"/>
+        </w:numPr>
+        <w:spacing w:after="0" w:line="315" w:lineRule="atLeast"/>
+        <w:textAlignment w:val="baseline"/>
+        <w:rPr>
+          <w:rFonts w:ascii="Arial" w:eastAsia="Times New Roman" w:hAnsi="Arial" w:cs="Arial"/>
+          <w:color w:val="555555"/>
+          <w:sz w:val="21"/>
+          <w:szCs w:val="21"/>
+          <w:lang w:eastAsia="pt-BR"/>
+        </w:rPr>
+      </w:pPr>
+      <w:hyperlink r:id="rId5" w:history="1">
+        <w:r>
+          <w:rPr>
+            <w:rStyle w:val="Hyperlink"/>
+            <w:rFonts w:ascii="Arial" w:eastAsia="Times New Roman" w:hAnsi="Arial" w:cs="Arial"/>
+            <w:sz w:val="21"/>
+            <w:szCs w:val="21"/>
+            <w:lang w:eastAsia="pt-BR"/>
+          </w:rPr>
+          <w:t>TABELA</w:t>
+        </w:r>
+      </w:hyperlink>
+    </w:p>
+    <w:p>
+      <w:pPr>
+        <w:shd w:val="clear" w:color="auto" w:fill="FFFFFF"/>
+        <w:spacing w:after="0" w:line="360" w:lineRule="atLeast"/>
+        <w:textAlignment w:val="baseline"/>
+        <w:outlineLvl w:val="2"/>
+        <w:rPr>
+          <w:rFonts w:ascii="Arial" w:eastAsia="Times New Roman" w:hAnsi="Arial" w:cs="Arial"/>
+          <w:b/>
+          <w:bCs/>
+          <w:color w:val="1A557B"/>
+          <w:sz w:val="38"/>
+          <w:szCs w:val="38"/>
+          <w:lang w:eastAsia="pt-BR"/>
+        </w:rPr>
+      </w:pPr>
+      <w:bookmarkStart w:id="16" w:name="_Toc399839205"/>
+      <w:bookmarkEnd w:id="16"/>
+    </w:p>
+    <w:p>
+      <w:pPr>
+        <w:shd w:val="clear" w:color="auto" w:fill="FFFFFF"/>
+        <w:spacing w:after="0" w:line="360" w:lineRule="atLeast"/>
+        <w:textAlignment w:val="baseline"/>
+        <w:outlineLvl w:val="2"/>
+        <w:rPr>
+          <w:rFonts w:ascii="Arial" w:eastAsia="Times New Roman" w:hAnsi="Arial" w:cs="Arial"/>
+          <w:b/>
+          <w:bCs/>
+          <w:color w:val="1A557B"/>
+          <w:sz w:val="38"/>
+          <w:szCs w:val="38"/>
+          <w:lang w:eastAsia="pt-BR"/>
+        </w:rPr>
+      </w:pPr>
+      <w:r>
+        <w:rPr>
+          <w:rFonts w:ascii="Arial" w:eastAsia="Times New Roman" w:hAnsi="Arial" w:cs="Arial"/>
+          <w:b/>
+          <w:bCs/>
+          <w:color w:val="1A557B"/>
+          <w:sz w:val="38"/>
+          <w:szCs w:val="38"/>
+          <w:lang w:eastAsia="pt-BR"/>
+        </w:rPr>
+        <w:t>10</w:t>
+      </w:r>
+      <w:r>
+        <w:rPr>
+          <w:rFonts w:ascii="Arial" w:eastAsia="Times New Roman" w:hAnsi="Arial" w:cs="Arial"/>
+          <w:b/>
+          <w:bCs/>
+          <w:color w:val="1A557B"/>
+          <w:sz w:val="38"/>
+          <w:szCs w:val="38"/>
+          <w:lang w:eastAsia="pt-BR"/>
+        </w:rPr>
+        <w:t>.    Premissas</w:t>
+      </w:r>
+    </w:p>
+    <w:p>
+      <w:pPr>
+        <w:pStyle w:val="PargrafodaLista"/>
+        <w:numPr>
+          <w:ilvl w:val="0"/>
+          <w:numId w:val="21"/>
+        </w:numPr>
+        <w:spacing w:after="0" w:line="315" w:lineRule="atLeast"/>
+        <w:textAlignment w:val="baseline"/>
+        <w:rPr>
+          <w:rFonts w:ascii="Arial" w:eastAsia="Times New Roman" w:hAnsi="Arial" w:cs="Arial"/>
+          <w:color w:val="555555"/>
+          <w:sz w:val="21"/>
+          <w:szCs w:val="21"/>
+          <w:lang w:eastAsia="pt-BR"/>
+        </w:rPr>
+      </w:pPr>
+      <w:r>
+        <w:rPr>
+          <w:rFonts w:ascii="Arial" w:eastAsia="Times New Roman" w:hAnsi="Arial" w:cs="Arial"/>
+          <w:color w:val="555555"/>
+          <w:sz w:val="21"/>
+          <w:szCs w:val="21"/>
+          <w:lang w:eastAsia="pt-BR"/>
+        </w:rPr>
+        <w:t>Aplicação será de fácil integração com usuário.</w:t>
+      </w:r>
+    </w:p>
+    <w:p>
+      <w:pPr>
+        <w:pStyle w:val="PargrafodaLista"/>
+        <w:numPr>
+          <w:ilvl w:val="0"/>
+          <w:numId w:val="21"/>
+        </w:numPr>
+        <w:spacing w:after="0" w:line="315" w:lineRule="atLeast"/>
+        <w:textAlignment w:val="baseline"/>
+        <w:rPr>
+          <w:rFonts w:ascii="Arial" w:eastAsia="Times New Roman" w:hAnsi="Arial" w:cs="Arial"/>
+          <w:color w:val="555555"/>
+          <w:sz w:val="21"/>
+          <w:szCs w:val="21"/>
+          <w:lang w:eastAsia="pt-BR"/>
+        </w:rPr>
+      </w:pPr>
+      <w:r>
+        <w:rPr>
+          <w:rFonts w:ascii="Arial" w:eastAsia="Times New Roman" w:hAnsi="Arial" w:cs="Arial"/>
+          <w:color w:val="555555"/>
+          <w:sz w:val="21"/>
+          <w:szCs w:val="21"/>
+          <w:lang w:eastAsia="pt-BR"/>
+        </w:rPr>
+        <w:t>Aplicação será responsiva.</w:t>
+      </w:r>
+    </w:p>
+    <w:p>
+      <w:pPr>
+        <w:pStyle w:val="PargrafodaLista"/>
+        <w:numPr>
+          <w:ilvl w:val="0"/>
+          <w:numId w:val="21"/>
+        </w:numPr>
+        <w:spacing w:after="0" w:line="315" w:lineRule="atLeast"/>
+        <w:textAlignment w:val="baseline"/>
+        <w:rPr>
+          <w:rFonts w:ascii="Arial" w:eastAsia="Times New Roman" w:hAnsi="Arial" w:cs="Arial"/>
+          <w:color w:val="555555"/>
+          <w:sz w:val="21"/>
+          <w:szCs w:val="21"/>
+          <w:lang w:eastAsia="pt-BR"/>
+        </w:rPr>
+      </w:pPr>
+      <w:r>
+        <w:rPr>
+          <w:rFonts w:ascii="Arial" w:eastAsia="Times New Roman" w:hAnsi="Arial" w:cs="Arial"/>
+          <w:color w:val="555555"/>
+          <w:sz w:val="21"/>
+          <w:szCs w:val="21"/>
+          <w:lang w:eastAsia="pt-BR"/>
+        </w:rPr>
+        <w:t>Aplicação terá uma versão mobile nativa (Android).</w:t>
+      </w:r>
+    </w:p>
+    <w:p>
+      <w:pPr>
+        <w:pStyle w:val="PargrafodaLista"/>
+        <w:numPr>
+          <w:ilvl w:val="0"/>
+          <w:numId w:val="21"/>
+        </w:numPr>
+        <w:spacing w:after="0" w:line="315" w:lineRule="atLeast"/>
+        <w:textAlignment w:val="baseline"/>
+        <w:rPr>
+          <w:rFonts w:ascii="Arial" w:eastAsia="Times New Roman" w:hAnsi="Arial" w:cs="Arial"/>
+          <w:color w:val="555555"/>
+          <w:sz w:val="21"/>
+          <w:szCs w:val="21"/>
+          <w:lang w:eastAsia="pt-BR"/>
+        </w:rPr>
+      </w:pPr>
+      <w:r>
+        <w:rPr>
+          <w:rFonts w:ascii="Arial" w:eastAsia="Times New Roman" w:hAnsi="Arial" w:cs="Arial"/>
+          <w:color w:val="555555"/>
+          <w:sz w:val="21"/>
+          <w:szCs w:val="21"/>
+          <w:lang w:eastAsia="pt-BR"/>
+        </w:rPr>
+        <w:t>Aplicação estará pronta em sua versão 1.0.0 até o dia (10/12/2016).</w:t>
+      </w:r>
+    </w:p>
+    <w:p>
+      <w:pPr>
+        <w:spacing w:after="0" w:line="315" w:lineRule="atLeast"/>
+        <w:textAlignment w:val="baseline"/>
+        <w:rPr>
+          <w:rFonts w:ascii="Arial" w:eastAsia="Times New Roman" w:hAnsi="Arial" w:cs="Arial"/>
+          <w:color w:val="555555"/>
+          <w:sz w:val="21"/>
+          <w:szCs w:val="21"/>
+          <w:lang w:eastAsia="pt-BR"/>
+        </w:rPr>
+      </w:pPr>
+    </w:p>
+    <w:p>
+      <w:pPr>
+        <w:shd w:val="clear" w:color="auto" w:fill="FFFFFF"/>
+        <w:spacing w:after="0" w:line="360" w:lineRule="atLeast"/>
+        <w:textAlignment w:val="baseline"/>
+        <w:outlineLvl w:val="2"/>
+        <w:rPr>
+          <w:rFonts w:ascii="Arial" w:eastAsia="Times New Roman" w:hAnsi="Arial" w:cs="Arial"/>
+          <w:b/>
+          <w:bCs/>
+          <w:color w:val="1A557B"/>
+          <w:sz w:val="38"/>
+          <w:szCs w:val="38"/>
+          <w:lang w:eastAsia="pt-BR"/>
+        </w:rPr>
+      </w:pPr>
+      <w:bookmarkStart w:id="17" w:name="_Toc399839206"/>
+      <w:bookmarkEnd w:id="17"/>
+      <w:r>
+        <w:rPr>
+          <w:rFonts w:ascii="Arial" w:eastAsia="Times New Roman" w:hAnsi="Arial" w:cs="Arial"/>
+          <w:b/>
+          <w:bCs/>
+          <w:color w:val="1A557B"/>
+          <w:sz w:val="38"/>
+          <w:szCs w:val="38"/>
+          <w:lang w:eastAsia="pt-BR"/>
+        </w:rPr>
+        <w:t>11</w:t>
+      </w:r>
+      <w:r>
+        <w:rPr>
+          <w:rFonts w:ascii="Arial" w:eastAsia="Times New Roman" w:hAnsi="Arial" w:cs="Arial"/>
+          <w:b/>
+          <w:bCs/>
+          <w:color w:val="1A557B"/>
+          <w:sz w:val="38"/>
+          <w:szCs w:val="38"/>
+          <w:lang w:eastAsia="pt-BR"/>
+        </w:rPr>
+        <w:t>. Restrições</w:t>
+      </w:r>
+    </w:p>
+    <w:p>
+      <w:pPr>
+        <w:shd w:val="clear" w:color="auto" w:fill="FFFFFF"/>
+        <w:spacing w:after="0" w:line="360" w:lineRule="atLeast"/>
+        <w:textAlignment w:val="baseline"/>
+        <w:outlineLvl w:val="2"/>
+        <w:rPr>
+          <w:rFonts w:ascii="Arial" w:eastAsia="Times New Roman" w:hAnsi="Arial" w:cs="Arial"/>
+          <w:b/>
+          <w:bCs/>
+          <w:color w:val="1A557B"/>
+          <w:sz w:val="38"/>
+          <w:szCs w:val="38"/>
+          <w:lang w:eastAsia="pt-BR"/>
+        </w:rPr>
+      </w:pPr>
+    </w:p>
+    <w:p>
+      <w:pPr>
+        <w:spacing w:after="0" w:line="315" w:lineRule="atLeast"/>
+        <w:textAlignment w:val="baseline"/>
+        <w:rPr>
+          <w:rFonts w:ascii="Arial" w:eastAsia="Times New Roman" w:hAnsi="Arial" w:cs="Arial"/>
+          <w:color w:val="555555"/>
+          <w:sz w:val="21"/>
+          <w:szCs w:val="21"/>
+          <w:lang w:eastAsia="pt-BR"/>
+        </w:rPr>
+      </w:pPr>
+    </w:p>
+    <w:p>
+      <w:pPr>
+        <w:shd w:val="clear" w:color="auto" w:fill="FFFFFF"/>
+        <w:spacing w:after="0" w:line="360" w:lineRule="atLeast"/>
+        <w:textAlignment w:val="baseline"/>
+        <w:outlineLvl w:val="2"/>
+        <w:rPr>
+          <w:rFonts w:ascii="Arial" w:eastAsia="Times New Roman" w:hAnsi="Arial" w:cs="Arial"/>
+          <w:b/>
+          <w:bCs/>
+          <w:color w:val="1A557B"/>
+          <w:sz w:val="38"/>
+          <w:szCs w:val="38"/>
+          <w:lang w:eastAsia="pt-BR"/>
+        </w:rPr>
+      </w:pPr>
+      <w:bookmarkStart w:id="18" w:name="_Toc399839207"/>
+      <w:bookmarkEnd w:id="18"/>
+      <w:r>
+        <w:rPr>
+          <w:rFonts w:ascii="Arial" w:eastAsia="Times New Roman" w:hAnsi="Arial" w:cs="Arial"/>
+          <w:b/>
+          <w:bCs/>
+          <w:color w:val="1A557B"/>
+          <w:sz w:val="38"/>
+          <w:szCs w:val="38"/>
+          <w:lang w:eastAsia="pt-BR"/>
+        </w:rPr>
+        <w:t>12</w:t>
+      </w:r>
+      <w:r>
+        <w:rPr>
+          <w:rFonts w:ascii="Arial" w:eastAsia="Times New Roman" w:hAnsi="Arial" w:cs="Arial"/>
+          <w:b/>
+          <w:bCs/>
+          <w:color w:val="1A557B"/>
+          <w:sz w:val="38"/>
+          <w:szCs w:val="38"/>
+          <w:lang w:eastAsia="pt-BR"/>
+        </w:rPr>
+        <w:t>. Riscos</w:t>
+      </w:r>
     </w:p>
     <w:p/>
     <w:sectPr>
@@ -1059,95 +2962,6 @@
     </w:lvl>
   </w:abstractNum>
   <w:abstractNum w:abstractNumId="4" w15:restartNumberingAfterBreak="0">
-    <w:nsid w:val="1B8A313D"/>
-    <w:multiLevelType w:val="hybridMultilevel"/>
-    <w:tmpl w:val="1E16BA1E"/>
-    <w:lvl w:ilvl="0" w:tplc="0416000F">
-      <w:start w:val="1"/>
-      <w:numFmt w:val="decimal"/>
-      <w:lvlText w:val="%1."/>
-      <w:lvlJc w:val="left"/>
-      <w:pPr>
-        <w:ind w:left="720" w:hanging="360"/>
-      </w:pPr>
-      <w:rPr>
-        <w:rFonts w:hint="default"/>
-      </w:rPr>
-    </w:lvl>
-    <w:lvl w:ilvl="1" w:tplc="04160019" w:tentative="1">
-      <w:start w:val="1"/>
-      <w:numFmt w:val="lowerLetter"/>
-      <w:lvlText w:val="%2."/>
-      <w:lvlJc w:val="left"/>
-      <w:pPr>
-        <w:ind w:left="1440" w:hanging="360"/>
-      </w:pPr>
-    </w:lvl>
-    <w:lvl w:ilvl="2" w:tplc="0416001B" w:tentative="1">
-      <w:start w:val="1"/>
-      <w:numFmt w:val="lowerRoman"/>
-      <w:lvlText w:val="%3."/>
-      <w:lvlJc w:val="right"/>
-      <w:pPr>
-        <w:ind w:left="2160" w:hanging="180"/>
-      </w:pPr>
-    </w:lvl>
-    <w:lvl w:ilvl="3" w:tplc="0416000F" w:tentative="1">
-      <w:start w:val="1"/>
-      <w:numFmt w:val="decimal"/>
-      <w:lvlText w:val="%4."/>
-      <w:lvlJc w:val="left"/>
-      <w:pPr>
-        <w:ind w:left="2880" w:hanging="360"/>
-      </w:pPr>
-    </w:lvl>
-    <w:lvl w:ilvl="4" w:tplc="04160019" w:tentative="1">
-      <w:start w:val="1"/>
-      <w:numFmt w:val="lowerLetter"/>
-      <w:lvlText w:val="%5."/>
-      <w:lvlJc w:val="left"/>
-      <w:pPr>
-        <w:ind w:left="3600" w:hanging="360"/>
-      </w:pPr>
-    </w:lvl>
-    <w:lvl w:ilvl="5" w:tplc="0416001B" w:tentative="1">
-      <w:start w:val="1"/>
-      <w:numFmt w:val="lowerRoman"/>
-      <w:lvlText w:val="%6."/>
-      <w:lvlJc w:val="right"/>
-      <w:pPr>
-        <w:ind w:left="4320" w:hanging="180"/>
-      </w:pPr>
-    </w:lvl>
-    <w:lvl w:ilvl="6" w:tplc="0416000F" w:tentative="1">
-      <w:start w:val="1"/>
-      <w:numFmt w:val="decimal"/>
-      <w:lvlText w:val="%7."/>
-      <w:lvlJc w:val="left"/>
-      <w:pPr>
-        <w:ind w:left="5040" w:hanging="360"/>
-      </w:pPr>
-    </w:lvl>
-    <w:lvl w:ilvl="7" w:tplc="04160019" w:tentative="1">
-      <w:start w:val="1"/>
-      <w:numFmt w:val="lowerLetter"/>
-      <w:lvlText w:val="%8."/>
-      <w:lvlJc w:val="left"/>
-      <w:pPr>
-        <w:ind w:left="5760" w:hanging="360"/>
-      </w:pPr>
-    </w:lvl>
-    <w:lvl w:ilvl="8" w:tplc="0416001B" w:tentative="1">
-      <w:start w:val="1"/>
-      <w:numFmt w:val="lowerRoman"/>
-      <w:lvlText w:val="%9."/>
-      <w:lvlJc w:val="right"/>
-      <w:pPr>
-        <w:ind w:left="6480" w:hanging="180"/>
-      </w:pPr>
-    </w:lvl>
-  </w:abstractNum>
-  <w:abstractNum w:abstractNumId="5" w15:restartNumberingAfterBreak="0">
     <w:nsid w:val="1CF802B9"/>
     <w:multiLevelType w:val="hybridMultilevel"/>
     <w:tmpl w:val="60540B3E"/>
@@ -1260,7 +3074,7 @@
       </w:rPr>
     </w:lvl>
   </w:abstractNum>
-  <w:abstractNum w:abstractNumId="6" w15:restartNumberingAfterBreak="0">
+  <w:abstractNum w:abstractNumId="5" w15:restartNumberingAfterBreak="0">
     <w:nsid w:val="1F037BF9"/>
     <w:multiLevelType w:val="hybridMultilevel"/>
     <w:tmpl w:val="9148F046"/>
@@ -1346,7 +3160,7 @@
       </w:pPr>
     </w:lvl>
   </w:abstractNum>
-  <w:abstractNum w:abstractNumId="7" w15:restartNumberingAfterBreak="0">
+  <w:abstractNum w:abstractNumId="6" w15:restartNumberingAfterBreak="0">
     <w:nsid w:val="28F919CE"/>
     <w:multiLevelType w:val="multilevel"/>
     <w:tmpl w:val="54C8068E"/>
@@ -1493,6 +3307,92 @@
         <w:rFonts w:ascii="Wingdings" w:hAnsi="Wingdings" w:hint="default"/>
         <w:sz w:val="20"/>
       </w:rPr>
+    </w:lvl>
+  </w:abstractNum>
+  <w:abstractNum w:abstractNumId="7" w15:restartNumberingAfterBreak="0">
+    <w:nsid w:val="29763F95"/>
+    <w:multiLevelType w:val="hybridMultilevel"/>
+    <w:tmpl w:val="CB30A49A"/>
+    <w:lvl w:ilvl="0" w:tplc="0416000F">
+      <w:start w:val="1"/>
+      <w:numFmt w:val="decimal"/>
+      <w:lvlText w:val="%1."/>
+      <w:lvlJc w:val="left"/>
+      <w:pPr>
+        <w:ind w:left="720" w:hanging="360"/>
+      </w:pPr>
+    </w:lvl>
+    <w:lvl w:ilvl="1" w:tplc="04160019" w:tentative="1">
+      <w:start w:val="1"/>
+      <w:numFmt w:val="lowerLetter"/>
+      <w:lvlText w:val="%2."/>
+      <w:lvlJc w:val="left"/>
+      <w:pPr>
+        <w:ind w:left="1440" w:hanging="360"/>
+      </w:pPr>
+    </w:lvl>
+    <w:lvl w:ilvl="2" w:tplc="0416001B" w:tentative="1">
+      <w:start w:val="1"/>
+      <w:numFmt w:val="lowerRoman"/>
+      <w:lvlText w:val="%3."/>
+      <w:lvlJc w:val="right"/>
+      <w:pPr>
+        <w:ind w:left="2160" w:hanging="180"/>
+      </w:pPr>
+    </w:lvl>
+    <w:lvl w:ilvl="3" w:tplc="0416000F" w:tentative="1">
+      <w:start w:val="1"/>
+      <w:numFmt w:val="decimal"/>
+      <w:lvlText w:val="%4."/>
+      <w:lvlJc w:val="left"/>
+      <w:pPr>
+        <w:ind w:left="2880" w:hanging="360"/>
+      </w:pPr>
+    </w:lvl>
+    <w:lvl w:ilvl="4" w:tplc="04160019" w:tentative="1">
+      <w:start w:val="1"/>
+      <w:numFmt w:val="lowerLetter"/>
+      <w:lvlText w:val="%5."/>
+      <w:lvlJc w:val="left"/>
+      <w:pPr>
+        <w:ind w:left="3600" w:hanging="360"/>
+      </w:pPr>
+    </w:lvl>
+    <w:lvl w:ilvl="5" w:tplc="0416001B" w:tentative="1">
+      <w:start w:val="1"/>
+      <w:numFmt w:val="lowerRoman"/>
+      <w:lvlText w:val="%6."/>
+      <w:lvlJc w:val="right"/>
+      <w:pPr>
+        <w:ind w:left="4320" w:hanging="180"/>
+      </w:pPr>
+    </w:lvl>
+    <w:lvl w:ilvl="6" w:tplc="0416000F" w:tentative="1">
+      <w:start w:val="1"/>
+      <w:numFmt w:val="decimal"/>
+      <w:lvlText w:val="%7."/>
+      <w:lvlJc w:val="left"/>
+      <w:pPr>
+        <w:ind w:left="5040" w:hanging="360"/>
+      </w:pPr>
+    </w:lvl>
+    <w:lvl w:ilvl="7" w:tplc="04160019" w:tentative="1">
+      <w:start w:val="1"/>
+      <w:numFmt w:val="lowerLetter"/>
+      <w:lvlText w:val="%8."/>
+      <w:lvlJc w:val="left"/>
+      <w:pPr>
+        <w:ind w:left="5760" w:hanging="360"/>
+      </w:pPr>
+    </w:lvl>
+    <w:lvl w:ilvl="8" w:tplc="0416001B" w:tentative="1">
+      <w:start w:val="1"/>
+      <w:numFmt w:val="lowerRoman"/>
+      <w:lvlText w:val="%9."/>
+      <w:lvlJc w:val="right"/>
+      <w:pPr>
+        <w:ind w:left="6480" w:hanging="180"/>
+      </w:pPr>
     </w:lvl>
   </w:abstractNum>
   <w:abstractNum w:abstractNumId="8" w15:restartNumberingAfterBreak="0">
@@ -2097,6 +3997,92 @@
     </w:lvl>
   </w:abstractNum>
   <w:abstractNum w:abstractNumId="13" w15:restartNumberingAfterBreak="0">
+    <w:nsid w:val="4CFE6AE0"/>
+    <w:multiLevelType w:val="hybridMultilevel"/>
+    <w:tmpl w:val="CF6AB8B4"/>
+    <w:lvl w:ilvl="0" w:tplc="0416000F">
+      <w:start w:val="1"/>
+      <w:numFmt w:val="decimal"/>
+      <w:lvlText w:val="%1."/>
+      <w:lvlJc w:val="left"/>
+      <w:pPr>
+        <w:ind w:left="720" w:hanging="360"/>
+      </w:pPr>
+    </w:lvl>
+    <w:lvl w:ilvl="1" w:tplc="04160019" w:tentative="1">
+      <w:start w:val="1"/>
+      <w:numFmt w:val="lowerLetter"/>
+      <w:lvlText w:val="%2."/>
+      <w:lvlJc w:val="left"/>
+      <w:pPr>
+        <w:ind w:left="1440" w:hanging="360"/>
+      </w:pPr>
+    </w:lvl>
+    <w:lvl w:ilvl="2" w:tplc="0416001B" w:tentative="1">
+      <w:start w:val="1"/>
+      <w:numFmt w:val="lowerRoman"/>
+      <w:lvlText w:val="%3."/>
+      <w:lvlJc w:val="right"/>
+      <w:pPr>
+        <w:ind w:left="2160" w:hanging="180"/>
+      </w:pPr>
+    </w:lvl>
+    <w:lvl w:ilvl="3" w:tplc="0416000F" w:tentative="1">
+      <w:start w:val="1"/>
+      <w:numFmt w:val="decimal"/>
+      <w:lvlText w:val="%4."/>
+      <w:lvlJc w:val="left"/>
+      <w:pPr>
+        <w:ind w:left="2880" w:hanging="360"/>
+      </w:pPr>
+    </w:lvl>
+    <w:lvl w:ilvl="4" w:tplc="04160019" w:tentative="1">
+      <w:start w:val="1"/>
+      <w:numFmt w:val="lowerLetter"/>
+      <w:lvlText w:val="%5."/>
+      <w:lvlJc w:val="left"/>
+      <w:pPr>
+        <w:ind w:left="3600" w:hanging="360"/>
+      </w:pPr>
+    </w:lvl>
+    <w:lvl w:ilvl="5" w:tplc="0416001B" w:tentative="1">
+      <w:start w:val="1"/>
+      <w:numFmt w:val="lowerRoman"/>
+      <w:lvlText w:val="%6."/>
+      <w:lvlJc w:val="right"/>
+      <w:pPr>
+        <w:ind w:left="4320" w:hanging="180"/>
+      </w:pPr>
+    </w:lvl>
+    <w:lvl w:ilvl="6" w:tplc="0416000F" w:tentative="1">
+      <w:start w:val="1"/>
+      <w:numFmt w:val="decimal"/>
+      <w:lvlText w:val="%7."/>
+      <w:lvlJc w:val="left"/>
+      <w:pPr>
+        <w:ind w:left="5040" w:hanging="360"/>
+      </w:pPr>
+    </w:lvl>
+    <w:lvl w:ilvl="7" w:tplc="04160019" w:tentative="1">
+      <w:start w:val="1"/>
+      <w:numFmt w:val="lowerLetter"/>
+      <w:lvlText w:val="%8."/>
+      <w:lvlJc w:val="left"/>
+      <w:pPr>
+        <w:ind w:left="5760" w:hanging="360"/>
+      </w:pPr>
+    </w:lvl>
+    <w:lvl w:ilvl="8" w:tplc="0416001B" w:tentative="1">
+      <w:start w:val="1"/>
+      <w:numFmt w:val="lowerRoman"/>
+      <w:lvlText w:val="%9."/>
+      <w:lvlJc w:val="right"/>
+      <w:pPr>
+        <w:ind w:left="6480" w:hanging="180"/>
+      </w:pPr>
+    </w:lvl>
+  </w:abstractNum>
+  <w:abstractNum w:abstractNumId="14" w15:restartNumberingAfterBreak="0">
     <w:nsid w:val="4EAF4C0E"/>
     <w:multiLevelType w:val="multilevel"/>
     <w:tmpl w:val="F8440A14"/>
@@ -2245,7 +4231,7 @@
       </w:rPr>
     </w:lvl>
   </w:abstractNum>
-  <w:abstractNum w:abstractNumId="14" w15:restartNumberingAfterBreak="0">
+  <w:abstractNum w:abstractNumId="15" w15:restartNumberingAfterBreak="0">
     <w:nsid w:val="571765B1"/>
     <w:multiLevelType w:val="multilevel"/>
     <w:tmpl w:val="FC8AE306"/>
@@ -2394,7 +4380,7 @@
       </w:rPr>
     </w:lvl>
   </w:abstractNum>
-  <w:abstractNum w:abstractNumId="15" w15:restartNumberingAfterBreak="0">
+  <w:abstractNum w:abstractNumId="16" w15:restartNumberingAfterBreak="0">
     <w:nsid w:val="59DD3351"/>
     <w:multiLevelType w:val="multilevel"/>
     <w:tmpl w:val="E36E7CA8"/>
@@ -2507,7 +4493,7 @@
       </w:pPr>
     </w:lvl>
   </w:abstractNum>
-  <w:abstractNum w:abstractNumId="16" w15:restartNumberingAfterBreak="0">
+  <w:abstractNum w:abstractNumId="17" w15:restartNumberingAfterBreak="0">
     <w:nsid w:val="66F45A64"/>
     <w:multiLevelType w:val="hybridMultilevel"/>
     <w:tmpl w:val="08CAA5E6"/>
@@ -2593,7 +4579,7 @@
       </w:pPr>
     </w:lvl>
   </w:abstractNum>
-  <w:abstractNum w:abstractNumId="17" w15:restartNumberingAfterBreak="0">
+  <w:abstractNum w:abstractNumId="18" w15:restartNumberingAfterBreak="0">
     <w:nsid w:val="68D27C42"/>
     <w:multiLevelType w:val="multilevel"/>
     <w:tmpl w:val="88DCE53C"/>
@@ -2742,7 +4728,7 @@
       </w:rPr>
     </w:lvl>
   </w:abstractNum>
-  <w:abstractNum w:abstractNumId="18" w15:restartNumberingAfterBreak="0">
+  <w:abstractNum w:abstractNumId="19" w15:restartNumberingAfterBreak="0">
     <w:nsid w:val="6E684DAA"/>
     <w:multiLevelType w:val="multilevel"/>
     <w:tmpl w:val="7DC8F0C0"/>
@@ -2891,7 +4877,93 @@
       </w:rPr>
     </w:lvl>
   </w:abstractNum>
-  <w:abstractNum w:abstractNumId="19" w15:restartNumberingAfterBreak="0">
+  <w:abstractNum w:abstractNumId="20" w15:restartNumberingAfterBreak="0">
+    <w:nsid w:val="6F1B3A3E"/>
+    <w:multiLevelType w:val="hybridMultilevel"/>
+    <w:tmpl w:val="1AD22BF2"/>
+    <w:lvl w:ilvl="0" w:tplc="0416000F">
+      <w:start w:val="1"/>
+      <w:numFmt w:val="decimal"/>
+      <w:lvlText w:val="%1."/>
+      <w:lvlJc w:val="left"/>
+      <w:pPr>
+        <w:ind w:left="1080" w:hanging="360"/>
+      </w:pPr>
+    </w:lvl>
+    <w:lvl w:ilvl="1" w:tplc="04160019" w:tentative="1">
+      <w:start w:val="1"/>
+      <w:numFmt w:val="lowerLetter"/>
+      <w:lvlText w:val="%2."/>
+      <w:lvlJc w:val="left"/>
+      <w:pPr>
+        <w:ind w:left="1800" w:hanging="360"/>
+      </w:pPr>
+    </w:lvl>
+    <w:lvl w:ilvl="2" w:tplc="0416001B" w:tentative="1">
+      <w:start w:val="1"/>
+      <w:numFmt w:val="lowerRoman"/>
+      <w:lvlText w:val="%3."/>
+      <w:lvlJc w:val="right"/>
+      <w:pPr>
+        <w:ind w:left="2520" w:hanging="180"/>
+      </w:pPr>
+    </w:lvl>
+    <w:lvl w:ilvl="3" w:tplc="0416000F" w:tentative="1">
+      <w:start w:val="1"/>
+      <w:numFmt w:val="decimal"/>
+      <w:lvlText w:val="%4."/>
+      <w:lvlJc w:val="left"/>
+      <w:pPr>
+        <w:ind w:left="3240" w:hanging="360"/>
+      </w:pPr>
+    </w:lvl>
+    <w:lvl w:ilvl="4" w:tplc="04160019" w:tentative="1">
+      <w:start w:val="1"/>
+      <w:numFmt w:val="lowerLetter"/>
+      <w:lvlText w:val="%5."/>
+      <w:lvlJc w:val="left"/>
+      <w:pPr>
+        <w:ind w:left="3960" w:hanging="360"/>
+      </w:pPr>
+    </w:lvl>
+    <w:lvl w:ilvl="5" w:tplc="0416001B" w:tentative="1">
+      <w:start w:val="1"/>
+      <w:numFmt w:val="lowerRoman"/>
+      <w:lvlText w:val="%6."/>
+      <w:lvlJc w:val="right"/>
+      <w:pPr>
+        <w:ind w:left="4680" w:hanging="180"/>
+      </w:pPr>
+    </w:lvl>
+    <w:lvl w:ilvl="6" w:tplc="0416000F" w:tentative="1">
+      <w:start w:val="1"/>
+      <w:numFmt w:val="decimal"/>
+      <w:lvlText w:val="%7."/>
+      <w:lvlJc w:val="left"/>
+      <w:pPr>
+        <w:ind w:left="5400" w:hanging="360"/>
+      </w:pPr>
+    </w:lvl>
+    <w:lvl w:ilvl="7" w:tplc="04160019" w:tentative="1">
+      <w:start w:val="1"/>
+      <w:numFmt w:val="lowerLetter"/>
+      <w:lvlText w:val="%8."/>
+      <w:lvlJc w:val="left"/>
+      <w:pPr>
+        <w:ind w:left="6120" w:hanging="360"/>
+      </w:pPr>
+    </w:lvl>
+    <w:lvl w:ilvl="8" w:tplc="0416001B" w:tentative="1">
+      <w:start w:val="1"/>
+      <w:numFmt w:val="lowerRoman"/>
+      <w:lvlText w:val="%9."/>
+      <w:lvlJc w:val="right"/>
+      <w:pPr>
+        <w:ind w:left="6840" w:hanging="180"/>
+      </w:pPr>
+    </w:lvl>
+  </w:abstractNum>
+  <w:abstractNum w:abstractNumId="21" w15:restartNumberingAfterBreak="0">
     <w:nsid w:val="6FE903DE"/>
     <w:multiLevelType w:val="multilevel"/>
     <w:tmpl w:val="20F253CE"/>
@@ -3040,7 +5112,7 @@
       </w:rPr>
     </w:lvl>
   </w:abstractNum>
-  <w:abstractNum w:abstractNumId="20" w15:restartNumberingAfterBreak="0">
+  <w:abstractNum w:abstractNumId="22" w15:restartNumberingAfterBreak="0">
     <w:nsid w:val="7B2165BF"/>
     <w:multiLevelType w:val="multilevel"/>
     <w:tmpl w:val="3E98AFA6"/>
@@ -3189,7 +5261,7 @@
       </w:rPr>
     </w:lvl>
   </w:abstractNum>
-  <w:abstractNum w:abstractNumId="21" w15:restartNumberingAfterBreak="0">
+  <w:abstractNum w:abstractNumId="23" w15:restartNumberingAfterBreak="0">
     <w:nsid w:val="7DB1434A"/>
     <w:multiLevelType w:val="multilevel"/>
     <w:tmpl w:val="488C77B2"/>
@@ -3348,37 +5420,37 @@
     <w:abstractNumId w:val="1"/>
   </w:num>
   <w:num w:numId="4">
+    <w:abstractNumId w:val="19"/>
+  </w:num>
+  <w:num w:numId="5">
+    <w:abstractNumId w:val="14"/>
+  </w:num>
+  <w:num w:numId="6">
+    <w:abstractNumId w:val="23"/>
+  </w:num>
+  <w:num w:numId="7">
+    <w:abstractNumId w:val="6"/>
+  </w:num>
+  <w:num w:numId="8">
     <w:abstractNumId w:val="18"/>
   </w:num>
-  <w:num w:numId="5">
-    <w:abstractNumId w:val="13"/>
-  </w:num>
-  <w:num w:numId="6">
-    <w:abstractNumId w:val="21"/>
-  </w:num>
-  <w:num w:numId="7">
-    <w:abstractNumId w:val="7"/>
-  </w:num>
-  <w:num w:numId="8">
-    <w:abstractNumId w:val="17"/>
-  </w:num>
   <w:num w:numId="9">
-    <w:abstractNumId w:val="14"/>
+    <w:abstractNumId w:val="15"/>
   </w:num>
   <w:num w:numId="10">
-    <w:abstractNumId w:val="20"/>
+    <w:abstractNumId w:val="22"/>
   </w:num>
   <w:num w:numId="11">
     <w:abstractNumId w:val="0"/>
   </w:num>
   <w:num w:numId="12">
-    <w:abstractNumId w:val="19"/>
+    <w:abstractNumId w:val="21"/>
   </w:num>
   <w:num w:numId="13">
     <w:abstractNumId w:val="11"/>
   </w:num>
   <w:num w:numId="14">
-    <w:abstractNumId w:val="15"/>
+    <w:abstractNumId w:val="16"/>
   </w:num>
   <w:num w:numId="15">
     <w:abstractNumId w:val="3"/>
@@ -3390,19 +5462,25 @@
     <w:abstractNumId w:val="10"/>
   </w:num>
   <w:num w:numId="18">
+    <w:abstractNumId w:val="4"/>
+  </w:num>
+  <w:num w:numId="19">
     <w:abstractNumId w:val="5"/>
   </w:num>
-  <w:num w:numId="19">
-    <w:abstractNumId w:val="6"/>
-  </w:num>
   <w:num w:numId="20">
-    <w:abstractNumId w:val="16"/>
+    <w:abstractNumId w:val="17"/>
   </w:num>
   <w:num w:numId="21">
     <w:abstractNumId w:val="2"/>
   </w:num>
   <w:num w:numId="22">
-    <w:abstractNumId w:val="4"/>
+    <w:abstractNumId w:val="7"/>
+  </w:num>
+  <w:num w:numId="23">
+    <w:abstractNumId w:val="13"/>
+  </w:num>
+  <w:num w:numId="24">
+    <w:abstractNumId w:val="20"/>
   </w:num>
 </w:numbering>
 </file>
@@ -3972,7 +6050,6 @@
     <w:name w:val="Hyperlink"/>
     <w:basedOn w:val="Fontepargpadro"/>
     <w:uiPriority w:val="99"/>
-    <w:semiHidden/>
     <w:unhideWhenUsed/>
     <w:rsid w:val="009538D9"/>
     <w:rPr>
@@ -4002,14 +6079,17 @@
       <w:contextualSpacing/>
     </w:pPr>
   </w:style>
-  <w:style w:type="paragraph" w:styleId="SemEspaamento">
-    <w:name w:val="No Spacing"/>
-    <w:uiPriority w:val="1"/>
-    <w:qFormat/>
-    <w:rsid w:val="0010014F"/>
-    <w:pPr>
-      <w:spacing w:after="0" w:line="240" w:lineRule="auto"/>
-    </w:pPr>
+  <w:style w:type="character" w:styleId="HiperlinkVisitado">
+    <w:name w:val="FollowedHyperlink"/>
+    <w:basedOn w:val="Fontepargpadro"/>
+    <w:uiPriority w:val="99"/>
+    <w:semiHidden/>
+    <w:unhideWhenUsed/>
+    <w:rsid w:val="001D71DE"/>
+    <w:rPr>
+      <w:color w:val="954F72" w:themeColor="followedHyperlink"/>
+      <w:u w:val="single"/>
+    </w:rPr>
   </w:style>
 </w:styles>
 </file>

</xml_diff>